<commit_message>
Alert and Mouse hover actions
</commit_message>
<xml_diff>
--- a/src/AllSessionNotes/Session Notes - Metlife Nov 2025- Batch 2.docx
+++ b/src/AllSessionNotes/Session Notes - Metlife Nov 2025- Batch 2.docx
@@ -115,7 +115,7 @@
       <w:pPr>
         <w:numPr>
           <w:ilvl w:val="0"/>
-          <w:numId w:val="5"/>
+          <w:numId w:val="6"/>
         </w:numPr>
         <w:ind w:left="720" w:hanging="360"/>
         <w:rPr>
@@ -137,7 +137,7 @@
       <w:pPr>
         <w:numPr>
           <w:ilvl w:val="1"/>
-          <w:numId w:val="5"/>
+          <w:numId w:val="6"/>
         </w:numPr>
         <w:ind w:left="1440" w:hanging="360"/>
         <w:rPr>
@@ -159,7 +159,7 @@
       <w:pPr>
         <w:numPr>
           <w:ilvl w:val="1"/>
-          <w:numId w:val="5"/>
+          <w:numId w:val="6"/>
         </w:numPr>
         <w:ind w:left="1440" w:hanging="360"/>
         <w:rPr>
@@ -342,6 +342,7 @@
         <w:tab/>
         <w:t xml:space="preserve">Source code (.java)</w:t>
       </w:r>
+      <w:commentRangeStart w:id="0"/>
       <w:r>
         <w:rPr>
           <w:rFonts w:ascii="Arial Unicode MS" w:cs="Arial Unicode MS" w:eastAsia="Arial Unicode MS" w:hAnsi="Arial Unicode MS"/>
@@ -351,6 +352,10 @@
         </w:rPr>
         <w:t xml:space="preserve"> →</w:t>
       </w:r>
+      <w:commentRangeEnd w:id="0"/>
+      <w:r>
+        <w:commentReference w:id="0"/>
+      </w:r>
       <w:r>
         <w:rPr>
           <w:sz w:val="26"/>
@@ -359,6 +364,7 @@
         </w:rPr>
         <w:t xml:space="preserve"> Byte code (.class) </w:t>
       </w:r>
+      <w:commentRangeStart w:id="1"/>
       <w:r>
         <w:rPr>
           <w:rFonts w:ascii="Arial Unicode MS" w:cs="Arial Unicode MS" w:eastAsia="Arial Unicode MS" w:hAnsi="Arial Unicode MS"/>
@@ -367,6 +373,10 @@
           <w:rtl w:val="0"/>
         </w:rPr>
         <w:t xml:space="preserve">→</w:t>
+      </w:r>
+      <w:commentRangeEnd w:id="1"/>
+      <w:r>
+        <w:commentReference w:id="1"/>
       </w:r>
       <w:r>
         <w:rPr>
@@ -1656,6 +1666,70 @@
     </w:p>
     <w:p>
       <w:pPr>
+        <w:numPr>
+          <w:ilvl w:val="0"/>
+          <w:numId w:val="1"/>
+        </w:numPr>
+        <w:ind w:left="720" w:hanging="360"/>
+      </w:pPr>
+      <w:r>
+        <w:rPr>
+          <w:rtl w:val="0"/>
+        </w:rPr>
+        <w:t xml:space="preserve">Collections </w:t>
+      </w:r>
+      <w:r>
+        <w:rPr>
+          <w:rtl w:val="0"/>
+        </w:rPr>
+      </w:r>
+    </w:p>
+    <w:p>
+      <w:pPr>
+        <w:numPr>
+          <w:ilvl w:val="1"/>
+          <w:numId w:val="1"/>
+        </w:numPr>
+        <w:ind w:left="1440" w:hanging="360"/>
+        <w:rPr>
+          <w:sz w:val="26"/>
+          <w:szCs w:val="26"/>
+          <w:u w:val="none"/>
+        </w:rPr>
+      </w:pPr>
+      <w:r>
+        <w:rPr>
+          <w:sz w:val="26"/>
+          <w:szCs w:val="26"/>
+          <w:rtl w:val="0"/>
+        </w:rPr>
+        <w:t xml:space="preserve">ArrayList</w:t>
+      </w:r>
+    </w:p>
+    <w:p>
+      <w:pPr>
+        <w:numPr>
+          <w:ilvl w:val="1"/>
+          <w:numId w:val="1"/>
+        </w:numPr>
+        <w:ind w:left="1440" w:hanging="360"/>
+        <w:rPr>
+          <w:sz w:val="26"/>
+          <w:szCs w:val="26"/>
+          <w:u w:val="none"/>
+        </w:rPr>
+      </w:pPr>
+      <w:r>
+        <w:rPr>
+          <w:sz w:val="26"/>
+          <w:szCs w:val="26"/>
+          <w:rtl w:val="0"/>
+        </w:rPr>
+        <w:t xml:space="preserve">HashMap</w:t>
+      </w:r>
+    </w:p>
+    <w:p>
+      <w:pPr>
         <w:rPr>
           <w:sz w:val="26"/>
           <w:szCs w:val="26"/>
@@ -1784,6 +1858,7 @@
         </w:rPr>
         <w:t xml:space="preserve">Source code (Java+Selenium Jar) </w:t>
       </w:r>
+      <w:commentRangeStart w:id="2"/>
       <w:r>
         <w:rPr>
           <w:rFonts w:ascii="Arial Unicode MS" w:cs="Arial Unicode MS" w:eastAsia="Arial Unicode MS" w:hAnsi="Arial Unicode MS"/>
@@ -1795,6 +1870,10 @@
         </w:rPr>
         <w:t xml:space="preserve">→</w:t>
       </w:r>
+      <w:commentRangeEnd w:id="2"/>
+      <w:r>
+        <w:commentReference w:id="2"/>
+      </w:r>
       <w:r>
         <w:rPr>
           <w:i w:val="1"/>
@@ -2011,6 +2090,7 @@
           <w:u w:val="none"/>
         </w:rPr>
       </w:pPr>
+      <w:commentRangeStart w:id="3"/>
       <w:r>
         <w:rPr>
           <w:sz w:val="26"/>
@@ -2041,6 +2121,10 @@
         </w:rPr>
         <w:t xml:space="preserve">partialLinkText</w:t>
       </w:r>
+      <w:commentRangeEnd w:id="3"/>
+      <w:r>
+        <w:commentReference w:id="3"/>
+      </w:r>
       <w:r>
         <w:rPr>
           <w:rtl w:val="0"/>
@@ -2062,7 +2146,7 @@
           <w:highlight w:val="yellow"/>
           <w:rtl w:val="0"/>
         </w:rPr>
-        <w:t xml:space="preserve">When there are duplicate locator then findElement picks the first webelement</w:t>
+        <w:t xml:space="preserve">When there are duplicate locator, then findElement picks the first web element</w:t>
       </w:r>
     </w:p>
     <w:p>
@@ -2133,53 +2217,1171 @@
     </w:p>
     <w:p>
       <w:pPr>
+        <w:numPr>
+          <w:ilvl w:val="0"/>
+          <w:numId w:val="3"/>
+        </w:numPr>
+        <w:ind w:left="720" w:hanging="360"/>
+        <w:rPr>
+          <w:sz w:val="26"/>
+          <w:szCs w:val="26"/>
+          <w:u w:val="none"/>
+        </w:rPr>
+      </w:pPr>
+      <w:r>
+        <w:rPr>
+          <w:sz w:val="26"/>
+          <w:szCs w:val="26"/>
+          <w:rtl w:val="0"/>
+        </w:rPr>
+        <w:t xml:space="preserve">Synchronization </w:t>
+      </w:r>
+    </w:p>
+    <w:p>
+      <w:pPr>
+        <w:numPr>
+          <w:ilvl w:val="1"/>
+          <w:numId w:val="3"/>
+        </w:numPr>
+        <w:ind w:left="1440" w:hanging="360"/>
+        <w:rPr>
+          <w:sz w:val="26"/>
+          <w:szCs w:val="26"/>
+          <w:u w:val="none"/>
+        </w:rPr>
+      </w:pPr>
+      <w:r>
+        <w:rPr>
+          <w:sz w:val="26"/>
+          <w:szCs w:val="26"/>
+          <w:rtl w:val="0"/>
+        </w:rPr>
+        <w:t xml:space="preserve">Unconditional wait (from java)</w:t>
+      </w:r>
+    </w:p>
+    <w:p>
+      <w:pPr>
+        <w:numPr>
+          <w:ilvl w:val="2"/>
+          <w:numId w:val="3"/>
+        </w:numPr>
+        <w:ind w:left="2160" w:hanging="360"/>
+        <w:rPr>
+          <w:sz w:val="26"/>
+          <w:szCs w:val="26"/>
+          <w:u w:val="none"/>
+        </w:rPr>
+      </w:pPr>
+      <w:r>
+        <w:rPr>
+          <w:rFonts w:ascii="Arial Unicode MS" w:cs="Arial Unicode MS" w:eastAsia="Arial Unicode MS" w:hAnsi="Arial Unicode MS"/>
+          <w:sz w:val="26"/>
+          <w:szCs w:val="26"/>
+          <w:rtl w:val="0"/>
+        </w:rPr>
+        <w:t xml:space="preserve">Thread.sleep(ms) → wait for given time - not recommended </w:t>
+      </w:r>
+    </w:p>
+    <w:p>
+      <w:pPr>
+        <w:numPr>
+          <w:ilvl w:val="1"/>
+          <w:numId w:val="3"/>
+        </w:numPr>
+        <w:ind w:left="1440" w:hanging="360"/>
+        <w:rPr>
+          <w:sz w:val="26"/>
+          <w:szCs w:val="26"/>
+          <w:u w:val="none"/>
+        </w:rPr>
+      </w:pPr>
+      <w:r>
+        <w:rPr>
+          <w:sz w:val="26"/>
+          <w:szCs w:val="26"/>
+          <w:rtl w:val="0"/>
+        </w:rPr>
+        <w:t xml:space="preserve">Conditional wait (Selenium)</w:t>
+      </w:r>
+    </w:p>
+    <w:p>
+      <w:pPr>
+        <w:numPr>
+          <w:ilvl w:val="2"/>
+          <w:numId w:val="3"/>
+        </w:numPr>
+        <w:ind w:left="2160" w:hanging="360"/>
+        <w:rPr>
+          <w:sz w:val="26"/>
+          <w:szCs w:val="26"/>
+          <w:u w:val="none"/>
+        </w:rPr>
+      </w:pPr>
+      <w:r>
+        <w:rPr>
+          <w:sz w:val="26"/>
+          <w:szCs w:val="26"/>
+          <w:rtl w:val="0"/>
+        </w:rPr>
+        <w:t xml:space="preserve">Implicit wait </w:t>
+      </w:r>
+    </w:p>
+    <w:p>
+      <w:pPr>
+        <w:numPr>
+          <w:ilvl w:val="3"/>
+          <w:numId w:val="3"/>
+        </w:numPr>
+        <w:ind w:left="2880" w:hanging="360"/>
+        <w:rPr>
+          <w:sz w:val="26"/>
+          <w:szCs w:val="26"/>
+          <w:u w:val="none"/>
+        </w:rPr>
+      </w:pPr>
+      <w:r>
+        <w:rPr>
+          <w:sz w:val="26"/>
+          <w:szCs w:val="26"/>
+          <w:rtl w:val="0"/>
+        </w:rPr>
+        <w:t xml:space="preserve">Default implicit wait -0s </w:t>
+      </w:r>
+    </w:p>
+    <w:p>
+      <w:pPr>
+        <w:numPr>
+          <w:ilvl w:val="3"/>
+          <w:numId w:val="3"/>
+        </w:numPr>
+        <w:ind w:left="2880" w:hanging="360"/>
+        <w:rPr>
+          <w:sz w:val="26"/>
+          <w:szCs w:val="26"/>
+          <w:u w:val="none"/>
+        </w:rPr>
+      </w:pPr>
+      <w:r>
+        <w:rPr>
+          <w:sz w:val="26"/>
+          <w:szCs w:val="26"/>
+          <w:rtl w:val="0"/>
+        </w:rPr>
+        <w:t xml:space="preserve">Applicable for all findElement and findElements </w:t>
+      </w:r>
+    </w:p>
+    <w:p>
+      <w:pPr>
+        <w:numPr>
+          <w:ilvl w:val="3"/>
+          <w:numId w:val="3"/>
+        </w:numPr>
+        <w:ind w:left="2880" w:hanging="360"/>
+        <w:rPr>
+          <w:sz w:val="26"/>
+          <w:szCs w:val="26"/>
+          <w:u w:val="none"/>
+        </w:rPr>
+      </w:pPr>
+      <w:r>
+        <w:rPr>
+          <w:sz w:val="26"/>
+          <w:szCs w:val="26"/>
+          <w:rtl w:val="0"/>
+        </w:rPr>
+        <w:t xml:space="preserve">Example: Implicit - 30s </w:t>
+      </w:r>
+    </w:p>
+    <w:p>
+      <w:pPr>
+        <w:numPr>
+          <w:ilvl w:val="4"/>
+          <w:numId w:val="3"/>
+        </w:numPr>
+        <w:ind w:left="3600" w:hanging="360"/>
+        <w:rPr>
+          <w:sz w:val="26"/>
+          <w:szCs w:val="26"/>
+          <w:u w:val="none"/>
+        </w:rPr>
+      </w:pPr>
+      <w:r>
+        <w:rPr>
+          <w:sz w:val="26"/>
+          <w:szCs w:val="26"/>
+          <w:rtl w:val="0"/>
+        </w:rPr>
+        <w:t xml:space="preserve">If the element is not there, it will check for 30 seconds and then throw an exception</w:t>
+      </w:r>
+    </w:p>
+    <w:p>
+      <w:pPr>
+        <w:numPr>
+          <w:ilvl w:val="4"/>
+          <w:numId w:val="3"/>
+        </w:numPr>
+        <w:ind w:left="3600" w:hanging="360"/>
+        <w:rPr>
+          <w:sz w:val="26"/>
+          <w:szCs w:val="26"/>
+          <w:u w:val="none"/>
+        </w:rPr>
+      </w:pPr>
+      <w:r>
+        <w:rPr>
+          <w:sz w:val="26"/>
+          <w:szCs w:val="26"/>
+          <w:rtl w:val="0"/>
+        </w:rPr>
+        <w:t xml:space="preserve">If the element is present, it will do the operation immediately </w:t>
+      </w:r>
+    </w:p>
+    <w:p>
+      <w:pPr>
+        <w:numPr>
+          <w:ilvl w:val="4"/>
+          <w:numId w:val="3"/>
+        </w:numPr>
+        <w:ind w:left="3600" w:hanging="360"/>
+        <w:rPr>
+          <w:sz w:val="26"/>
+          <w:szCs w:val="26"/>
+          <w:u w:val="none"/>
+        </w:rPr>
+      </w:pPr>
+      <w:r>
+        <w:rPr>
+          <w:sz w:val="26"/>
+          <w:szCs w:val="26"/>
+          <w:rtl w:val="0"/>
+        </w:rPr>
+        <w:t xml:space="preserve">Polling time - 0.5s </w:t>
+      </w:r>
+    </w:p>
+    <w:p>
+      <w:pPr>
+        <w:ind w:left="3600" w:firstLine="0"/>
+        <w:rPr>
+          <w:sz w:val="26"/>
+          <w:szCs w:val="26"/>
+        </w:rPr>
+      </w:pPr>
+      <w:r>
+        <w:rPr>
+          <w:rtl w:val="0"/>
+        </w:rPr>
+      </w:r>
+    </w:p>
+    <w:p>
+      <w:pPr>
+        <w:numPr>
+          <w:ilvl w:val="2"/>
+          <w:numId w:val="3"/>
+        </w:numPr>
+        <w:ind w:left="2160" w:hanging="360"/>
+        <w:rPr>
+          <w:sz w:val="26"/>
+          <w:szCs w:val="26"/>
+          <w:u w:val="none"/>
+        </w:rPr>
+      </w:pPr>
+      <w:r>
+        <w:rPr>
+          <w:sz w:val="26"/>
+          <w:szCs w:val="26"/>
+          <w:rtl w:val="0"/>
+        </w:rPr>
+        <w:t xml:space="preserve">Explicit wait </w:t>
+      </w:r>
+    </w:p>
+    <w:p>
+      <w:pPr>
+        <w:numPr>
+          <w:ilvl w:val="3"/>
+          <w:numId w:val="3"/>
+        </w:numPr>
+        <w:ind w:left="2880" w:hanging="360"/>
+        <w:rPr>
+          <w:sz w:val="26"/>
+          <w:szCs w:val="26"/>
+          <w:u w:val="none"/>
+        </w:rPr>
+      </w:pPr>
+      <w:r>
+        <w:rPr>
+          <w:sz w:val="26"/>
+          <w:szCs w:val="26"/>
+          <w:rtl w:val="0"/>
+        </w:rPr>
+        <w:t xml:space="preserve">Exact condition </w:t>
+      </w:r>
+    </w:p>
+    <w:p>
+      <w:pPr>
+        <w:numPr>
+          <w:ilvl w:val="3"/>
+          <w:numId w:val="3"/>
+        </w:numPr>
+        <w:ind w:left="2880" w:hanging="360"/>
+        <w:rPr>
+          <w:sz w:val="26"/>
+          <w:szCs w:val="26"/>
+          <w:u w:val="none"/>
+        </w:rPr>
+      </w:pPr>
+      <w:r>
+        <w:rPr>
+          <w:sz w:val="26"/>
+          <w:szCs w:val="26"/>
+          <w:rtl w:val="0"/>
+        </w:rPr>
+        <w:t xml:space="preserve">Polling time - 0.5s </w:t>
+      </w:r>
+    </w:p>
+    <w:p>
+      <w:pPr>
+        <w:rPr>
+          <w:sz w:val="26"/>
+          <w:szCs w:val="26"/>
+        </w:rPr>
+      </w:pPr>
+      <w:r>
+        <w:rPr>
+          <w:rtl w:val="0"/>
+        </w:rPr>
+      </w:r>
+    </w:p>
+    <w:p>
+      <w:pPr>
+        <w:shd w:fill="ffffff" w:val="clear"/>
         <w:ind w:left="720" w:firstLine="0"/>
         <w:rPr>
-          <w:sz w:val="26"/>
-          <w:szCs w:val="26"/>
-        </w:rPr>
-      </w:pPr>
-      <w:r>
-        <w:rPr>
-          <w:rtl w:val="0"/>
-        </w:rPr>
-      </w:r>
-    </w:p>
-    <w:p>
-      <w:pPr>
+          <w:rFonts w:ascii="Courier New" w:cs="Courier New" w:eastAsia="Courier New" w:hAnsi="Courier New"/>
+          <w:color w:val="080808"/>
+          <w:sz w:val="24"/>
+          <w:szCs w:val="24"/>
+        </w:rPr>
+      </w:pPr>
+      <w:r>
+        <w:rPr>
+          <w:rFonts w:ascii="Courier New" w:cs="Courier New" w:eastAsia="Courier New" w:hAnsi="Courier New"/>
+          <w:sz w:val="24"/>
+          <w:szCs w:val="24"/>
+          <w:rtl w:val="0"/>
+        </w:rPr>
+        <w:t xml:space="preserve">WebDriverWait wait</w:t>
+      </w:r>
+      <w:r>
+        <w:rPr>
+          <w:rFonts w:ascii="Courier New" w:cs="Courier New" w:eastAsia="Courier New" w:hAnsi="Courier New"/>
+          <w:color w:val="080808"/>
+          <w:sz w:val="24"/>
+          <w:szCs w:val="24"/>
+          <w:rtl w:val="0"/>
+        </w:rPr>
+        <w:t xml:space="preserve">=</w:t>
+      </w:r>
+      <w:r>
+        <w:rPr>
+          <w:rFonts w:ascii="Courier New" w:cs="Courier New" w:eastAsia="Courier New" w:hAnsi="Courier New"/>
+          <w:color w:val="0033b3"/>
+          <w:sz w:val="24"/>
+          <w:szCs w:val="24"/>
+          <w:rtl w:val="0"/>
+        </w:rPr>
+        <w:t xml:space="preserve">new </w:t>
+      </w:r>
+      <w:r>
+        <w:rPr>
+          <w:rFonts w:ascii="Courier New" w:cs="Courier New" w:eastAsia="Courier New" w:hAnsi="Courier New"/>
+          <w:color w:val="080808"/>
+          <w:sz w:val="24"/>
+          <w:szCs w:val="24"/>
+          <w:rtl w:val="0"/>
+        </w:rPr>
+        <w:t xml:space="preserve">WebDriverWait(</w:t>
+      </w:r>
+      <w:r>
+        <w:rPr>
+          <w:rFonts w:ascii="Courier New" w:cs="Courier New" w:eastAsia="Courier New" w:hAnsi="Courier New"/>
+          <w:sz w:val="24"/>
+          <w:szCs w:val="24"/>
+          <w:rtl w:val="0"/>
+        </w:rPr>
+        <w:t xml:space="preserve">driver</w:t>
+      </w:r>
+      <w:r>
+        <w:rPr>
+          <w:rFonts w:ascii="Courier New" w:cs="Courier New" w:eastAsia="Courier New" w:hAnsi="Courier New"/>
+          <w:color w:val="080808"/>
+          <w:sz w:val="24"/>
+          <w:szCs w:val="24"/>
+          <w:rtl w:val="0"/>
+        </w:rPr>
+        <w:t xml:space="preserve">,</w:t>
+      </w:r>
+      <w:r>
+        <w:rPr>
+          <w:rFonts w:ascii="Courier New" w:cs="Courier New" w:eastAsia="Courier New" w:hAnsi="Courier New"/>
+          <w:sz w:val="24"/>
+          <w:szCs w:val="24"/>
+          <w:rtl w:val="0"/>
+        </w:rPr>
+        <w:t xml:space="preserve">Duration</w:t>
+      </w:r>
+      <w:r>
+        <w:rPr>
+          <w:rFonts w:ascii="Courier New" w:cs="Courier New" w:eastAsia="Courier New" w:hAnsi="Courier New"/>
+          <w:color w:val="080808"/>
+          <w:sz w:val="24"/>
+          <w:szCs w:val="24"/>
+          <w:rtl w:val="0"/>
+        </w:rPr>
+        <w:t xml:space="preserve">.</w:t>
+      </w:r>
+      <w:r>
+        <w:rPr>
+          <w:rFonts w:ascii="Courier New" w:cs="Courier New" w:eastAsia="Courier New" w:hAnsi="Courier New"/>
+          <w:i w:val="1"/>
+          <w:iCs w:val="1"/>
+          <w:color w:val="080808"/>
+          <w:sz w:val="24"/>
+          <w:szCs w:val="24"/>
+          <w:rtl w:val="0"/>
+        </w:rPr>
+        <w:t xml:space="preserve">ofSeconds</w:t>
+      </w:r>
+      <w:r>
+        <w:rPr>
+          <w:rFonts w:ascii="Courier New" w:cs="Courier New" w:eastAsia="Courier New" w:hAnsi="Courier New"/>
+          <w:color w:val="080808"/>
+          <w:sz w:val="24"/>
+          <w:szCs w:val="24"/>
+          <w:rtl w:val="0"/>
+        </w:rPr>
+        <w:t xml:space="preserve">(</w:t>
+      </w:r>
+      <w:r>
+        <w:rPr>
+          <w:rFonts w:ascii="Courier New" w:cs="Courier New" w:eastAsia="Courier New" w:hAnsi="Courier New"/>
+          <w:color w:val="1750eb"/>
+          <w:sz w:val="24"/>
+          <w:szCs w:val="24"/>
+          <w:rtl w:val="0"/>
+        </w:rPr>
+        <w:t xml:space="preserve">20</w:t>
+      </w:r>
+      <w:r>
+        <w:rPr>
+          <w:rFonts w:ascii="Courier New" w:cs="Courier New" w:eastAsia="Courier New" w:hAnsi="Courier New"/>
+          <w:color w:val="080808"/>
+          <w:sz w:val="24"/>
+          <w:szCs w:val="24"/>
+          <w:rtl w:val="0"/>
+        </w:rPr>
+        <w:t xml:space="preserve">));</w:t>
+      </w:r>
+    </w:p>
+    <w:p>
+      <w:pPr>
+        <w:shd w:fill="ffffff" w:val="clear"/>
         <w:ind w:left="720" w:firstLine="0"/>
         <w:rPr>
-          <w:sz w:val="26"/>
-          <w:szCs w:val="26"/>
-        </w:rPr>
-      </w:pPr>
-      <w:r>
-        <w:rPr>
-          <w:rtl w:val="0"/>
-        </w:rPr>
+          <w:rFonts w:ascii="Courier New" w:cs="Courier New" w:eastAsia="Courier New" w:hAnsi="Courier New"/>
+          <w:color w:val="080808"/>
+          <w:sz w:val="24"/>
+          <w:szCs w:val="24"/>
+        </w:rPr>
+      </w:pPr>
+      <w:r>
+        <w:rPr>
+          <w:rFonts w:ascii="Courier New" w:cs="Courier New" w:eastAsia="Courier New" w:hAnsi="Courier New"/>
+          <w:sz w:val="24"/>
+          <w:szCs w:val="24"/>
+          <w:rtl w:val="0"/>
+        </w:rPr>
+        <w:t xml:space="preserve">wait</w:t>
+      </w:r>
+      <w:r>
+        <w:rPr>
+          <w:rFonts w:ascii="Courier New" w:cs="Courier New" w:eastAsia="Courier New" w:hAnsi="Courier New"/>
+          <w:color w:val="080808"/>
+          <w:sz w:val="24"/>
+          <w:szCs w:val="24"/>
+          <w:rtl w:val="0"/>
+        </w:rPr>
+        <w:t xml:space="preserve">.until(</w:t>
+      </w:r>
+      <w:r>
+        <w:rPr>
+          <w:rFonts w:ascii="Courier New" w:cs="Courier New" w:eastAsia="Courier New" w:hAnsi="Courier New"/>
+          <w:sz w:val="24"/>
+          <w:szCs w:val="24"/>
+          <w:rtl w:val="0"/>
+        </w:rPr>
+        <w:t xml:space="preserve">ExpectedConditions</w:t>
+      </w:r>
+      <w:r>
+        <w:rPr>
+          <w:rFonts w:ascii="Courier New" w:cs="Courier New" w:eastAsia="Courier New" w:hAnsi="Courier New"/>
+          <w:color w:val="080808"/>
+          <w:sz w:val="24"/>
+          <w:szCs w:val="24"/>
+          <w:rtl w:val="0"/>
+        </w:rPr>
+        <w:t xml:space="preserve">.</w:t>
+      </w:r>
+      <w:r>
+        <w:rPr>
+          <w:rFonts w:ascii="Courier New" w:cs="Courier New" w:eastAsia="Courier New" w:hAnsi="Courier New"/>
+          <w:i w:val="1"/>
+          <w:iCs w:val="1"/>
+          <w:color w:val="080808"/>
+          <w:sz w:val="24"/>
+          <w:szCs w:val="24"/>
+          <w:rtl w:val="0"/>
+        </w:rPr>
+        <w:t xml:space="preserve">alertIsPresent</w:t>
+      </w:r>
+      <w:r>
+        <w:rPr>
+          <w:rFonts w:ascii="Courier New" w:cs="Courier New" w:eastAsia="Courier New" w:hAnsi="Courier New"/>
+          <w:color w:val="080808"/>
+          <w:sz w:val="24"/>
+          <w:szCs w:val="24"/>
+          <w:rtl w:val="0"/>
+        </w:rPr>
+        <w:t xml:space="preserve">());</w:t>
+      </w:r>
+    </w:p>
+    <w:p>
+      <w:pPr>
+        <w:rPr>
+          <w:sz w:val="26"/>
+          <w:szCs w:val="26"/>
+        </w:rPr>
+      </w:pPr>
+      <w:r>
+        <w:rPr>
+          <w:rtl w:val="0"/>
+        </w:rPr>
+      </w:r>
+    </w:p>
+    <w:p>
+      <w:pPr>
+        <w:numPr>
+          <w:ilvl w:val="2"/>
+          <w:numId w:val="3"/>
+        </w:numPr>
+        <w:ind w:left="2160" w:hanging="360"/>
+        <w:rPr>
+          <w:sz w:val="26"/>
+          <w:szCs w:val="26"/>
+          <w:u w:val="none"/>
+        </w:rPr>
+      </w:pPr>
+      <w:r>
+        <w:rPr>
+          <w:sz w:val="26"/>
+          <w:szCs w:val="26"/>
+          <w:rtl w:val="0"/>
+        </w:rPr>
+        <w:t xml:space="preserve">Fluent wait </w:t>
+      </w:r>
+    </w:p>
+    <w:p>
+      <w:pPr>
+        <w:ind w:left="720" w:firstLine="0"/>
+        <w:rPr>
+          <w:sz w:val="26"/>
+          <w:szCs w:val="26"/>
+        </w:rPr>
+      </w:pPr>
+      <w:r>
+        <w:rPr>
+          <w:rtl w:val="0"/>
+        </w:rPr>
+      </w:r>
+    </w:p>
+    <w:p>
+      <w:pPr>
+        <w:numPr>
+          <w:ilvl w:val="0"/>
+          <w:numId w:val="3"/>
+        </w:numPr>
+        <w:ind w:left="720" w:hanging="360"/>
+      </w:pPr>
+      <w:r>
+        <w:rPr>
+          <w:rtl w:val="0"/>
+        </w:rPr>
+        <w:t xml:space="preserve"> Dropdown </w:t>
+      </w:r>
+    </w:p>
+    <w:p>
+      <w:pPr>
+        <w:numPr>
+          <w:ilvl w:val="1"/>
+          <w:numId w:val="3"/>
+        </w:numPr>
+        <w:ind w:left="1440" w:hanging="360"/>
+        <w:rPr>
+          <w:u w:val="none"/>
+        </w:rPr>
+      </w:pPr>
+      <w:r>
+        <w:rPr>
+          <w:rtl w:val="0"/>
+        </w:rPr>
+        <w:t xml:space="preserve">Select tag </w:t>
+      </w:r>
+    </w:p>
+    <w:p>
+      <w:pPr>
+        <w:numPr>
+          <w:ilvl w:val="2"/>
+          <w:numId w:val="3"/>
+        </w:numPr>
+        <w:ind w:left="2160" w:hanging="360"/>
+      </w:pPr>
+      <w:r>
+        <w:rPr>
+          <w:rtl w:val="0"/>
+        </w:rPr>
+        <w:t xml:space="preserve">selectByVisibleTest(String label)</w:t>
+      </w:r>
+    </w:p>
+    <w:p>
+      <w:pPr>
+        <w:numPr>
+          <w:ilvl w:val="2"/>
+          <w:numId w:val="3"/>
+        </w:numPr>
+        <w:ind w:left="2160" w:hanging="360"/>
+        <w:rPr>
+          <w:u w:val="none"/>
+        </w:rPr>
+      </w:pPr>
+      <w:r>
+        <w:rPr>
+          <w:rtl w:val="0"/>
+        </w:rPr>
+        <w:t xml:space="preserve">selectByValue(String value)</w:t>
+      </w:r>
+    </w:p>
+    <w:p>
+      <w:pPr>
+        <w:numPr>
+          <w:ilvl w:val="2"/>
+          <w:numId w:val="3"/>
+        </w:numPr>
+        <w:ind w:left="2160" w:hanging="360"/>
+        <w:rPr>
+          <w:u w:val="none"/>
+        </w:rPr>
+      </w:pPr>
+      <w:r>
+        <w:rPr>
+          <w:rtl w:val="0"/>
+        </w:rPr>
+        <w:t xml:space="preserve">selectByIndex(int index) - starts at 0</w:t>
+      </w:r>
+    </w:p>
+    <w:p>
+      <w:pPr>
+        <w:ind w:left="2160" w:firstLine="0"/>
+        <w:rPr/>
+      </w:pPr>
+      <w:r>
+        <w:rPr>
+          <w:rtl w:val="0"/>
+        </w:rPr>
+      </w:r>
+    </w:p>
+    <w:p>
+      <w:pPr>
+        <w:numPr>
+          <w:ilvl w:val="1"/>
+          <w:numId w:val="3"/>
+        </w:numPr>
+        <w:ind w:left="1440" w:hanging="360"/>
+        <w:rPr>
+          <w:u w:val="none"/>
+        </w:rPr>
+      </w:pPr>
+      <w:r>
+        <w:rPr>
+          <w:rtl w:val="0"/>
+        </w:rPr>
+        <w:t xml:space="preserve">Without the Select tag </w:t>
+      </w:r>
+    </w:p>
+    <w:p>
+      <w:pPr>
+        <w:numPr>
+          <w:ilvl w:val="2"/>
+          <w:numId w:val="3"/>
+        </w:numPr>
+        <w:ind w:left="2160" w:hanging="360"/>
+        <w:rPr>
+          <w:u w:val="none"/>
+        </w:rPr>
+      </w:pPr>
+      <w:r>
+        <w:rPr>
+          <w:rtl w:val="0"/>
+        </w:rPr>
+        <w:t xml:space="preserve">findElement and click()</w:t>
+      </w:r>
+    </w:p>
+    <w:p>
+      <w:pPr>
+        <w:numPr>
+          <w:ilvl w:val="0"/>
+          <w:numId w:val="3"/>
+        </w:numPr>
+        <w:ind w:left="720" w:hanging="360"/>
+        <w:rPr>
+          <w:u w:val="none"/>
+        </w:rPr>
+      </w:pPr>
+      <w:r>
+        <w:rPr>
+          <w:rtl w:val="0"/>
+        </w:rPr>
+        <w:t xml:space="preserve">Multiple tabs/windows, frame, alert - </w:t>
+      </w:r>
+      <w:r>
+        <w:rPr>
+          <w:highlight w:val="yellow"/>
+          <w:rtl w:val="0"/>
+        </w:rPr>
+        <w:t xml:space="preserve">switchTo() </w:t>
+      </w:r>
+    </w:p>
+    <w:p>
+      <w:pPr>
+        <w:numPr>
+          <w:ilvl w:val="0"/>
+          <w:numId w:val="3"/>
+        </w:numPr>
+        <w:ind w:left="720" w:hanging="360"/>
+        <w:rPr>
+          <w:u w:val="none"/>
+        </w:rPr>
+      </w:pPr>
+      <w:r>
+        <w:rPr>
+          <w:rtl w:val="0"/>
+        </w:rPr>
+        <w:t xml:space="preserve">Multiple tabs/windows </w:t>
+      </w:r>
+    </w:p>
+    <w:p>
+      <w:pPr>
+        <w:numPr>
+          <w:ilvl w:val="1"/>
+          <w:numId w:val="3"/>
+        </w:numPr>
+        <w:ind w:left="1440" w:hanging="360"/>
+        <w:rPr>
+          <w:u w:val="none"/>
+        </w:rPr>
+      </w:pPr>
+      <w:r>
+        <w:rPr>
+          <w:b w:val="1"/>
+          <w:bCs w:val="1"/>
+          <w:rtl w:val="0"/>
+        </w:rPr>
+        <w:t xml:space="preserve">driver.getWindowHandles() </w:t>
+      </w:r>
+      <w:r>
+        <w:rPr>
+          <w:rFonts w:ascii="Arial Unicode MS" w:cs="Arial Unicode MS" w:eastAsia="Arial Unicode MS" w:hAnsi="Arial Unicode MS"/>
+          <w:rtl w:val="0"/>
+        </w:rPr>
+        <w:t xml:space="preserve">→ to get all session id in the current browser </w:t>
+      </w:r>
+    </w:p>
+    <w:p>
+      <w:pPr>
+        <w:numPr>
+          <w:ilvl w:val="1"/>
+          <w:numId w:val="3"/>
+        </w:numPr>
+        <w:shd w:fill="ffffff" w:val="clear"/>
+        <w:ind w:left="1440" w:hanging="360"/>
+      </w:pPr>
+      <w:r>
+        <w:rPr>
+          <w:rFonts w:ascii="Courier New" w:cs="Courier New" w:eastAsia="Courier New" w:hAnsi="Courier New"/>
+          <w:sz w:val="24"/>
+          <w:szCs w:val="24"/>
+          <w:rtl w:val="0"/>
+        </w:rPr>
+        <w:t xml:space="preserve">driver</w:t>
+      </w:r>
+      <w:r>
+        <w:rPr>
+          <w:rFonts w:ascii="Courier New" w:cs="Courier New" w:eastAsia="Courier New" w:hAnsi="Courier New"/>
+          <w:color w:val="080808"/>
+          <w:sz w:val="24"/>
+          <w:szCs w:val="24"/>
+          <w:rtl w:val="0"/>
+        </w:rPr>
+        <w:t xml:space="preserve">.switchTo().window(</w:t>
+      </w:r>
+      <w:r>
+        <w:rPr>
+          <w:rFonts w:ascii="Courier New" w:cs="Courier New" w:eastAsia="Courier New" w:hAnsi="Courier New"/>
+          <w:sz w:val="24"/>
+          <w:szCs w:val="24"/>
+          <w:rtl w:val="0"/>
+        </w:rPr>
+        <w:t xml:space="preserve">windows</w:t>
+      </w:r>
+      <w:r>
+        <w:rPr>
+          <w:rFonts w:ascii="Courier New" w:cs="Courier New" w:eastAsia="Courier New" w:hAnsi="Courier New"/>
+          <w:color w:val="080808"/>
+          <w:sz w:val="24"/>
+          <w:szCs w:val="24"/>
+          <w:rtl w:val="0"/>
+        </w:rPr>
+        <w:t xml:space="preserve">.get(</w:t>
+      </w:r>
+      <w:r>
+        <w:rPr>
+          <w:rFonts w:ascii="Courier New" w:cs="Courier New" w:eastAsia="Courier New" w:hAnsi="Courier New"/>
+          <w:color w:val="1750eb"/>
+          <w:sz w:val="24"/>
+          <w:szCs w:val="24"/>
+          <w:rtl w:val="0"/>
+        </w:rPr>
+        <w:t xml:space="preserve">1</w:t>
+      </w:r>
+      <w:r>
+        <w:rPr>
+          <w:rFonts w:ascii="Courier New" w:cs="Courier New" w:eastAsia="Courier New" w:hAnsi="Courier New"/>
+          <w:color w:val="080808"/>
+          <w:sz w:val="24"/>
+          <w:szCs w:val="24"/>
+          <w:rtl w:val="0"/>
+        </w:rPr>
+        <w:t xml:space="preserve">));</w:t>
       </w:r>
     </w:p>
     <w:p>
       <w:pPr>
         <w:ind w:left="1440" w:firstLine="0"/>
-        <w:rPr>
-          <w:sz w:val="26"/>
-          <w:szCs w:val="26"/>
-        </w:rPr>
-      </w:pPr>
-      <w:r>
-        <w:rPr>
-          <w:rtl w:val="0"/>
-        </w:rPr>
+        <w:rPr/>
+      </w:pPr>
+      <w:r>
+        <w:rPr>
+          <w:rtl w:val="0"/>
+        </w:rPr>
+      </w:r>
+    </w:p>
+    <w:p>
+      <w:pPr>
+        <w:numPr>
+          <w:ilvl w:val="0"/>
+          <w:numId w:val="3"/>
+        </w:numPr>
+        <w:ind w:left="720" w:hanging="360"/>
+        <w:rPr>
+          <w:u w:val="none"/>
+        </w:rPr>
+      </w:pPr>
+      <w:r>
+        <w:rPr>
+          <w:rtl w:val="0"/>
+        </w:rPr>
+        <w:t xml:space="preserve">List vs Set </w:t>
+      </w:r>
+    </w:p>
+    <w:p>
+      <w:pPr>
+        <w:numPr>
+          <w:ilvl w:val="1"/>
+          <w:numId w:val="3"/>
+        </w:numPr>
+        <w:ind w:left="1440" w:hanging="360"/>
+        <w:rPr>
+          <w:u w:val="none"/>
+        </w:rPr>
+      </w:pPr>
+      <w:r>
+        <w:rPr>
+          <w:rtl w:val="0"/>
+        </w:rPr>
+        <w:t xml:space="preserve">List (ArrayList) can contain duplicates </w:t>
+      </w:r>
+      <w:r>
+        <w:rPr>
+          <w:highlight w:val="yellow"/>
+          <w:rtl w:val="0"/>
+        </w:rPr>
+        <w:t xml:space="preserve">(handle easily with index position) </w:t>
+      </w:r>
+    </w:p>
+    <w:p>
+      <w:pPr>
+        <w:numPr>
+          <w:ilvl w:val="1"/>
+          <w:numId w:val="3"/>
+        </w:numPr>
+        <w:ind w:left="1440" w:hanging="360"/>
+        <w:rPr>
+          <w:u w:val="none"/>
+        </w:rPr>
+      </w:pPr>
+      <w:r>
+        <w:rPr>
+          <w:rtl w:val="0"/>
+        </w:rPr>
+        <w:t xml:space="preserve">A set</w:t>
+      </w:r>
+      <w:r>
+        <w:rPr>
+          <w:rtl w:val="0"/>
+        </w:rPr>
+        <w:t xml:space="preserve"> cannot contain duplicates </w:t>
+      </w:r>
+    </w:p>
+    <w:p>
+      <w:pPr>
+        <w:numPr>
+          <w:ilvl w:val="0"/>
+          <w:numId w:val="3"/>
+        </w:numPr>
+        <w:ind w:left="720" w:hanging="360"/>
+        <w:rPr>
+          <w:u w:val="none"/>
+        </w:rPr>
+      </w:pPr>
+      <w:r>
+        <w:rPr>
+          <w:rtl w:val="0"/>
+        </w:rPr>
+        <w:t xml:space="preserve">Close vs Quit </w:t>
+      </w:r>
+    </w:p>
+    <w:p>
+      <w:pPr>
+        <w:numPr>
+          <w:ilvl w:val="1"/>
+          <w:numId w:val="3"/>
+        </w:numPr>
+        <w:ind w:left="1440" w:hanging="360"/>
+        <w:rPr>
+          <w:u w:val="none"/>
+        </w:rPr>
+      </w:pPr>
+      <w:r>
+        <w:rPr>
+          <w:rtl w:val="0"/>
+        </w:rPr>
+        <w:t xml:space="preserve">Close - close the current session/tab</w:t>
+      </w:r>
+    </w:p>
+    <w:p>
+      <w:pPr>
+        <w:numPr>
+          <w:ilvl w:val="1"/>
+          <w:numId w:val="3"/>
+        </w:numPr>
+        <w:ind w:left="1440" w:hanging="360"/>
+        <w:rPr>
+          <w:u w:val="none"/>
+        </w:rPr>
+      </w:pPr>
+      <w:r>
+        <w:rPr>
+          <w:rtl w:val="0"/>
+        </w:rPr>
+        <w:t xml:space="preserve">Quit - close the current browser/all sessions and also kill the process associated with it. </w:t>
+      </w:r>
+    </w:p>
+    <w:p>
+      <w:pPr>
+        <w:numPr>
+          <w:ilvl w:val="0"/>
+          <w:numId w:val="3"/>
+        </w:numPr>
+        <w:ind w:left="720" w:hanging="360"/>
+        <w:rPr>
+          <w:u w:val="none"/>
+        </w:rPr>
+      </w:pPr>
+      <w:r>
+        <w:rPr>
+          <w:rtl w:val="0"/>
+        </w:rPr>
+        <w:t xml:space="preserve">Alert </w:t>
+      </w:r>
+    </w:p>
+    <w:p>
+      <w:pPr>
+        <w:numPr>
+          <w:ilvl w:val="1"/>
+          <w:numId w:val="3"/>
+        </w:numPr>
+        <w:ind w:left="1440" w:hanging="360"/>
+        <w:rPr>
+          <w:u w:val="none"/>
+        </w:rPr>
+      </w:pPr>
+      <w:r>
+        <w:rPr>
+          <w:rtl w:val="0"/>
+        </w:rPr>
+        <w:t xml:space="preserve">Javascript alert </w:t>
+      </w:r>
+    </w:p>
+    <w:p>
+      <w:pPr>
+        <w:numPr>
+          <w:ilvl w:val="0"/>
+          <w:numId w:val="3"/>
+        </w:numPr>
+        <w:ind w:left="720" w:hanging="360"/>
+        <w:rPr>
+          <w:u w:val="none"/>
+        </w:rPr>
+      </w:pPr>
+      <w:r>
+        <w:rPr>
+          <w:rFonts w:ascii="Arial Unicode MS" w:cs="Arial Unicode MS" w:eastAsia="Arial Unicode MS" w:hAnsi="Arial Unicode MS"/>
+          <w:rtl w:val="0"/>
+        </w:rPr>
+        <w:t xml:space="preserve">To inspect → f12 or ctrl+shift+c </w:t>
+      </w:r>
+    </w:p>
+    <w:p>
+      <w:pPr>
+        <w:ind w:left="720" w:firstLine="0"/>
+        <w:rPr/>
+      </w:pPr>
+      <w:r>
+        <w:rPr>
+          <w:rtl w:val="0"/>
+        </w:rPr>
+      </w:r>
+    </w:p>
+    <w:p>
+      <w:pPr>
+        <w:numPr>
+          <w:ilvl w:val="0"/>
+          <w:numId w:val="3"/>
+        </w:numPr>
+        <w:ind w:left="720" w:hanging="360"/>
+        <w:rPr>
+          <w:highlight w:val="yellow"/>
+        </w:rPr>
+      </w:pPr>
+      <w:r>
+        <w:rPr>
+          <w:highlight w:val="yellow"/>
+          <w:rtl w:val="0"/>
+        </w:rPr>
+        <w:t xml:space="preserve">Frame </w:t>
+      </w:r>
+    </w:p>
+    <w:p>
+      <w:pPr>
+        <w:numPr>
+          <w:ilvl w:val="1"/>
+          <w:numId w:val="3"/>
+        </w:numPr>
+        <w:ind w:left="1440" w:hanging="360"/>
+        <w:rPr>
+          <w:u w:val="none"/>
+        </w:rPr>
+      </w:pPr>
+      <w:r>
+        <w:rPr>
+          <w:rtl w:val="0"/>
+        </w:rPr>
+      </w:r>
+    </w:p>
+    <w:p>
+      <w:pPr>
+        <w:numPr>
+          <w:ilvl w:val="0"/>
+          <w:numId w:val="3"/>
+        </w:numPr>
+        <w:ind w:left="720" w:hanging="360"/>
+        <w:rPr>
+          <w:u w:val="none"/>
+        </w:rPr>
+      </w:pPr>
+      <w:r>
+        <w:rPr>
+          <w:rtl w:val="0"/>
+        </w:rPr>
+        <w:t xml:space="preserve">Actions - Mouse/Keyboard</w:t>
+      </w:r>
+    </w:p>
+    <w:p>
+      <w:pPr>
+        <w:numPr>
+          <w:ilvl w:val="1"/>
+          <w:numId w:val="3"/>
+        </w:numPr>
+        <w:ind w:left="1440" w:hanging="360"/>
+        <w:rPr>
+          <w:u w:val="none"/>
+        </w:rPr>
+      </w:pPr>
+      <w:r>
+        <w:rPr>
+          <w:rtl w:val="0"/>
+        </w:rPr>
+        <w:t xml:space="preserve">May not work in headless mode</w:t>
+      </w:r>
+    </w:p>
+    <w:p>
+      <w:pPr>
+        <w:numPr>
+          <w:ilvl w:val="1"/>
+          <w:numId w:val="3"/>
+        </w:numPr>
+        <w:ind w:left="1440" w:hanging="360"/>
+        <w:rPr>
+          <w:u w:val="none"/>
+        </w:rPr>
+      </w:pPr>
+      <w:r>
+        <w:rPr>
+          <w:rtl w:val="0"/>
+        </w:rPr>
+        <w:t xml:space="preserve">May not throw a proper exception </w:t>
+      </w:r>
+    </w:p>
+    <w:p>
+      <w:pPr>
+        <w:numPr>
+          <w:ilvl w:val="1"/>
+          <w:numId w:val="3"/>
+        </w:numPr>
+        <w:ind w:left="1440" w:hanging="360"/>
+        <w:rPr>
+          <w:u w:val="none"/>
+        </w:rPr>
+      </w:pPr>
+      <w:r>
+        <w:rPr>
+          <w:rtl w:val="0"/>
+        </w:rPr>
+        <w:t xml:space="preserve">Do not disturb the mouse/keyword</w:t>
       </w:r>
     </w:p>
     <w:p>
       <w:pPr>
         <w:ind w:left="0" w:firstLine="0"/>
-        <w:rPr>
-          <w:sz w:val="26"/>
-          <w:szCs w:val="26"/>
-        </w:rPr>
+        <w:rPr/>
       </w:pPr>
       <w:r>
         <w:rPr>
@@ -2190,48 +3392,115 @@
     <w:p>
       <w:pPr>
         <w:ind w:left="0" w:firstLine="0"/>
-        <w:rPr>
-          <w:sz w:val="26"/>
-          <w:szCs w:val="26"/>
-        </w:rPr>
-      </w:pPr>
-      <w:r>
-        <w:rPr>
-          <w:rtl w:val="0"/>
-        </w:rPr>
+        <w:rPr/>
+      </w:pPr>
+      <w:r>
+        <w:rPr>
+          <w:rFonts w:ascii="Arial Unicode MS" w:cs="Arial Unicode MS" w:eastAsia="Arial Unicode MS" w:hAnsi="Arial Unicode MS"/>
+          <w:rtl w:val="0"/>
+        </w:rPr>
+        <w:t xml:space="preserve">Keyboards → </w:t>
       </w:r>
     </w:p>
     <w:p>
       <w:pPr>
         <w:ind w:left="0" w:firstLine="0"/>
-        <w:rPr>
-          <w:sz w:val="26"/>
-          <w:szCs w:val="26"/>
-        </w:rPr>
-      </w:pPr>
-      <w:r>
-        <w:rPr>
-          <w:rtl w:val="0"/>
-        </w:rPr>
+        <w:rPr/>
+      </w:pPr>
+      <w:r>
+        <w:rPr>
+          <w:rFonts w:ascii="Arial Unicode MS" w:cs="Arial Unicode MS" w:eastAsia="Arial Unicode MS" w:hAnsi="Arial Unicode MS"/>
+          <w:rtl w:val="0"/>
+        </w:rPr>
+        <w:tab/>
+        <w:t xml:space="preserve">Modifier keys → ctrl, alt, shift → keyDown() &amp; keyUp()</w:t>
       </w:r>
     </w:p>
     <w:p>
       <w:pPr>
         <w:ind w:left="0" w:firstLine="0"/>
-        <w:rPr>
-          <w:sz w:val="26"/>
-          <w:szCs w:val="26"/>
-        </w:rPr>
-      </w:pPr>
-      <w:r>
-        <w:rPr>
-          <w:rtl w:val="0"/>
-        </w:rPr>
+        <w:rPr/>
+      </w:pPr>
+      <w:r>
+        <w:rPr>
+          <w:rFonts w:ascii="Arial Unicode MS" w:cs="Arial Unicode MS" w:eastAsia="Arial Unicode MS" w:hAnsi="Arial Unicode MS"/>
+          <w:rtl w:val="0"/>
+        </w:rPr>
+        <w:tab/>
+        <w:t xml:space="preserve">Rest of keys → enter, arrowdown.., → sendKeys()</w:t>
+      </w:r>
+    </w:p>
+    <w:p>
+      <w:pPr>
+        <w:ind w:left="1440" w:firstLine="0"/>
+        <w:rPr>
+          <w:highlight w:val="yellow"/>
+        </w:rPr>
+      </w:pPr>
+      <w:r>
+        <w:rPr>
+          <w:rtl w:val="0"/>
+        </w:rPr>
+      </w:r>
+    </w:p>
+    <w:p>
+      <w:pPr>
+        <w:numPr>
+          <w:ilvl w:val="0"/>
+          <w:numId w:val="3"/>
+        </w:numPr>
+        <w:ind w:left="720" w:hanging="360"/>
+        <w:rPr>
+          <w:highlight w:val="yellow"/>
+        </w:rPr>
+      </w:pPr>
+      <w:r>
+        <w:rPr>
+          <w:highlight w:val="yellow"/>
+          <w:rtl w:val="0"/>
+        </w:rPr>
+        <w:t xml:space="preserve">Upload</w:t>
       </w:r>
     </w:p>
     <w:p>
       <w:pPr>
         <w:ind w:left="0" w:firstLine="0"/>
+        <w:rPr/>
+      </w:pPr>
+      <w:r>
+        <w:rPr>
+          <w:rtl w:val="0"/>
+        </w:rPr>
+      </w:r>
+    </w:p>
+    <w:p>
+      <w:pPr>
+        <w:ind w:left="720" w:firstLine="0"/>
+        <w:rPr/>
+      </w:pPr>
+      <w:r>
+        <w:rPr>
+          <w:rtl w:val="0"/>
+        </w:rPr>
+      </w:r>
+    </w:p>
+    <w:p>
+      <w:pPr>
+        <w:ind w:left="720" w:firstLine="0"/>
+        <w:rPr>
+          <w:sz w:val="26"/>
+          <w:szCs w:val="26"/>
+        </w:rPr>
+      </w:pPr>
+      <w:r>
+        <w:rPr>
+          <w:rtl w:val="0"/>
+        </w:rPr>
+      </w:r>
+    </w:p>
+    <w:p>
+      <w:pPr>
+        <w:ind w:left="1440" w:firstLine="0"/>
         <w:rPr>
           <w:sz w:val="26"/>
           <w:szCs w:val="26"/>
@@ -2267,11 +3536,8 @@
       </w:pPr>
       <w:r>
         <w:rPr>
-          <w:sz w:val="26"/>
-          <w:szCs w:val="26"/>
-          <w:rtl w:val="0"/>
-        </w:rPr>
-        <w:t xml:space="preserve">Reference</w:t>
+          <w:rtl w:val="0"/>
+        </w:rPr>
       </w:r>
     </w:p>
     <w:p>
@@ -2298,6 +3564,79 @@
       </w:pPr>
       <w:r>
         <w:rPr>
+          <w:rtl w:val="0"/>
+        </w:rPr>
+      </w:r>
+    </w:p>
+    <w:p>
+      <w:pPr>
+        <w:ind w:left="0" w:firstLine="0"/>
+        <w:rPr>
+          <w:sz w:val="26"/>
+          <w:szCs w:val="26"/>
+        </w:rPr>
+      </w:pPr>
+      <w:r>
+        <w:rPr>
+          <w:rtl w:val="0"/>
+        </w:rPr>
+      </w:r>
+    </w:p>
+    <w:p>
+      <w:pPr>
+        <w:ind w:left="0" w:firstLine="0"/>
+        <w:rPr>
+          <w:sz w:val="26"/>
+          <w:szCs w:val="26"/>
+        </w:rPr>
+      </w:pPr>
+      <w:r>
+        <w:rPr>
+          <w:rtl w:val="0"/>
+        </w:rPr>
+      </w:r>
+    </w:p>
+    <w:p>
+      <w:pPr>
+        <w:ind w:left="0" w:firstLine="0"/>
+        <w:rPr>
+          <w:sz w:val="26"/>
+          <w:szCs w:val="26"/>
+        </w:rPr>
+      </w:pPr>
+      <w:r>
+        <w:rPr>
+          <w:sz w:val="26"/>
+          <w:szCs w:val="26"/>
+          <w:rtl w:val="0"/>
+        </w:rPr>
+        <w:t xml:space="preserve">Reference: </w:t>
+      </w:r>
+    </w:p>
+    <w:p>
+      <w:pPr>
+        <w:ind w:left="0" w:firstLine="0"/>
+        <w:rPr>
+          <w:sz w:val="26"/>
+          <w:szCs w:val="26"/>
+        </w:rPr>
+      </w:pPr>
+      <w:r>
+        <w:rPr>
+          <w:rtl w:val="0"/>
+        </w:rPr>
+      </w:r>
+    </w:p>
+    <w:p>
+      <w:pPr>
+        <w:ind w:left="0" w:firstLine="0"/>
+        <w:rPr>
+          <w:sz w:val="26"/>
+          <w:szCs w:val="26"/>
+        </w:rPr>
+      </w:pPr>
+      <w:r>
+        <w:rPr>
           <w:rFonts w:ascii="Arial Unicode MS" w:cs="Arial Unicode MS" w:eastAsia="Arial Unicode MS" w:hAnsi="Arial Unicode MS"/>
           <w:sz w:val="26"/>
           <w:szCs w:val="26"/>
@@ -2330,8 +3669,11 @@
       </w:pPr>
       <w:r>
         <w:rPr>
-          <w:rtl w:val="0"/>
-        </w:rPr>
+          <w:sz w:val="26"/>
+          <w:szCs w:val="26"/>
+          <w:rtl w:val="0"/>
+        </w:rPr>
+        <w:t xml:space="preserve">1GB - 1024 MB</w:t>
       </w:r>
     </w:p>
     <w:p>
@@ -2344,8 +3686,11 @@
       </w:pPr>
       <w:r>
         <w:rPr>
-          <w:rtl w:val="0"/>
-        </w:rPr>
+          <w:sz w:val="26"/>
+          <w:szCs w:val="26"/>
+          <w:rtl w:val="0"/>
+        </w:rPr>
+        <w:t xml:space="preserve">1 MB - 1024 KB </w:t>
       </w:r>
     </w:p>
     <w:p>
@@ -2362,7 +3707,7 @@
           <w:szCs w:val="26"/>
           <w:rtl w:val="0"/>
         </w:rPr>
-        <w:t xml:space="preserve">1GB - 1024 MB</w:t>
+        <w:t xml:space="preserve">1 KB - 1024 B</w:t>
       </w:r>
     </w:p>
     <w:p>
@@ -2379,7 +3724,7 @@
           <w:szCs w:val="26"/>
           <w:rtl w:val="0"/>
         </w:rPr>
-        <w:t xml:space="preserve">1 MB - 1024 KB </w:t>
+        <w:t xml:space="preserve">1B - 8 bits </w:t>
       </w:r>
     </w:p>
     <w:p>
@@ -2392,11 +3737,8 @@
       </w:pPr>
       <w:r>
         <w:rPr>
-          <w:sz w:val="26"/>
-          <w:szCs w:val="26"/>
-          <w:rtl w:val="0"/>
-        </w:rPr>
-        <w:t xml:space="preserve">1 KB - 1024 B</w:t>
+          <w:rtl w:val="0"/>
+        </w:rPr>
       </w:r>
     </w:p>
     <w:p>
@@ -2413,7 +3755,300 @@
           <w:szCs w:val="26"/>
           <w:rtl w:val="0"/>
         </w:rPr>
-        <w:t xml:space="preserve">1B - 8 bits </w:t>
+        <w:t xml:space="preserve">—---------------</w:t>
+      </w:r>
+    </w:p>
+    <w:p>
+      <w:pPr>
+        <w:ind w:left="0" w:firstLine="0"/>
+        <w:rPr>
+          <w:sz w:val="26"/>
+          <w:szCs w:val="26"/>
+        </w:rPr>
+      </w:pPr>
+      <w:r>
+        <w:rPr>
+          <w:sz w:val="26"/>
+          <w:szCs w:val="26"/>
+          <w:rtl w:val="0"/>
+        </w:rPr>
+        <w:t xml:space="preserve">Queries to be addressed </w:t>
+      </w:r>
+    </w:p>
+    <w:p>
+      <w:pPr>
+        <w:numPr>
+          <w:ilvl w:val="0"/>
+          <w:numId w:val="7"/>
+        </w:numPr>
+        <w:ind w:left="720" w:hanging="360"/>
+        <w:rPr>
+          <w:sz w:val="26"/>
+          <w:szCs w:val="26"/>
+          <w:u w:val="none"/>
+        </w:rPr>
+      </w:pPr>
+      <w:r>
+        <w:rPr>
+          <w:sz w:val="26"/>
+          <w:szCs w:val="26"/>
+          <w:rtl w:val="0"/>
+        </w:rPr>
+        <w:t xml:space="preserve">How to pass a user-defined classname (like Product) as parameters? </w:t>
+      </w:r>
+    </w:p>
+    <w:p>
+      <w:pPr>
+        <w:numPr>
+          <w:ilvl w:val="0"/>
+          <w:numId w:val="7"/>
+        </w:numPr>
+        <w:ind w:left="720" w:hanging="360"/>
+        <w:rPr>
+          <w:sz w:val="26"/>
+          <w:szCs w:val="26"/>
+        </w:rPr>
+      </w:pPr>
+      <w:r>
+        <w:rPr>
+          <w:sz w:val="26"/>
+          <w:szCs w:val="26"/>
+          <w:rtl w:val="0"/>
+        </w:rPr>
+        <w:t xml:space="preserve">How to pass a user-defined classname (like Product) as a return type? </w:t>
+      </w:r>
+    </w:p>
+    <w:p>
+      <w:pPr>
+        <w:numPr>
+          <w:ilvl w:val="0"/>
+          <w:numId w:val="7"/>
+        </w:numPr>
+        <w:ind w:left="720" w:hanging="360"/>
+        <w:rPr>
+          <w:sz w:val="26"/>
+          <w:szCs w:val="26"/>
+          <w:u w:val="none"/>
+        </w:rPr>
+      </w:pPr>
+      <w:r>
+        <w:rPr>
+          <w:sz w:val="26"/>
+          <w:szCs w:val="26"/>
+          <w:rtl w:val="0"/>
+        </w:rPr>
+        <w:t xml:space="preserve">How on object creation is browser is launching? </w:t>
+      </w:r>
+    </w:p>
+    <w:p>
+      <w:pPr>
+        <w:numPr>
+          <w:ilvl w:val="0"/>
+          <w:numId w:val="7"/>
+        </w:numPr>
+        <w:ind w:left="720" w:hanging="360"/>
+        <w:rPr>
+          <w:sz w:val="26"/>
+          <w:szCs w:val="26"/>
+          <w:u w:val="none"/>
+        </w:rPr>
+      </w:pPr>
+      <w:r>
+        <w:rPr>
+          <w:sz w:val="26"/>
+          <w:szCs w:val="26"/>
+          <w:rtl w:val="0"/>
+        </w:rPr>
+        <w:t xml:space="preserve">Why is object creation of the Select/WebDriverWait class forcing us to give parameters? </w:t>
+      </w:r>
+    </w:p>
+    <w:p>
+      <w:pPr>
+        <w:ind w:left="0" w:firstLine="0"/>
+        <w:rPr>
+          <w:sz w:val="26"/>
+          <w:szCs w:val="26"/>
+        </w:rPr>
+      </w:pPr>
+      <w:r>
+        <w:rPr>
+          <w:rtl w:val="0"/>
+        </w:rPr>
+      </w:r>
+    </w:p>
+    <w:p>
+      <w:pPr>
+        <w:ind w:left="0" w:firstLine="0"/>
+        <w:rPr>
+          <w:sz w:val="26"/>
+          <w:szCs w:val="26"/>
+        </w:rPr>
+      </w:pPr>
+      <w:r>
+        <w:rPr>
+          <w:sz w:val="26"/>
+          <w:szCs w:val="26"/>
+          <w:rtl w:val="0"/>
+        </w:rPr>
+        <w:t xml:space="preserve">Exception </w:t>
+      </w:r>
+    </w:p>
+    <w:p>
+      <w:pPr>
+        <w:numPr>
+          <w:ilvl w:val="0"/>
+          <w:numId w:val="8"/>
+        </w:numPr>
+        <w:ind w:left="720" w:hanging="360"/>
+        <w:rPr>
+          <w:sz w:val="26"/>
+          <w:szCs w:val="26"/>
+          <w:u w:val="none"/>
+        </w:rPr>
+      </w:pPr>
+      <w:r>
+        <w:rPr>
+          <w:sz w:val="26"/>
+          <w:szCs w:val="26"/>
+          <w:rtl w:val="0"/>
+        </w:rPr>
+        <w:t xml:space="preserve">NoSuchElementExecption - locator is wrong or could be inside frame</w:t>
+      </w:r>
+    </w:p>
+    <w:p>
+      <w:pPr>
+        <w:numPr>
+          <w:ilvl w:val="0"/>
+          <w:numId w:val="8"/>
+        </w:numPr>
+        <w:ind w:left="720" w:hanging="360"/>
+        <w:rPr>
+          <w:sz w:val="26"/>
+          <w:szCs w:val="26"/>
+          <w:u w:val="none"/>
+        </w:rPr>
+      </w:pPr>
+      <w:r>
+        <w:rPr>
+          <w:sz w:val="26"/>
+          <w:szCs w:val="26"/>
+          <w:rtl w:val="0"/>
+        </w:rPr>
+        <w:t xml:space="preserve">Exception in thread "main" org.openqa.selenium.</w:t>
+      </w:r>
+      <w:r>
+        <w:rPr>
+          <w:sz w:val="26"/>
+          <w:szCs w:val="26"/>
+          <w:highlight w:val="yellow"/>
+          <w:rtl w:val="0"/>
+        </w:rPr>
+        <w:t xml:space="preserve">NoSuchWindowException</w:t>
+      </w:r>
+      <w:r>
+        <w:rPr>
+          <w:sz w:val="26"/>
+          <w:szCs w:val="26"/>
+          <w:rtl w:val="0"/>
+        </w:rPr>
+        <w:t xml:space="preserve">: no such window: target window already closed</w:t>
+      </w:r>
+    </w:p>
+    <w:p>
+      <w:pPr>
+        <w:numPr>
+          <w:ilvl w:val="0"/>
+          <w:numId w:val="8"/>
+        </w:numPr>
+        <w:ind w:left="720" w:hanging="360"/>
+        <w:rPr>
+          <w:sz w:val="26"/>
+          <w:szCs w:val="26"/>
+          <w:u w:val="none"/>
+        </w:rPr>
+      </w:pPr>
+      <w:r>
+        <w:rPr>
+          <w:sz w:val="26"/>
+          <w:szCs w:val="26"/>
+          <w:rtl w:val="0"/>
+        </w:rPr>
+        <w:t xml:space="preserve">ElementNotInteractableException -</w:t>
+      </w:r>
+    </w:p>
+    <w:p>
+      <w:pPr>
+        <w:numPr>
+          <w:ilvl w:val="0"/>
+          <w:numId w:val="8"/>
+        </w:numPr>
+        <w:ind w:left="720" w:hanging="360"/>
+        <w:rPr>
+          <w:sz w:val="26"/>
+          <w:szCs w:val="26"/>
+          <w:u w:val="none"/>
+        </w:rPr>
+      </w:pPr>
+      <w:r>
+        <w:rPr>
+          <w:sz w:val="26"/>
+          <w:szCs w:val="26"/>
+          <w:rtl w:val="0"/>
+        </w:rPr>
+        <w:t xml:space="preserve">ElementInterceptedException –</w:t>
+      </w:r>
+    </w:p>
+    <w:p>
+      <w:pPr>
+        <w:numPr>
+          <w:ilvl w:val="0"/>
+          <w:numId w:val="8"/>
+        </w:numPr>
+        <w:ind w:left="720" w:hanging="360"/>
+        <w:rPr>
+          <w:sz w:val="26"/>
+          <w:szCs w:val="26"/>
+          <w:u w:val="none"/>
+        </w:rPr>
+      </w:pPr>
+      <w:r>
+        <w:rPr>
+          <w:sz w:val="26"/>
+          <w:szCs w:val="26"/>
+          <w:rtl w:val="0"/>
+        </w:rPr>
+        <w:t xml:space="preserve"> org.openqa.selenium.NoAlertPresentException: no such alert</w:t>
+      </w:r>
+    </w:p>
+    <w:p>
+      <w:pPr>
+        <w:ind w:left="0" w:firstLine="0"/>
+        <w:rPr>
+          <w:sz w:val="26"/>
+          <w:szCs w:val="26"/>
+        </w:rPr>
+      </w:pPr>
+      <w:r>
+        <w:rPr>
+          <w:rtl w:val="0"/>
+        </w:rPr>
+      </w:r>
+    </w:p>
+    <w:p>
+      <w:pPr>
+        <w:ind w:left="0" w:firstLine="0"/>
+        <w:rPr>
+          <w:sz w:val="26"/>
+          <w:szCs w:val="26"/>
+        </w:rPr>
+      </w:pPr>
+      <w:r>
+        <w:rPr>
+          <w:sz w:val="26"/>
+          <w:szCs w:val="26"/>
+          <w:rtl w:val="0"/>
+        </w:rPr>
+        <w:t xml:space="preserve">//span[contains(text(),'AC First Class (1A)')]</w:t>
       </w:r>
     </w:p>
     <w:p>
@@ -2810,58 +4445,6 @@
     </w:p>
     <w:p>
       <w:pPr>
-        <w:ind w:left="720" w:firstLine="0"/>
-        <w:rPr>
-          <w:rFonts w:ascii="Calibri" w:cs="Calibri" w:eastAsia="Calibri" w:hAnsi="Calibri"/>
-        </w:rPr>
-      </w:pPr>
-      <w:r>
-        <w:rPr>
-          <w:rtl w:val="0"/>
-        </w:rPr>
-      </w:r>
-    </w:p>
-    <w:p>
-      <w:pPr>
-        <w:ind w:left="720" w:firstLine="0"/>
-        <w:rPr>
-          <w:rFonts w:ascii="Calibri" w:cs="Calibri" w:eastAsia="Calibri" w:hAnsi="Calibri"/>
-        </w:rPr>
-      </w:pPr>
-      <w:r>
-        <w:rPr>
-          <w:rtl w:val="0"/>
-        </w:rPr>
-      </w:r>
-    </w:p>
-    <w:p>
-      <w:pPr>
-        <w:ind w:left="720" w:firstLine="0"/>
-        <w:rPr>
-          <w:rFonts w:ascii="Calibri" w:cs="Calibri" w:eastAsia="Calibri" w:hAnsi="Calibri"/>
-        </w:rPr>
-      </w:pPr>
-      <w:r>
-        <w:rPr>
-          <w:rtl w:val="0"/>
-        </w:rPr>
-      </w:r>
-    </w:p>
-    <w:p>
-      <w:pPr>
-        <w:ind w:left="720" w:firstLine="0"/>
-        <w:rPr>
-          <w:rFonts w:ascii="Calibri" w:cs="Calibri" w:eastAsia="Calibri" w:hAnsi="Calibri"/>
-        </w:rPr>
-      </w:pPr>
-      <w:r>
-        <w:rPr>
-          <w:rtl w:val="0"/>
-        </w:rPr>
-      </w:r>
-    </w:p>
-    <w:p>
-      <w:pPr>
         <w:ind w:left="0" w:firstLine="0"/>
         <w:rPr>
           <w:rFonts w:ascii="Calibri" w:cs="Calibri" w:eastAsia="Calibri" w:hAnsi="Calibri"/>
@@ -3238,6 +4821,34 @@
     </w:p>
     <w:p>
       <w:pPr>
+        <w:spacing w:line="252.00000000000003" w:lineRule="auto"/>
+        <w:ind w:left="1180" w:hanging="360"/>
+        <w:rPr>
+          <w:rFonts w:ascii="Calibri" w:cs="Calibri" w:eastAsia="Calibri" w:hAnsi="Calibri"/>
+        </w:rPr>
+      </w:pPr>
+      <w:r>
+        <w:rPr>
+          <w:rtl w:val="0"/>
+        </w:rPr>
+      </w:r>
+    </w:p>
+    <w:p>
+      <w:pPr>
+        <w:spacing w:line="252.00000000000003" w:lineRule="auto"/>
+        <w:ind w:left="1180" w:hanging="360"/>
+        <w:rPr>
+          <w:rFonts w:ascii="Calibri" w:cs="Calibri" w:eastAsia="Calibri" w:hAnsi="Calibri"/>
+        </w:rPr>
+      </w:pPr>
+      <w:r>
+        <w:rPr>
+          <w:rtl w:val="0"/>
+        </w:rPr>
+      </w:r>
+    </w:p>
+    <w:p>
+      <w:pPr>
         <w:ind w:left="0" w:firstLine="0"/>
         <w:rPr>
           <w:rFonts w:ascii="Calibri" w:cs="Calibri" w:eastAsia="Calibri" w:hAnsi="Calibri"/>
@@ -3245,79 +4856,19 @@
       </w:pPr>
       <w:r>
         <w:rPr>
-          <w:rtl w:val="0"/>
-        </w:rPr>
-      </w:r>
-    </w:p>
-    <w:p>
-      <w:pPr>
-        <w:ind w:left="0" w:firstLine="0"/>
-        <w:rPr>
-          <w:rFonts w:ascii="Calibri" w:cs="Calibri" w:eastAsia="Calibri" w:hAnsi="Calibri"/>
-        </w:rPr>
-      </w:pPr>
-      <w:r>
-        <w:rPr>
-          <w:rtl w:val="0"/>
-        </w:rPr>
-      </w:r>
-    </w:p>
-    <w:p>
-      <w:pPr>
-        <w:ind w:left="0" w:firstLine="0"/>
-        <w:rPr>
-          <w:rFonts w:ascii="Calibri" w:cs="Calibri" w:eastAsia="Calibri" w:hAnsi="Calibri"/>
-        </w:rPr>
-      </w:pPr>
-      <w:r>
-        <w:rPr>
-          <w:rtl w:val="0"/>
-        </w:rPr>
-      </w:r>
-    </w:p>
-    <w:p>
-      <w:pPr>
-        <w:ind w:left="0" w:firstLine="0"/>
-        <w:rPr>
-          <w:rFonts w:ascii="Calibri" w:cs="Calibri" w:eastAsia="Calibri" w:hAnsi="Calibri"/>
-        </w:rPr>
-      </w:pPr>
-      <w:r>
-        <w:rPr>
-          <w:rtl w:val="0"/>
-        </w:rPr>
-      </w:r>
-    </w:p>
-    <w:p>
-      <w:pPr>
-        <w:ind w:left="0" w:firstLine="0"/>
-        <w:rPr>
-          <w:rFonts w:ascii="Calibri" w:cs="Calibri" w:eastAsia="Calibri" w:hAnsi="Calibri"/>
-        </w:rPr>
-      </w:pPr>
-      <w:r>
-        <w:rPr>
-          <w:rtl w:val="0"/>
-        </w:rPr>
-      </w:r>
-    </w:p>
-    <w:p>
-      <w:pPr>
-        <w:ind w:left="0" w:firstLine="0"/>
-        <w:rPr>
-          <w:rFonts w:ascii="Calibri" w:cs="Calibri" w:eastAsia="Calibri" w:hAnsi="Calibri"/>
-          <w:sz w:val="60"/>
-          <w:szCs w:val="60"/>
-        </w:rPr>
-      </w:pPr>
-      <w:r>
-        <w:rPr>
-          <w:rFonts w:ascii="Calibri" w:cs="Calibri" w:eastAsia="Calibri" w:hAnsi="Calibri"/>
-          <w:sz w:val="60"/>
-          <w:szCs w:val="60"/>
-          <w:rtl w:val="0"/>
-        </w:rPr>
-        <w:t xml:space="preserve">Work later </w:t>
+          <w:rFonts w:ascii="Calibri" w:cs="Calibri" w:eastAsia="Calibri" w:hAnsi="Calibri"/>
+          <w:b w:val="1"/>
+          <w:bCs w:val="1"/>
+          <w:sz w:val="46"/>
+          <w:szCs w:val="46"/>
+          <w:rtl w:val="0"/>
+        </w:rPr>
+        <w:t xml:space="preserve">Day 3</w:t>
+      </w:r>
+      <w:r>
+        <w:rPr>
+          <w:rtl w:val="0"/>
+        </w:rPr>
       </w:r>
     </w:p>
     <w:p>
@@ -3334,7 +4885,7 @@
           <w:szCs w:val="46"/>
         </w:rPr>
       </w:pPr>
-      <w:bookmarkStart w:colFirst="0" w:colLast="0" w:name="_z9q4nwj7nri" w:id="0"/>
+      <w:bookmarkStart w:colFirst="0" w:colLast="0" w:name="_z4coiv5fx5e0" w:id="0"/>
       <w:bookmarkEnd w:id="0"/>
       <w:r>
         <w:rPr>
@@ -3345,7 +4896,261 @@
           <w:szCs w:val="46"/>
           <w:rtl w:val="0"/>
         </w:rPr>
-        <w:t xml:space="preserve">Day 1</w:t>
+        <w:t xml:space="preserve">Task 1(Important)</w:t>
+      </w:r>
+    </w:p>
+    <w:p>
+      <w:pPr>
+        <w:numPr>
+          <w:ilvl w:val="0"/>
+          <w:numId w:val="5"/>
+        </w:numPr>
+        <w:spacing w:after="0" w:afterAutospacing="0" w:line="252.00000000000003" w:lineRule="auto"/>
+        <w:ind w:left="720" w:hanging="360"/>
+        <w:rPr>
+          <w:rFonts w:ascii="Calibri" w:cs="Calibri" w:eastAsia="Calibri" w:hAnsi="Calibri"/>
+        </w:rPr>
+      </w:pPr>
+      <w:r>
+        <w:rPr>
+          <w:rFonts w:ascii="Calibri" w:cs="Calibri" w:eastAsia="Calibri" w:hAnsi="Calibri"/>
+          <w:rtl w:val="0"/>
+        </w:rPr>
+        <w:t xml:space="preserve">Navigate onto </w:t>
+      </w:r>
+      <w:hyperlink r:id="rId7">
+        <w:r>
+          <w:rPr>
+            <w:rFonts w:ascii="Calibri" w:cs="Calibri" w:eastAsia="Calibri" w:hAnsi="Calibri"/>
+            <w:color w:val="1155cc"/>
+            <w:u w:val="single"/>
+            <w:rtl w:val="0"/>
+          </w:rPr>
+          <w:t xml:space="preserve">https://www.salesforce.com/in/form/signup/freetrial-sales/</w:t>
+        </w:r>
+      </w:hyperlink>
+      <w:r>
+        <w:rPr>
+          <w:rtl w:val="0"/>
+        </w:rPr>
+      </w:r>
+    </w:p>
+    <w:p>
+      <w:pPr>
+        <w:numPr>
+          <w:ilvl w:val="0"/>
+          <w:numId w:val="5"/>
+        </w:numPr>
+        <w:spacing w:after="0" w:afterAutospacing="0" w:line="252.00000000000003" w:lineRule="auto"/>
+        <w:ind w:left="720" w:hanging="360"/>
+        <w:rPr>
+          <w:rFonts w:ascii="Calibri" w:cs="Calibri" w:eastAsia="Calibri" w:hAnsi="Calibri"/>
+        </w:rPr>
+      </w:pPr>
+      <w:r>
+        <w:rPr>
+          <w:rFonts w:ascii="Calibri" w:cs="Calibri" w:eastAsia="Calibri" w:hAnsi="Calibri"/>
+          <w:rtl w:val="0"/>
+        </w:rPr>
+        <w:t xml:space="preserve">Enter first name as “John”</w:t>
+      </w:r>
+    </w:p>
+    <w:p>
+      <w:pPr>
+        <w:numPr>
+          <w:ilvl w:val="0"/>
+          <w:numId w:val="5"/>
+        </w:numPr>
+        <w:spacing w:after="0" w:afterAutospacing="0" w:line="252.00000000000003" w:lineRule="auto"/>
+        <w:ind w:left="720" w:hanging="360"/>
+        <w:rPr>
+          <w:rFonts w:ascii="Calibri" w:cs="Calibri" w:eastAsia="Calibri" w:hAnsi="Calibri"/>
+        </w:rPr>
+      </w:pPr>
+      <w:r>
+        <w:rPr>
+          <w:rFonts w:ascii="Calibri" w:cs="Calibri" w:eastAsia="Calibri" w:hAnsi="Calibri"/>
+          <w:rtl w:val="0"/>
+        </w:rPr>
+        <w:t xml:space="preserve">Enter last name as “wick”</w:t>
+      </w:r>
+    </w:p>
+    <w:p>
+      <w:pPr>
+        <w:numPr>
+          <w:ilvl w:val="0"/>
+          <w:numId w:val="5"/>
+        </w:numPr>
+        <w:spacing w:after="0" w:afterAutospacing="0" w:line="252.00000000000003" w:lineRule="auto"/>
+        <w:ind w:left="720" w:hanging="360"/>
+        <w:rPr>
+          <w:rFonts w:ascii="Calibri" w:cs="Calibri" w:eastAsia="Calibri" w:hAnsi="Calibri"/>
+        </w:rPr>
+      </w:pPr>
+      <w:r>
+        <w:rPr>
+          <w:rFonts w:ascii="Calibri" w:cs="Calibri" w:eastAsia="Calibri" w:hAnsi="Calibri"/>
+          <w:rtl w:val="0"/>
+        </w:rPr>
+        <w:t xml:space="preserve">Enter work email as “john@gmail.com”</w:t>
+      </w:r>
+    </w:p>
+    <w:p>
+      <w:pPr>
+        <w:numPr>
+          <w:ilvl w:val="0"/>
+          <w:numId w:val="5"/>
+        </w:numPr>
+        <w:spacing w:after="0" w:afterAutospacing="0" w:line="252.00000000000003" w:lineRule="auto"/>
+        <w:ind w:left="720" w:hanging="360"/>
+        <w:rPr>
+          <w:rFonts w:ascii="Calibri" w:cs="Calibri" w:eastAsia="Calibri" w:hAnsi="Calibri"/>
+        </w:rPr>
+      </w:pPr>
+      <w:r>
+        <w:rPr>
+          <w:rFonts w:ascii="Calibri" w:cs="Calibri" w:eastAsia="Calibri" w:hAnsi="Calibri"/>
+          <w:rtl w:val="0"/>
+        </w:rPr>
+        <w:t xml:space="preserve">Select Job title as “IT Manager”</w:t>
+      </w:r>
+    </w:p>
+    <w:p>
+      <w:pPr>
+        <w:numPr>
+          <w:ilvl w:val="0"/>
+          <w:numId w:val="5"/>
+        </w:numPr>
+        <w:spacing w:after="0" w:afterAutospacing="0" w:line="252.00000000000003" w:lineRule="auto"/>
+        <w:ind w:left="720" w:hanging="360"/>
+        <w:rPr>
+          <w:rFonts w:ascii="Calibri" w:cs="Calibri" w:eastAsia="Calibri" w:hAnsi="Calibri"/>
+        </w:rPr>
+      </w:pPr>
+      <w:r>
+        <w:rPr>
+          <w:rFonts w:ascii="Calibri" w:cs="Calibri" w:eastAsia="Calibri" w:hAnsi="Calibri"/>
+          <w:rtl w:val="0"/>
+        </w:rPr>
+        <w:t xml:space="preserve">Select Employees as “101-500 employees”</w:t>
+      </w:r>
+    </w:p>
+    <w:p>
+      <w:pPr>
+        <w:numPr>
+          <w:ilvl w:val="0"/>
+          <w:numId w:val="5"/>
+        </w:numPr>
+        <w:spacing w:after="0" w:afterAutospacing="0" w:line="252.00000000000003" w:lineRule="auto"/>
+        <w:ind w:left="720" w:hanging="360"/>
+        <w:rPr>
+          <w:rFonts w:ascii="Calibri" w:cs="Calibri" w:eastAsia="Calibri" w:hAnsi="Calibri"/>
+        </w:rPr>
+      </w:pPr>
+      <w:r>
+        <w:rPr>
+          <w:rFonts w:ascii="Calibri" w:cs="Calibri" w:eastAsia="Calibri" w:hAnsi="Calibri"/>
+          <w:rtl w:val="0"/>
+        </w:rPr>
+        <w:t xml:space="preserve">Select country as “United Kingdom”</w:t>
+      </w:r>
+    </w:p>
+    <w:p>
+      <w:pPr>
+        <w:numPr>
+          <w:ilvl w:val="0"/>
+          <w:numId w:val="5"/>
+        </w:numPr>
+        <w:spacing w:after="0" w:afterAutospacing="0" w:line="252.00000000000003" w:lineRule="auto"/>
+        <w:ind w:left="720" w:hanging="360"/>
+        <w:rPr>
+          <w:rFonts w:ascii="Calibri" w:cs="Calibri" w:eastAsia="Calibri" w:hAnsi="Calibri"/>
+        </w:rPr>
+      </w:pPr>
+      <w:r>
+        <w:rPr>
+          <w:rFonts w:ascii="Calibri" w:cs="Calibri" w:eastAsia="Calibri" w:hAnsi="Calibri"/>
+          <w:rtl w:val="0"/>
+        </w:rPr>
+        <w:t xml:space="preserve">Do not fill the phone number</w:t>
+      </w:r>
+    </w:p>
+    <w:p>
+      <w:pPr>
+        <w:numPr>
+          <w:ilvl w:val="0"/>
+          <w:numId w:val="5"/>
+        </w:numPr>
+        <w:spacing w:after="0" w:afterAutospacing="0" w:line="252.00000000000003" w:lineRule="auto"/>
+        <w:ind w:left="720" w:hanging="360"/>
+        <w:rPr>
+          <w:rFonts w:ascii="Calibri" w:cs="Calibri" w:eastAsia="Calibri" w:hAnsi="Calibri"/>
+        </w:rPr>
+      </w:pPr>
+      <w:r>
+        <w:rPr>
+          <w:rFonts w:ascii="Calibri" w:cs="Calibri" w:eastAsia="Calibri" w:hAnsi="Calibri"/>
+          <w:rtl w:val="0"/>
+        </w:rPr>
+        <w:t xml:space="preserve">Click on check box</w:t>
+      </w:r>
+    </w:p>
+    <w:p>
+      <w:pPr>
+        <w:numPr>
+          <w:ilvl w:val="0"/>
+          <w:numId w:val="5"/>
+        </w:numPr>
+        <w:spacing w:after="0" w:afterAutospacing="0" w:line="252.00000000000003" w:lineRule="auto"/>
+        <w:ind w:left="720" w:hanging="360"/>
+        <w:rPr>
+          <w:rFonts w:ascii="Calibri" w:cs="Calibri" w:eastAsia="Calibri" w:hAnsi="Calibri"/>
+        </w:rPr>
+      </w:pPr>
+      <w:r>
+        <w:rPr>
+          <w:rFonts w:ascii="Calibri" w:cs="Calibri" w:eastAsia="Calibri" w:hAnsi="Calibri"/>
+          <w:rtl w:val="0"/>
+        </w:rPr>
+        <w:t xml:space="preserve">Click on start my free trial</w:t>
+      </w:r>
+    </w:p>
+    <w:p>
+      <w:pPr>
+        <w:numPr>
+          <w:ilvl w:val="0"/>
+          <w:numId w:val="5"/>
+        </w:numPr>
+        <w:spacing w:after="240" w:line="252.00000000000003" w:lineRule="auto"/>
+        <w:ind w:left="720" w:hanging="360"/>
+        <w:rPr>
+          <w:rFonts w:ascii="Calibri" w:cs="Calibri" w:eastAsia="Calibri" w:hAnsi="Calibri"/>
+        </w:rPr>
+      </w:pPr>
+      <w:r>
+        <w:rPr>
+          <w:rFonts w:ascii="Calibri" w:cs="Calibri" w:eastAsia="Calibri" w:hAnsi="Calibri"/>
+          <w:rtl w:val="0"/>
+        </w:rPr>
+        <w:t xml:space="preserve">Get the error message displayed “</w:t>
+      </w:r>
+      <w:r>
+        <w:rPr>
+          <w:rFonts w:ascii="Calibri" w:cs="Calibri" w:eastAsia="Calibri" w:hAnsi="Calibri"/>
+          <w:color w:val="c23934"/>
+          <w:sz w:val="20"/>
+          <w:szCs w:val="20"/>
+          <w:shd w:fill="f4f4f4" w:val="clear"/>
+          <w:rtl w:val="0"/>
+        </w:rPr>
+        <w:t xml:space="preserve">Enter a valid phone number</w:t>
+      </w:r>
+      <w:r>
+        <w:rPr>
+          <w:rFonts w:ascii="Calibri" w:cs="Calibri" w:eastAsia="Calibri" w:hAnsi="Calibri"/>
+          <w:rtl w:val="0"/>
+        </w:rPr>
+        <w:t xml:space="preserve">”</w:t>
       </w:r>
     </w:p>
     <w:p>
@@ -3362,8 +5167,456 @@
           <w:szCs w:val="46"/>
         </w:rPr>
       </w:pPr>
-      <w:bookmarkStart w:colFirst="0" w:colLast="0" w:name="_bjo3aqv79fpi" w:id="1"/>
+      <w:bookmarkStart w:colFirst="0" w:colLast="0" w:name="_635ejc2ecf2b" w:id="1"/>
       <w:bookmarkEnd w:id="1"/>
+      <w:r>
+        <w:rPr>
+          <w:rFonts w:ascii="Calibri" w:cs="Calibri" w:eastAsia="Calibri" w:hAnsi="Calibri"/>
+          <w:b w:val="1"/>
+          <w:bCs w:val="1"/>
+          <w:sz w:val="46"/>
+          <w:szCs w:val="46"/>
+          <w:rtl w:val="0"/>
+        </w:rPr>
+        <w:t xml:space="preserve">Task 2 (Important) - Multiple tabs</w:t>
+      </w:r>
+    </w:p>
+    <w:p>
+      <w:pPr>
+        <w:spacing w:line="252.00000000000003" w:lineRule="auto"/>
+        <w:ind w:left="1180" w:hanging="360"/>
+        <w:rPr>
+          <w:rFonts w:ascii="Calibri" w:cs="Calibri" w:eastAsia="Calibri" w:hAnsi="Calibri"/>
+        </w:rPr>
+      </w:pPr>
+      <w:r>
+        <w:rPr>
+          <w:rFonts w:ascii="Calibri" w:cs="Calibri" w:eastAsia="Calibri" w:hAnsi="Calibri"/>
+          <w:rtl w:val="0"/>
+        </w:rPr>
+        <w:t xml:space="preserve">1.</w:t>
+      </w:r>
+      <w:r>
+        <w:rPr>
+          <w:rFonts w:ascii="Calibri" w:cs="Calibri" w:eastAsia="Calibri" w:hAnsi="Calibri"/>
+          <w:sz w:val="14"/>
+          <w:szCs w:val="14"/>
+          <w:rtl w:val="0"/>
+        </w:rPr>
+        <w:t xml:space="preserve">      </w:t>
+      </w:r>
+      <w:r>
+        <w:rPr>
+          <w:rFonts w:ascii="Calibri" w:cs="Calibri" w:eastAsia="Calibri" w:hAnsi="Calibri"/>
+          <w:rtl w:val="0"/>
+        </w:rPr>
+        <w:t xml:space="preserve">Navigate onto https://www.online.citibank.co.in/</w:t>
+      </w:r>
+    </w:p>
+    <w:p>
+      <w:pPr>
+        <w:spacing w:line="252.00000000000003" w:lineRule="auto"/>
+        <w:ind w:left="1180" w:hanging="360"/>
+        <w:rPr>
+          <w:rFonts w:ascii="Calibri" w:cs="Calibri" w:eastAsia="Calibri" w:hAnsi="Calibri"/>
+        </w:rPr>
+      </w:pPr>
+      <w:r>
+        <w:rPr>
+          <w:rFonts w:ascii="Calibri" w:cs="Calibri" w:eastAsia="Calibri" w:hAnsi="Calibri"/>
+          <w:rtl w:val="0"/>
+        </w:rPr>
+        <w:t xml:space="preserve">2.</w:t>
+      </w:r>
+      <w:r>
+        <w:rPr>
+          <w:rFonts w:ascii="Calibri" w:cs="Calibri" w:eastAsia="Calibri" w:hAnsi="Calibri"/>
+          <w:sz w:val="14"/>
+          <w:szCs w:val="14"/>
+          <w:rtl w:val="0"/>
+        </w:rPr>
+        <w:t xml:space="preserve">      </w:t>
+      </w:r>
+      <w:r>
+        <w:rPr>
+          <w:rFonts w:ascii="Calibri" w:cs="Calibri" w:eastAsia="Calibri" w:hAnsi="Calibri"/>
+          <w:rtl w:val="0"/>
+        </w:rPr>
+        <w:t xml:space="preserve">Close if any pop up comes</w:t>
+      </w:r>
+    </w:p>
+    <w:p>
+      <w:pPr>
+        <w:spacing w:line="252.00000000000003" w:lineRule="auto"/>
+        <w:ind w:left="1180" w:hanging="360"/>
+        <w:rPr>
+          <w:rFonts w:ascii="Calibri" w:cs="Calibri" w:eastAsia="Calibri" w:hAnsi="Calibri"/>
+        </w:rPr>
+      </w:pPr>
+      <w:r>
+        <w:rPr>
+          <w:rFonts w:ascii="Calibri" w:cs="Calibri" w:eastAsia="Calibri" w:hAnsi="Calibri"/>
+          <w:rtl w:val="0"/>
+        </w:rPr>
+        <w:t xml:space="preserve">3.</w:t>
+      </w:r>
+      <w:r>
+        <w:rPr>
+          <w:rFonts w:ascii="Calibri" w:cs="Calibri" w:eastAsia="Calibri" w:hAnsi="Calibri"/>
+          <w:sz w:val="14"/>
+          <w:szCs w:val="14"/>
+          <w:rtl w:val="0"/>
+        </w:rPr>
+        <w:t xml:space="preserve">      </w:t>
+      </w:r>
+      <w:r>
+        <w:rPr>
+          <w:rFonts w:ascii="Calibri" w:cs="Calibri" w:eastAsia="Calibri" w:hAnsi="Calibri"/>
+          <w:rtl w:val="0"/>
+        </w:rPr>
+        <w:t xml:space="preserve">Click on My Account</w:t>
+      </w:r>
+    </w:p>
+    <w:p>
+      <w:pPr>
+        <w:spacing w:line="252.00000000000003" w:lineRule="auto"/>
+        <w:ind w:left="1180" w:hanging="360"/>
+        <w:rPr>
+          <w:rFonts w:ascii="Calibri" w:cs="Calibri" w:eastAsia="Calibri" w:hAnsi="Calibri"/>
+        </w:rPr>
+      </w:pPr>
+      <w:r>
+        <w:rPr>
+          <w:rFonts w:ascii="Calibri" w:cs="Calibri" w:eastAsia="Calibri" w:hAnsi="Calibri"/>
+          <w:rtl w:val="0"/>
+        </w:rPr>
+        <w:t xml:space="preserve">4.</w:t>
+      </w:r>
+      <w:r>
+        <w:rPr>
+          <w:rFonts w:ascii="Calibri" w:cs="Calibri" w:eastAsia="Calibri" w:hAnsi="Calibri"/>
+          <w:sz w:val="14"/>
+          <w:szCs w:val="14"/>
+          <w:rtl w:val="0"/>
+        </w:rPr>
+        <w:t xml:space="preserve">      </w:t>
+      </w:r>
+      <w:r>
+        <w:rPr>
+          <w:rFonts w:ascii="Calibri" w:cs="Calibri" w:eastAsia="Calibri" w:hAnsi="Calibri"/>
+          <w:rtl w:val="0"/>
+        </w:rPr>
+        <w:t xml:space="preserve">Click on Banking with citi</w:t>
+      </w:r>
+    </w:p>
+    <w:p>
+      <w:pPr>
+        <w:spacing w:line="252.00000000000003" w:lineRule="auto"/>
+        <w:ind w:left="1180" w:hanging="360"/>
+        <w:rPr>
+          <w:rFonts w:ascii="Calibri" w:cs="Calibri" w:eastAsia="Calibri" w:hAnsi="Calibri"/>
+        </w:rPr>
+      </w:pPr>
+      <w:r>
+        <w:rPr>
+          <w:rFonts w:ascii="Calibri" w:cs="Calibri" w:eastAsia="Calibri" w:hAnsi="Calibri"/>
+          <w:rtl w:val="0"/>
+        </w:rPr>
+        <w:t xml:space="preserve">5.</w:t>
+      </w:r>
+      <w:r>
+        <w:rPr>
+          <w:rFonts w:ascii="Calibri" w:cs="Calibri" w:eastAsia="Calibri" w:hAnsi="Calibri"/>
+          <w:sz w:val="14"/>
+          <w:szCs w:val="14"/>
+          <w:rtl w:val="0"/>
+        </w:rPr>
+        <w:t xml:space="preserve">      </w:t>
+      </w:r>
+      <w:r>
+        <w:rPr>
+          <w:rFonts w:ascii="Calibri" w:cs="Calibri" w:eastAsia="Calibri" w:hAnsi="Calibri"/>
+          <w:rtl w:val="0"/>
+        </w:rPr>
+        <w:t xml:space="preserve">In new tab</w:t>
+      </w:r>
+    </w:p>
+    <w:p>
+      <w:pPr>
+        <w:spacing w:line="252.00000000000003" w:lineRule="auto"/>
+        <w:ind w:left="1180" w:hanging="360"/>
+        <w:rPr>
+          <w:rFonts w:ascii="Calibri" w:cs="Calibri" w:eastAsia="Calibri" w:hAnsi="Calibri"/>
+        </w:rPr>
+      </w:pPr>
+      <w:r>
+        <w:rPr>
+          <w:rFonts w:ascii="Calibri" w:cs="Calibri" w:eastAsia="Calibri" w:hAnsi="Calibri"/>
+          <w:rtl w:val="0"/>
+        </w:rPr>
+        <w:t xml:space="preserve">6.</w:t>
+      </w:r>
+      <w:r>
+        <w:rPr>
+          <w:rFonts w:ascii="Calibri" w:cs="Calibri" w:eastAsia="Calibri" w:hAnsi="Calibri"/>
+          <w:sz w:val="14"/>
+          <w:szCs w:val="14"/>
+          <w:rtl w:val="0"/>
+        </w:rPr>
+        <w:t xml:space="preserve">      </w:t>
+      </w:r>
+      <w:r>
+        <w:rPr>
+          <w:rFonts w:ascii="Calibri" w:cs="Calibri" w:eastAsia="Calibri" w:hAnsi="Calibri"/>
+          <w:rtl w:val="0"/>
+        </w:rPr>
+        <w:t xml:space="preserve">Enter userid as john123</w:t>
+      </w:r>
+    </w:p>
+    <w:p>
+      <w:pPr>
+        <w:spacing w:line="252.00000000000003" w:lineRule="auto"/>
+        <w:ind w:left="1180" w:hanging="360"/>
+        <w:rPr>
+          <w:rFonts w:ascii="Calibri" w:cs="Calibri" w:eastAsia="Calibri" w:hAnsi="Calibri"/>
+        </w:rPr>
+      </w:pPr>
+      <w:r>
+        <w:rPr>
+          <w:rFonts w:ascii="Calibri" w:cs="Calibri" w:eastAsia="Calibri" w:hAnsi="Calibri"/>
+          <w:rtl w:val="0"/>
+        </w:rPr>
+        <w:t xml:space="preserve">7.</w:t>
+      </w:r>
+      <w:r>
+        <w:rPr>
+          <w:rFonts w:ascii="Calibri" w:cs="Calibri" w:eastAsia="Calibri" w:hAnsi="Calibri"/>
+          <w:sz w:val="14"/>
+          <w:szCs w:val="14"/>
+          <w:rtl w:val="0"/>
+        </w:rPr>
+        <w:t xml:space="preserve">      </w:t>
+      </w:r>
+      <w:r>
+        <w:rPr>
+          <w:rFonts w:ascii="Calibri" w:cs="Calibri" w:eastAsia="Calibri" w:hAnsi="Calibri"/>
+          <w:rtl w:val="0"/>
+        </w:rPr>
+        <w:t xml:space="preserve">Click on signup</w:t>
+      </w:r>
+    </w:p>
+    <w:p>
+      <w:pPr>
+        <w:spacing w:line="252.00000000000003" w:lineRule="auto"/>
+        <w:ind w:left="1180" w:hanging="360"/>
+        <w:rPr>
+          <w:rFonts w:ascii="Calibri" w:cs="Calibri" w:eastAsia="Calibri" w:hAnsi="Calibri"/>
+        </w:rPr>
+      </w:pPr>
+      <w:r>
+        <w:rPr>
+          <w:rFonts w:ascii="Calibri" w:cs="Calibri" w:eastAsia="Calibri" w:hAnsi="Calibri"/>
+          <w:rtl w:val="0"/>
+        </w:rPr>
+        <w:t xml:space="preserve">8.</w:t>
+      </w:r>
+      <w:r>
+        <w:rPr>
+          <w:rFonts w:ascii="Calibri" w:cs="Calibri" w:eastAsia="Calibri" w:hAnsi="Calibri"/>
+          <w:sz w:val="14"/>
+          <w:szCs w:val="14"/>
+          <w:rtl w:val="0"/>
+        </w:rPr>
+        <w:t xml:space="preserve">      </w:t>
+      </w:r>
+      <w:r>
+        <w:rPr>
+          <w:rFonts w:ascii="Calibri" w:cs="Calibri" w:eastAsia="Calibri" w:hAnsi="Calibri"/>
+          <w:rtl w:val="0"/>
+        </w:rPr>
+        <w:t xml:space="preserve">Get the error displayed for password</w:t>
+      </w:r>
+    </w:p>
+    <w:p>
+      <w:pPr>
+        <w:ind w:left="0" w:firstLine="0"/>
+        <w:rPr>
+          <w:rFonts w:ascii="Calibri" w:cs="Calibri" w:eastAsia="Calibri" w:hAnsi="Calibri"/>
+        </w:rPr>
+      </w:pPr>
+      <w:r>
+        <w:rPr>
+          <w:rtl w:val="0"/>
+        </w:rPr>
+      </w:r>
+    </w:p>
+    <w:p>
+      <w:pPr>
+        <w:ind w:left="0" w:firstLine="0"/>
+        <w:rPr>
+          <w:rFonts w:ascii="Calibri" w:cs="Calibri" w:eastAsia="Calibri" w:hAnsi="Calibri"/>
+        </w:rPr>
+      </w:pPr>
+      <w:r>
+        <w:rPr>
+          <w:rtl w:val="0"/>
+        </w:rPr>
+      </w:r>
+    </w:p>
+    <w:p>
+      <w:pPr>
+        <w:ind w:left="0" w:firstLine="0"/>
+        <w:rPr>
+          <w:rFonts w:ascii="Calibri" w:cs="Calibri" w:eastAsia="Calibri" w:hAnsi="Calibri"/>
+        </w:rPr>
+      </w:pPr>
+      <w:r>
+        <w:rPr>
+          <w:rtl w:val="0"/>
+        </w:rPr>
+      </w:r>
+    </w:p>
+    <w:p>
+      <w:pPr>
+        <w:ind w:left="0" w:firstLine="0"/>
+        <w:rPr>
+          <w:rFonts w:ascii="Calibri" w:cs="Calibri" w:eastAsia="Calibri" w:hAnsi="Calibri"/>
+        </w:rPr>
+      </w:pPr>
+      <w:r>
+        <w:rPr>
+          <w:rtl w:val="0"/>
+        </w:rPr>
+      </w:r>
+    </w:p>
+    <w:p>
+      <w:pPr>
+        <w:ind w:left="0" w:firstLine="0"/>
+        <w:rPr>
+          <w:rFonts w:ascii="Calibri" w:cs="Calibri" w:eastAsia="Calibri" w:hAnsi="Calibri"/>
+        </w:rPr>
+      </w:pPr>
+      <w:r>
+        <w:rPr>
+          <w:rtl w:val="0"/>
+        </w:rPr>
+      </w:r>
+    </w:p>
+    <w:p>
+      <w:pPr>
+        <w:ind w:left="0" w:firstLine="0"/>
+        <w:rPr>
+          <w:rFonts w:ascii="Calibri" w:cs="Calibri" w:eastAsia="Calibri" w:hAnsi="Calibri"/>
+        </w:rPr>
+      </w:pPr>
+      <w:r>
+        <w:rPr>
+          <w:rtl w:val="0"/>
+        </w:rPr>
+      </w:r>
+    </w:p>
+    <w:p>
+      <w:pPr>
+        <w:ind w:left="0" w:firstLine="0"/>
+        <w:rPr>
+          <w:rFonts w:ascii="Calibri" w:cs="Calibri" w:eastAsia="Calibri" w:hAnsi="Calibri"/>
+        </w:rPr>
+      </w:pPr>
+      <w:r>
+        <w:rPr>
+          <w:rtl w:val="0"/>
+        </w:rPr>
+      </w:r>
+    </w:p>
+    <w:p>
+      <w:pPr>
+        <w:ind w:left="0" w:firstLine="0"/>
+        <w:rPr>
+          <w:rFonts w:ascii="Calibri" w:cs="Calibri" w:eastAsia="Calibri" w:hAnsi="Calibri"/>
+        </w:rPr>
+      </w:pPr>
+      <w:r>
+        <w:rPr>
+          <w:rtl w:val="0"/>
+        </w:rPr>
+      </w:r>
+    </w:p>
+    <w:p>
+      <w:pPr>
+        <w:ind w:left="0" w:firstLine="0"/>
+        <w:rPr>
+          <w:rFonts w:ascii="Calibri" w:cs="Calibri" w:eastAsia="Calibri" w:hAnsi="Calibri"/>
+        </w:rPr>
+      </w:pPr>
+      <w:r>
+        <w:rPr>
+          <w:rtl w:val="0"/>
+        </w:rPr>
+      </w:r>
+    </w:p>
+    <w:p>
+      <w:pPr>
+        <w:ind w:left="0" w:firstLine="0"/>
+        <w:rPr>
+          <w:rFonts w:ascii="Calibri" w:cs="Calibri" w:eastAsia="Calibri" w:hAnsi="Calibri"/>
+          <w:sz w:val="60"/>
+          <w:szCs w:val="60"/>
+        </w:rPr>
+      </w:pPr>
+      <w:r>
+        <w:rPr>
+          <w:rFonts w:ascii="Calibri" w:cs="Calibri" w:eastAsia="Calibri" w:hAnsi="Calibri"/>
+          <w:sz w:val="60"/>
+          <w:szCs w:val="60"/>
+          <w:rtl w:val="0"/>
+        </w:rPr>
+        <w:t xml:space="preserve">Work later (When you get time) </w:t>
+      </w:r>
+    </w:p>
+    <w:p>
+      <w:pPr>
+        <w:pStyle w:val="Heading1"/>
+        <w:keepNext w:val="0"/>
+        <w:keepLines w:val="0"/>
+        <w:spacing w:before="480" w:lineRule="auto"/>
+        <w:rPr>
+          <w:rFonts w:ascii="Calibri" w:cs="Calibri" w:eastAsia="Calibri" w:hAnsi="Calibri"/>
+          <w:b w:val="1"/>
+          <w:bCs w:val="1"/>
+          <w:sz w:val="46"/>
+          <w:szCs w:val="46"/>
+        </w:rPr>
+      </w:pPr>
+      <w:bookmarkStart w:colFirst="0" w:colLast="0" w:name="_z9q4nwj7nri" w:id="2"/>
+      <w:bookmarkEnd w:id="2"/>
+      <w:r>
+        <w:rPr>
+          <w:rFonts w:ascii="Calibri" w:cs="Calibri" w:eastAsia="Calibri" w:hAnsi="Calibri"/>
+          <w:b w:val="1"/>
+          <w:bCs w:val="1"/>
+          <w:sz w:val="46"/>
+          <w:szCs w:val="46"/>
+          <w:rtl w:val="0"/>
+        </w:rPr>
+        <w:t xml:space="preserve">Day 1</w:t>
+      </w:r>
+    </w:p>
+    <w:p>
+      <w:pPr>
+        <w:pStyle w:val="Heading1"/>
+        <w:keepNext w:val="0"/>
+        <w:keepLines w:val="0"/>
+        <w:spacing w:before="480" w:lineRule="auto"/>
+        <w:rPr>
+          <w:rFonts w:ascii="Calibri" w:cs="Calibri" w:eastAsia="Calibri" w:hAnsi="Calibri"/>
+          <w:b w:val="1"/>
+          <w:bCs w:val="1"/>
+          <w:sz w:val="46"/>
+          <w:szCs w:val="46"/>
+        </w:rPr>
+      </w:pPr>
+      <w:bookmarkStart w:colFirst="0" w:colLast="0" w:name="_bjo3aqv79fpi" w:id="3"/>
+      <w:bookmarkEnd w:id="3"/>
       <w:r>
         <w:rPr>
           <w:rFonts w:ascii="Calibri" w:cs="Calibri" w:eastAsia="Calibri" w:hAnsi="Calibri"/>
@@ -3545,7 +5798,7 @@
                 <w:u w:val="single"/>
               </w:rPr>
             </w:pPr>
-            <w:hyperlink r:id="rId6">
+            <w:hyperlink r:id="rId8">
               <w:r>
                 <w:rPr>
                   <w:rFonts w:ascii="Roboto" w:cs="Roboto" w:eastAsia="Roboto" w:hAnsi="Roboto"/>
@@ -3588,7 +5841,7 @@
                 <w:u w:val="single"/>
               </w:rPr>
             </w:pPr>
-            <w:hyperlink r:id="rId7">
+            <w:hyperlink r:id="rId9">
               <w:r>
                 <w:rPr>
                   <w:rFonts w:ascii="Roboto" w:cs="Roboto" w:eastAsia="Roboto" w:hAnsi="Roboto"/>
@@ -3638,7 +5891,7 @@
                 <w:u w:val="single"/>
               </w:rPr>
             </w:pPr>
-            <w:hyperlink r:id="rId8">
+            <w:hyperlink r:id="rId10">
               <w:r>
                 <w:rPr>
                   <w:rFonts w:ascii="Roboto" w:cs="Roboto" w:eastAsia="Roboto" w:hAnsi="Roboto"/>
@@ -3681,7 +5934,7 @@
                 <w:u w:val="single"/>
               </w:rPr>
             </w:pPr>
-            <w:hyperlink r:id="rId9">
+            <w:hyperlink r:id="rId11">
               <w:r>
                 <w:rPr>
                   <w:rFonts w:ascii="Roboto" w:cs="Roboto" w:eastAsia="Roboto" w:hAnsi="Roboto"/>
@@ -3731,7 +5984,7 @@
                 <w:u w:val="single"/>
               </w:rPr>
             </w:pPr>
-            <w:hyperlink r:id="rId10">
+            <w:hyperlink r:id="rId12">
               <w:r>
                 <w:rPr>
                   <w:rFonts w:ascii="Roboto" w:cs="Roboto" w:eastAsia="Roboto" w:hAnsi="Roboto"/>
@@ -3774,7 +6027,7 @@
                 <w:u w:val="single"/>
               </w:rPr>
             </w:pPr>
-            <w:hyperlink r:id="rId11">
+            <w:hyperlink r:id="rId13">
               <w:r>
                 <w:rPr>
                   <w:rFonts w:ascii="Roboto" w:cs="Roboto" w:eastAsia="Roboto" w:hAnsi="Roboto"/>
@@ -4367,6 +6620,231 @@
 </w:document>
 </file>
 
+<file path=word/comments.xml><?xml version="1.0" encoding="utf-8"?>
+<w:comments xmlns:mc="http://schemas.openxmlformats.org/markup-compatibility/2006" xmlns:o="urn:schemas-microsoft-com:office:office" xmlns:r="http://schemas.openxmlformats.org/officeDocument/2006/relationships" xmlns:m="http://schemas.openxmlformats.org/officeDocument/2006/math" xmlns:v="urn:schemas-microsoft-com:vml" xmlns:wp="http://schemas.openxmlformats.org/drawingml/2006/wordprocessingDrawing" xmlns:w10="urn:schemas-microsoft-com:office:word" xmlns:w="http://schemas.openxmlformats.org/wordprocessingml/2006/main" xmlns:wne="http://schemas.microsoft.com/office/word/2006/wordml" xmlns:sl="http://schemas.openxmlformats.org/schemaLibrary/2006/main" xmlns:a="http://schemas.openxmlformats.org/drawingml/2006/main" xmlns:pic="http://schemas.openxmlformats.org/drawingml/2006/picture" xmlns:c="http://schemas.openxmlformats.org/drawingml/2006/chart" xmlns:lc="http://schemas.openxmlformats.org/drawingml/2006/lockedCanvas" xmlns:dgm="http://schemas.openxmlformats.org/drawingml/2006/diagram" xmlns:wps="http://schemas.microsoft.com/office/word/2010/wordprocessingShape" xmlns:wpg="http://schemas.microsoft.com/office/word/2010/wordprocessingGroup" xmlns:w14="http://schemas.microsoft.com/office/word/2010/wordml" xmlns:w15="http://schemas.microsoft.com/office/word/2012/wordml" xmlns:w16="http://schemas.microsoft.com/office/word/2018/wordml" xmlns:w16cex="http://schemas.microsoft.com/office/word/2018/wordml/cex" xmlns:w16cid="http://schemas.microsoft.com/office/word/2016/wordml/cid" xmlns="http://schemas.microsoft.com/office/tasks/2019/documenttasks" xmlns:cr="http://schemas.microsoft.com/office/comments/2020/reactions">
+  <w:comment w:author="Balaji D" w:id="1" w:date="2025-11-17T09:02:44Z">
+    <w:p>
+      <w:pPr>
+        <w:keepNext w:val="0"/>
+        <w:keepLines w:val="0"/>
+        <w:pageBreakBefore w:val="0"/>
+        <w:widowControl w:val="0"/>
+        <w:pBdr>
+          <w:top w:space="0" w:sz="0" w:val="nil"/>
+          <w:left w:space="0" w:sz="0" w:val="nil"/>
+          <w:bottom w:space="0" w:sz="0" w:val="nil"/>
+          <w:right w:space="0" w:sz="0" w:val="nil"/>
+          <w:between w:space="0" w:sz="0" w:val="nil"/>
+        </w:pBdr>
+        <w:shd w:fill="auto" w:val="clear"/>
+        <w:spacing w:after="0" w:before="0" w:line="240" w:lineRule="auto"/>
+        <w:ind w:left="0" w:right="0" w:firstLine="0"/>
+        <w:jc w:val="left"/>
+        <w:rPr>
+          <w:rFonts w:ascii="Arial" w:cs="Arial" w:eastAsia="Arial" w:hAnsi="Arial"/>
+          <w:b w:val="0"/>
+          <w:bCs w:val="0"/>
+          <w:i w:val="0"/>
+          <w:iCs w:val="0"/>
+          <w:smallCaps w:val="0"/>
+          <w:strike w:val="0"/>
+          <w:color w:val="000000"/>
+          <w:sz w:val="22"/>
+          <w:szCs w:val="22"/>
+          <w:u w:val="none"/>
+          <w:shd w:fill="auto" w:val="clear"/>
+          <w:vertAlign w:val="baseline"/>
+        </w:rPr>
+      </w:pPr>
+      <w:r>
+        <w:rPr>
+          <w:rFonts w:ascii="Arial" w:cs="Arial" w:eastAsia="Arial" w:hAnsi="Arial"/>
+          <w:b w:val="0"/>
+          <w:bCs w:val="0"/>
+          <w:i w:val="0"/>
+          <w:iCs w:val="0"/>
+          <w:smallCaps w:val="0"/>
+          <w:strike w:val="0"/>
+          <w:color w:val="000000"/>
+          <w:sz w:val="22"/>
+          <w:szCs w:val="22"/>
+          <w:u w:val="none"/>
+          <w:shd w:fill="auto" w:val="clear"/>
+          <w:vertAlign w:val="baseline"/>
+          <w:rtl w:val="0"/>
+        </w:rPr>
+        <w:t xml:space="preserve">done with the help of JVM</w:t>
+      </w:r>
+    </w:p>
+  </w:comment>
+  <w:comment w:author="Balaji D" w:id="0" w:date="2025-11-17T09:02:30Z">
+    <w:p>
+      <w:pPr>
+        <w:keepNext w:val="0"/>
+        <w:keepLines w:val="0"/>
+        <w:pageBreakBefore w:val="0"/>
+        <w:widowControl w:val="0"/>
+        <w:pBdr>
+          <w:top w:space="0" w:sz="0" w:val="nil"/>
+          <w:left w:space="0" w:sz="0" w:val="nil"/>
+          <w:bottom w:space="0" w:sz="0" w:val="nil"/>
+          <w:right w:space="0" w:sz="0" w:val="nil"/>
+          <w:between w:space="0" w:sz="0" w:val="nil"/>
+        </w:pBdr>
+        <w:shd w:fill="auto" w:val="clear"/>
+        <w:spacing w:after="0" w:before="0" w:line="240" w:lineRule="auto"/>
+        <w:ind w:left="0" w:right="0" w:firstLine="0"/>
+        <w:jc w:val="left"/>
+        <w:rPr>
+          <w:rFonts w:ascii="Arial" w:cs="Arial" w:eastAsia="Arial" w:hAnsi="Arial"/>
+          <w:b w:val="0"/>
+          <w:bCs w:val="0"/>
+          <w:i w:val="0"/>
+          <w:iCs w:val="0"/>
+          <w:smallCaps w:val="0"/>
+          <w:strike w:val="0"/>
+          <w:color w:val="000000"/>
+          <w:sz w:val="22"/>
+          <w:szCs w:val="22"/>
+          <w:u w:val="none"/>
+          <w:shd w:fill="auto" w:val="clear"/>
+          <w:vertAlign w:val="baseline"/>
+        </w:rPr>
+      </w:pPr>
+      <w:r>
+        <w:rPr>
+          <w:rFonts w:ascii="Arial" w:cs="Arial" w:eastAsia="Arial" w:hAnsi="Arial"/>
+          <w:b w:val="0"/>
+          <w:bCs w:val="0"/>
+          <w:i w:val="0"/>
+          <w:iCs w:val="0"/>
+          <w:smallCaps w:val="0"/>
+          <w:strike w:val="0"/>
+          <w:color w:val="000000"/>
+          <w:sz w:val="22"/>
+          <w:szCs w:val="22"/>
+          <w:u w:val="none"/>
+          <w:shd w:fill="auto" w:val="clear"/>
+          <w:vertAlign w:val="baseline"/>
+          <w:rtl w:val="0"/>
+        </w:rPr>
+        <w:t xml:space="preserve">done with the help of compiler</w:t>
+      </w:r>
+    </w:p>
+  </w:comment>
+  <w:comment w:author="Balaji D" w:id="2" w:date="2025-11-18T10:23:05Z">
+    <w:p>
+      <w:pPr>
+        <w:keepNext w:val="0"/>
+        <w:keepLines w:val="0"/>
+        <w:pageBreakBefore w:val="0"/>
+        <w:widowControl w:val="0"/>
+        <w:pBdr>
+          <w:top w:space="0" w:sz="0" w:val="nil"/>
+          <w:left w:space="0" w:sz="0" w:val="nil"/>
+          <w:bottom w:space="0" w:sz="0" w:val="nil"/>
+          <w:right w:space="0" w:sz="0" w:val="nil"/>
+          <w:between w:space="0" w:sz="0" w:val="nil"/>
+        </w:pBdr>
+        <w:shd w:fill="auto" w:val="clear"/>
+        <w:spacing w:after="0" w:before="0" w:line="240" w:lineRule="auto"/>
+        <w:ind w:left="0" w:right="0" w:firstLine="0"/>
+        <w:jc w:val="left"/>
+        <w:rPr>
+          <w:rFonts w:ascii="Arial" w:cs="Arial" w:eastAsia="Arial" w:hAnsi="Arial"/>
+          <w:b w:val="0"/>
+          <w:bCs w:val="0"/>
+          <w:i w:val="0"/>
+          <w:iCs w:val="0"/>
+          <w:smallCaps w:val="0"/>
+          <w:strike w:val="0"/>
+          <w:color w:val="000000"/>
+          <w:sz w:val="22"/>
+          <w:szCs w:val="22"/>
+          <w:u w:val="none"/>
+          <w:shd w:fill="auto" w:val="clear"/>
+          <w:vertAlign w:val="baseline"/>
+        </w:rPr>
+      </w:pPr>
+      <w:r>
+        <w:rPr>
+          <w:rFonts w:ascii="Arial" w:cs="Arial" w:eastAsia="Arial" w:hAnsi="Arial"/>
+          <w:b w:val="0"/>
+          <w:bCs w:val="0"/>
+          <w:i w:val="0"/>
+          <w:iCs w:val="0"/>
+          <w:smallCaps w:val="0"/>
+          <w:strike w:val="0"/>
+          <w:color w:val="000000"/>
+          <w:sz w:val="22"/>
+          <w:szCs w:val="22"/>
+          <w:u w:val="none"/>
+          <w:shd w:fill="auto" w:val="clear"/>
+          <w:vertAlign w:val="baseline"/>
+          <w:rtl w:val="0"/>
+        </w:rPr>
+        <w:t xml:space="preserve">with the help of driver</w:t>
+      </w:r>
+    </w:p>
+  </w:comment>
+  <w:comment w:author="Balaji D" w:id="3" w:date="2025-11-18T11:56:39Z">
+    <w:p>
+      <w:pPr>
+        <w:keepNext w:val="0"/>
+        <w:keepLines w:val="0"/>
+        <w:pageBreakBefore w:val="0"/>
+        <w:widowControl w:val="0"/>
+        <w:pBdr>
+          <w:top w:space="0" w:sz="0" w:val="nil"/>
+          <w:left w:space="0" w:sz="0" w:val="nil"/>
+          <w:bottom w:space="0" w:sz="0" w:val="nil"/>
+          <w:right w:space="0" w:sz="0" w:val="nil"/>
+          <w:between w:space="0" w:sz="0" w:val="nil"/>
+        </w:pBdr>
+        <w:shd w:fill="auto" w:val="clear"/>
+        <w:spacing w:after="0" w:before="0" w:line="240" w:lineRule="auto"/>
+        <w:ind w:left="0" w:right="0" w:firstLine="0"/>
+        <w:jc w:val="left"/>
+        <w:rPr>
+          <w:rFonts w:ascii="Arial" w:cs="Arial" w:eastAsia="Arial" w:hAnsi="Arial"/>
+          <w:b w:val="0"/>
+          <w:bCs w:val="0"/>
+          <w:i w:val="0"/>
+          <w:iCs w:val="0"/>
+          <w:smallCaps w:val="0"/>
+          <w:strike w:val="0"/>
+          <w:color w:val="000000"/>
+          <w:sz w:val="22"/>
+          <w:szCs w:val="22"/>
+          <w:u w:val="none"/>
+          <w:shd w:fill="auto" w:val="clear"/>
+          <w:vertAlign w:val="baseline"/>
+        </w:rPr>
+      </w:pPr>
+      <w:r>
+        <w:rPr>
+          <w:rFonts w:ascii="Arial" w:cs="Arial" w:eastAsia="Arial" w:hAnsi="Arial"/>
+          <w:b w:val="0"/>
+          <w:bCs w:val="0"/>
+          <w:i w:val="0"/>
+          <w:iCs w:val="0"/>
+          <w:smallCaps w:val="0"/>
+          <w:strike w:val="0"/>
+          <w:color w:val="000000"/>
+          <w:sz w:val="22"/>
+          <w:szCs w:val="22"/>
+          <w:u w:val="none"/>
+          <w:shd w:fill="auto" w:val="clear"/>
+          <w:vertAlign w:val="baseline"/>
+          <w:rtl w:val="0"/>
+        </w:rPr>
+        <w:t xml:space="preserve">can work only for tagname - a</w:t>
+      </w:r>
+    </w:p>
+  </w:comment>
+</w:comments>
+</file>
+
 <file path=word/numbering.xml><?xml version="1.0" encoding="utf-8"?>
 <w:numbering xmlns:mc="http://schemas.openxmlformats.org/markup-compatibility/2006" xmlns:o="urn:schemas-microsoft-com:office:office" xmlns:r="http://schemas.openxmlformats.org/officeDocument/2006/relationships" xmlns:m="http://schemas.openxmlformats.org/officeDocument/2006/math" xmlns:v="urn:schemas-microsoft-com:vml" xmlns:wp="http://schemas.openxmlformats.org/drawingml/2006/wordprocessingDrawing" xmlns:w10="urn:schemas-microsoft-com:office:word" xmlns:w="http://schemas.openxmlformats.org/wordprocessingml/2006/main" xmlns:wne="http://schemas.microsoft.com/office/word/2006/wordml" xmlns:sl="http://schemas.openxmlformats.org/schemaLibrary/2006/main" xmlns:a="http://schemas.openxmlformats.org/drawingml/2006/main" xmlns:pic="http://schemas.openxmlformats.org/drawingml/2006/picture" xmlns:c="http://schemas.openxmlformats.org/drawingml/2006/chart" xmlns:lc="http://schemas.openxmlformats.org/drawingml/2006/lockedCanvas" xmlns:dgm="http://schemas.openxmlformats.org/drawingml/2006/diagram" xmlns:wps="http://schemas.microsoft.com/office/word/2010/wordprocessingShape" xmlns:wpg="http://schemas.microsoft.com/office/word/2010/wordprocessingGroup" xmlns:w14="http://schemas.microsoft.com/office/word/2010/wordml" xmlns:w15="http://schemas.microsoft.com/office/word/2012/wordml" xmlns:w16="http://schemas.microsoft.com/office/word/2018/wordml" xmlns:w16cex="http://schemas.microsoft.com/office/word/2018/wordml/cex" xmlns:w16cid="http://schemas.microsoft.com/office/word/2016/wordml/cid" xmlns="http://schemas.microsoft.com/office/tasks/2019/documenttasks" xmlns:cr="http://schemas.microsoft.com/office/comments/2020/reactions">
   <w:abstractNum w:abstractNumId="1">
@@ -4810,6 +7288,336 @@
     </w:lvl>
   </w:abstractNum>
   <w:abstractNum w:abstractNumId="5">
+    <w:lvl w:ilvl="0">
+      <w:start w:val="1"/>
+      <w:numFmt w:val="decimal"/>
+      <w:lvlText w:val="%1."/>
+      <w:lvlJc w:val="left"/>
+      <w:pPr>
+        <w:ind w:left="720" w:hanging="360"/>
+      </w:pPr>
+      <w:rPr>
+        <w:u w:val="none"/>
+      </w:rPr>
+    </w:lvl>
+    <w:lvl w:ilvl="1">
+      <w:start w:val="1"/>
+      <w:numFmt w:val="lowerLetter"/>
+      <w:lvlText w:val="%2."/>
+      <w:lvlJc w:val="left"/>
+      <w:pPr>
+        <w:ind w:left="1440" w:hanging="360"/>
+      </w:pPr>
+      <w:rPr>
+        <w:u w:val="none"/>
+      </w:rPr>
+    </w:lvl>
+    <w:lvl w:ilvl="2">
+      <w:start w:val="1"/>
+      <w:numFmt w:val="lowerRoman"/>
+      <w:lvlText w:val="%3."/>
+      <w:lvlJc w:val="left"/>
+      <w:pPr>
+        <w:ind w:left="2160" w:hanging="360"/>
+      </w:pPr>
+      <w:rPr>
+        <w:u w:val="none"/>
+      </w:rPr>
+    </w:lvl>
+    <w:lvl w:ilvl="3">
+      <w:start w:val="1"/>
+      <w:numFmt w:val="decimal"/>
+      <w:lvlText w:val="%4."/>
+      <w:lvlJc w:val="left"/>
+      <w:pPr>
+        <w:ind w:left="2880" w:hanging="360"/>
+      </w:pPr>
+      <w:rPr>
+        <w:u w:val="none"/>
+      </w:rPr>
+    </w:lvl>
+    <w:lvl w:ilvl="4">
+      <w:start w:val="1"/>
+      <w:numFmt w:val="lowerLetter"/>
+      <w:lvlText w:val="%5."/>
+      <w:lvlJc w:val="left"/>
+      <w:pPr>
+        <w:ind w:left="3600" w:hanging="360"/>
+      </w:pPr>
+      <w:rPr>
+        <w:u w:val="none"/>
+      </w:rPr>
+    </w:lvl>
+    <w:lvl w:ilvl="5">
+      <w:start w:val="1"/>
+      <w:numFmt w:val="lowerRoman"/>
+      <w:lvlText w:val="%6."/>
+      <w:lvlJc w:val="left"/>
+      <w:pPr>
+        <w:ind w:left="4320" w:hanging="360"/>
+      </w:pPr>
+      <w:rPr>
+        <w:u w:val="none"/>
+      </w:rPr>
+    </w:lvl>
+    <w:lvl w:ilvl="6">
+      <w:start w:val="1"/>
+      <w:numFmt w:val="decimal"/>
+      <w:lvlText w:val="%7."/>
+      <w:lvlJc w:val="left"/>
+      <w:pPr>
+        <w:ind w:left="5040" w:hanging="360"/>
+      </w:pPr>
+      <w:rPr>
+        <w:u w:val="none"/>
+      </w:rPr>
+    </w:lvl>
+    <w:lvl w:ilvl="7">
+      <w:start w:val="1"/>
+      <w:numFmt w:val="lowerLetter"/>
+      <w:lvlText w:val="%8."/>
+      <w:lvlJc w:val="left"/>
+      <w:pPr>
+        <w:ind w:left="5760" w:hanging="360"/>
+      </w:pPr>
+      <w:rPr>
+        <w:u w:val="none"/>
+      </w:rPr>
+    </w:lvl>
+    <w:lvl w:ilvl="8">
+      <w:start w:val="1"/>
+      <w:numFmt w:val="lowerRoman"/>
+      <w:lvlText w:val="%9."/>
+      <w:lvlJc w:val="left"/>
+      <w:pPr>
+        <w:ind w:left="6480" w:hanging="360"/>
+      </w:pPr>
+      <w:rPr>
+        <w:u w:val="none"/>
+      </w:rPr>
+    </w:lvl>
+  </w:abstractNum>
+  <w:abstractNum w:abstractNumId="6">
+    <w:lvl w:ilvl="0">
+      <w:start w:val="1"/>
+      <w:numFmt w:val="decimal"/>
+      <w:lvlText w:val="%1."/>
+      <w:lvlJc w:val="left"/>
+      <w:pPr>
+        <w:ind w:left="720" w:hanging="360"/>
+      </w:pPr>
+      <w:rPr>
+        <w:u w:val="none"/>
+      </w:rPr>
+    </w:lvl>
+    <w:lvl w:ilvl="1">
+      <w:start w:val="1"/>
+      <w:numFmt w:val="lowerLetter"/>
+      <w:lvlText w:val="%2."/>
+      <w:lvlJc w:val="left"/>
+      <w:pPr>
+        <w:ind w:left="1440" w:hanging="360"/>
+      </w:pPr>
+      <w:rPr>
+        <w:u w:val="none"/>
+      </w:rPr>
+    </w:lvl>
+    <w:lvl w:ilvl="2">
+      <w:start w:val="1"/>
+      <w:numFmt w:val="lowerRoman"/>
+      <w:lvlText w:val="%3."/>
+      <w:lvlJc w:val="right"/>
+      <w:pPr>
+        <w:ind w:left="2160" w:hanging="360"/>
+      </w:pPr>
+      <w:rPr>
+        <w:u w:val="none"/>
+      </w:rPr>
+    </w:lvl>
+    <w:lvl w:ilvl="3">
+      <w:start w:val="1"/>
+      <w:numFmt w:val="decimal"/>
+      <w:lvlText w:val="%4."/>
+      <w:lvlJc w:val="left"/>
+      <w:pPr>
+        <w:ind w:left="2880" w:hanging="360"/>
+      </w:pPr>
+      <w:rPr>
+        <w:u w:val="none"/>
+      </w:rPr>
+    </w:lvl>
+    <w:lvl w:ilvl="4">
+      <w:start w:val="1"/>
+      <w:numFmt w:val="lowerLetter"/>
+      <w:lvlText w:val="%5."/>
+      <w:lvlJc w:val="left"/>
+      <w:pPr>
+        <w:ind w:left="3600" w:hanging="360"/>
+      </w:pPr>
+      <w:rPr>
+        <w:u w:val="none"/>
+      </w:rPr>
+    </w:lvl>
+    <w:lvl w:ilvl="5">
+      <w:start w:val="1"/>
+      <w:numFmt w:val="lowerRoman"/>
+      <w:lvlText w:val="%6."/>
+      <w:lvlJc w:val="right"/>
+      <w:pPr>
+        <w:ind w:left="4320" w:hanging="360"/>
+      </w:pPr>
+      <w:rPr>
+        <w:u w:val="none"/>
+      </w:rPr>
+    </w:lvl>
+    <w:lvl w:ilvl="6">
+      <w:start w:val="1"/>
+      <w:numFmt w:val="decimal"/>
+      <w:lvlText w:val="%7."/>
+      <w:lvlJc w:val="left"/>
+      <w:pPr>
+        <w:ind w:left="5040" w:hanging="360"/>
+      </w:pPr>
+      <w:rPr>
+        <w:u w:val="none"/>
+      </w:rPr>
+    </w:lvl>
+    <w:lvl w:ilvl="7">
+      <w:start w:val="1"/>
+      <w:numFmt w:val="lowerLetter"/>
+      <w:lvlText w:val="%8."/>
+      <w:lvlJc w:val="left"/>
+      <w:pPr>
+        <w:ind w:left="5760" w:hanging="360"/>
+      </w:pPr>
+      <w:rPr>
+        <w:u w:val="none"/>
+      </w:rPr>
+    </w:lvl>
+    <w:lvl w:ilvl="8">
+      <w:start w:val="1"/>
+      <w:numFmt w:val="lowerRoman"/>
+      <w:lvlText w:val="%9."/>
+      <w:lvlJc w:val="right"/>
+      <w:pPr>
+        <w:ind w:left="6480" w:hanging="360"/>
+      </w:pPr>
+      <w:rPr>
+        <w:u w:val="none"/>
+      </w:rPr>
+    </w:lvl>
+  </w:abstractNum>
+  <w:abstractNum w:abstractNumId="7">
+    <w:lvl w:ilvl="0">
+      <w:start w:val="1"/>
+      <w:numFmt w:val="decimal"/>
+      <w:lvlText w:val="%1."/>
+      <w:lvlJc w:val="left"/>
+      <w:pPr>
+        <w:ind w:left="720" w:hanging="360"/>
+      </w:pPr>
+      <w:rPr>
+        <w:u w:val="none"/>
+      </w:rPr>
+    </w:lvl>
+    <w:lvl w:ilvl="1">
+      <w:start w:val="1"/>
+      <w:numFmt w:val="lowerLetter"/>
+      <w:lvlText w:val="%2."/>
+      <w:lvlJc w:val="left"/>
+      <w:pPr>
+        <w:ind w:left="1440" w:hanging="360"/>
+      </w:pPr>
+      <w:rPr>
+        <w:u w:val="none"/>
+      </w:rPr>
+    </w:lvl>
+    <w:lvl w:ilvl="2">
+      <w:start w:val="1"/>
+      <w:numFmt w:val="lowerRoman"/>
+      <w:lvlText w:val="%3."/>
+      <w:lvlJc w:val="right"/>
+      <w:pPr>
+        <w:ind w:left="2160" w:hanging="360"/>
+      </w:pPr>
+      <w:rPr>
+        <w:u w:val="none"/>
+      </w:rPr>
+    </w:lvl>
+    <w:lvl w:ilvl="3">
+      <w:start w:val="1"/>
+      <w:numFmt w:val="decimal"/>
+      <w:lvlText w:val="%4."/>
+      <w:lvlJc w:val="left"/>
+      <w:pPr>
+        <w:ind w:left="2880" w:hanging="360"/>
+      </w:pPr>
+      <w:rPr>
+        <w:u w:val="none"/>
+      </w:rPr>
+    </w:lvl>
+    <w:lvl w:ilvl="4">
+      <w:start w:val="1"/>
+      <w:numFmt w:val="lowerLetter"/>
+      <w:lvlText w:val="%5."/>
+      <w:lvlJc w:val="left"/>
+      <w:pPr>
+        <w:ind w:left="3600" w:hanging="360"/>
+      </w:pPr>
+      <w:rPr>
+        <w:u w:val="none"/>
+      </w:rPr>
+    </w:lvl>
+    <w:lvl w:ilvl="5">
+      <w:start w:val="1"/>
+      <w:numFmt w:val="lowerRoman"/>
+      <w:lvlText w:val="%6."/>
+      <w:lvlJc w:val="right"/>
+      <w:pPr>
+        <w:ind w:left="4320" w:hanging="360"/>
+      </w:pPr>
+      <w:rPr>
+        <w:u w:val="none"/>
+      </w:rPr>
+    </w:lvl>
+    <w:lvl w:ilvl="6">
+      <w:start w:val="1"/>
+      <w:numFmt w:val="decimal"/>
+      <w:lvlText w:val="%7."/>
+      <w:lvlJc w:val="left"/>
+      <w:pPr>
+        <w:ind w:left="5040" w:hanging="360"/>
+      </w:pPr>
+      <w:rPr>
+        <w:u w:val="none"/>
+      </w:rPr>
+    </w:lvl>
+    <w:lvl w:ilvl="7">
+      <w:start w:val="1"/>
+      <w:numFmt w:val="lowerLetter"/>
+      <w:lvlText w:val="%8."/>
+      <w:lvlJc w:val="left"/>
+      <w:pPr>
+        <w:ind w:left="5760" w:hanging="360"/>
+      </w:pPr>
+      <w:rPr>
+        <w:u w:val="none"/>
+      </w:rPr>
+    </w:lvl>
+    <w:lvl w:ilvl="8">
+      <w:start w:val="1"/>
+      <w:numFmt w:val="lowerRoman"/>
+      <w:lvlText w:val="%9."/>
+      <w:lvlJc w:val="right"/>
+      <w:pPr>
+        <w:ind w:left="6480" w:hanging="360"/>
+      </w:pPr>
+      <w:rPr>
+        <w:u w:val="none"/>
+      </w:rPr>
+    </w:lvl>
+  </w:abstractNum>
+  <w:abstractNum w:abstractNumId="8">
     <w:lvl w:ilvl="0">
       <w:start w:val="1"/>
       <w:numFmt w:val="decimal"/>
@@ -4933,6 +7741,15 @@
   </w:num>
   <w:num w:numId="5">
     <w:abstractNumId w:val="5"/>
+  </w:num>
+  <w:num w:numId="6">
+    <w:abstractNumId w:val="6"/>
+  </w:num>
+  <w:num w:numId="7">
+    <w:abstractNumId w:val="7"/>
+  </w:num>
+  <w:num w:numId="8">
+    <w:abstractNumId w:val="8"/>
   </w:num>
 </w:numbering>
 </file>

</xml_diff>

<commit_message>
Upload & session notes
</commit_message>
<xml_diff>
--- a/src/AllSessionNotes/Session Notes - Metlife Nov 2025- Batch 2.docx
+++ b/src/AllSessionNotes/Session Notes - Metlife Nov 2025- Batch 2.docx
@@ -115,7 +115,7 @@
       <w:pPr>
         <w:numPr>
           <w:ilvl w:val="0"/>
-          <w:numId w:val="6"/>
+          <w:numId w:val="7"/>
         </w:numPr>
         <w:ind w:left="720" w:hanging="360"/>
         <w:rPr>
@@ -137,7 +137,7 @@
       <w:pPr>
         <w:numPr>
           <w:ilvl w:val="1"/>
-          <w:numId w:val="6"/>
+          <w:numId w:val="7"/>
         </w:numPr>
         <w:ind w:left="1440" w:hanging="360"/>
         <w:rPr>
@@ -159,7 +159,7 @@
       <w:pPr>
         <w:numPr>
           <w:ilvl w:val="1"/>
-          <w:numId w:val="6"/>
+          <w:numId w:val="7"/>
         </w:numPr>
         <w:ind w:left="1440" w:hanging="360"/>
         <w:rPr>
@@ -1350,7 +1350,7 @@
       <w:pPr>
         <w:numPr>
           <w:ilvl w:val="0"/>
-          <w:numId w:val="2"/>
+          <w:numId w:val="3"/>
         </w:numPr>
         <w:ind w:left="2160" w:hanging="360"/>
         <w:rPr>
@@ -1372,7 +1372,7 @@
       <w:pPr>
         <w:numPr>
           <w:ilvl w:val="0"/>
-          <w:numId w:val="2"/>
+          <w:numId w:val="3"/>
         </w:numPr>
         <w:ind w:left="2160" w:hanging="360"/>
         <w:rPr>
@@ -1676,12 +1676,7 @@
         <w:rPr>
           <w:rtl w:val="0"/>
         </w:rPr>
-        <w:t xml:space="preserve">Collections </w:t>
-      </w:r>
-      <w:r>
-        <w:rPr>
-          <w:rtl w:val="0"/>
-        </w:rPr>
+        <w:t xml:space="preserve">Constructor - Pre-requisite </w:t>
       </w:r>
     </w:p>
     <w:p>
@@ -1692,18 +1687,14 @@
         </w:numPr>
         <w:ind w:left="1440" w:hanging="360"/>
         <w:rPr>
-          <w:sz w:val="26"/>
-          <w:szCs w:val="26"/>
-          <w:u w:val="none"/>
-        </w:rPr>
-      </w:pPr>
-      <w:r>
-        <w:rPr>
-          <w:sz w:val="26"/>
-          <w:szCs w:val="26"/>
-          <w:rtl w:val="0"/>
-        </w:rPr>
-        <w:t xml:space="preserve">ArrayList</w:t>
+          <w:u w:val="none"/>
+        </w:rPr>
+      </w:pPr>
+      <w:r>
+        <w:rPr>
+          <w:rtl w:val="0"/>
+        </w:rPr>
+        <w:t xml:space="preserve">Constructor name and classname should be the same</w:t>
       </w:r>
     </w:p>
     <w:p>
@@ -1714,6 +1705,476 @@
         </w:numPr>
         <w:ind w:left="1440" w:hanging="360"/>
         <w:rPr>
+          <w:u w:val="none"/>
+        </w:rPr>
+      </w:pPr>
+      <w:r>
+        <w:rPr>
+          <w:rtl w:val="0"/>
+        </w:rPr>
+        <w:t xml:space="preserve">A kind of method that gets called on object creation </w:t>
+      </w:r>
+    </w:p>
+    <w:p>
+      <w:pPr>
+        <w:numPr>
+          <w:ilvl w:val="1"/>
+          <w:numId w:val="1"/>
+        </w:numPr>
+        <w:ind w:left="1440" w:hanging="360"/>
+        <w:rPr>
+          <w:u w:val="none"/>
+        </w:rPr>
+      </w:pPr>
+      <w:r>
+        <w:rPr>
+          <w:rtl w:val="0"/>
+        </w:rPr>
+        <w:t xml:space="preserve">Always, there will be a default constructor, which helps to load all non-static variables with default values</w:t>
+      </w:r>
+    </w:p>
+    <w:p>
+      <w:pPr>
+        <w:numPr>
+          <w:ilvl w:val="1"/>
+          <w:numId w:val="1"/>
+        </w:numPr>
+        <w:ind w:left="1440" w:hanging="360"/>
+        <w:rPr>
+          <w:u w:val="none"/>
+        </w:rPr>
+      </w:pPr>
+      <w:r>
+        <w:rPr>
+          <w:rtl w:val="0"/>
+        </w:rPr>
+        <w:t xml:space="preserve">We can override the default constructor by creating our own constructor. But on object creation, we need to call that constructor </w:t>
+      </w:r>
+    </w:p>
+    <w:p>
+      <w:pPr>
+        <w:numPr>
+          <w:ilvl w:val="1"/>
+          <w:numId w:val="1"/>
+        </w:numPr>
+        <w:ind w:left="1440" w:hanging="360"/>
+        <w:rPr>
+          <w:u w:val="none"/>
+        </w:rPr>
+      </w:pPr>
+      <w:r>
+        <w:rPr>
+          <w:rtl w:val="0"/>
+        </w:rPr>
+        <w:t xml:space="preserve">We can create a constructor </w:t>
+      </w:r>
+    </w:p>
+    <w:p>
+      <w:pPr>
+        <w:numPr>
+          <w:ilvl w:val="2"/>
+          <w:numId w:val="1"/>
+        </w:numPr>
+        <w:ind w:left="2160" w:hanging="360"/>
+        <w:rPr>
+          <w:u w:val="none"/>
+        </w:rPr>
+      </w:pPr>
+      <w:r>
+        <w:rPr>
+          <w:rtl w:val="0"/>
+        </w:rPr>
+        <w:t xml:space="preserve">With argument </w:t>
+      </w:r>
+    </w:p>
+    <w:p>
+      <w:pPr>
+        <w:numPr>
+          <w:ilvl w:val="2"/>
+          <w:numId w:val="1"/>
+        </w:numPr>
+        <w:ind w:left="2160" w:hanging="360"/>
+        <w:rPr>
+          <w:u w:val="none"/>
+        </w:rPr>
+      </w:pPr>
+      <w:r>
+        <w:rPr>
+          <w:rtl w:val="0"/>
+        </w:rPr>
+        <w:t xml:space="preserve">Without argument </w:t>
+      </w:r>
+    </w:p>
+    <w:p>
+      <w:pPr>
+        <w:numPr>
+          <w:ilvl w:val="0"/>
+          <w:numId w:val="1"/>
+        </w:numPr>
+        <w:ind w:left="720" w:hanging="360"/>
+      </w:pPr>
+      <w:r>
+        <w:rPr>
+          <w:rFonts w:ascii="Arial Unicode MS" w:cs="Arial Unicode MS" w:eastAsia="Arial Unicode MS" w:hAnsi="Arial Unicode MS"/>
+          <w:rtl w:val="0"/>
+        </w:rPr>
+        <w:t xml:space="preserve">this → </w:t>
+      </w:r>
+    </w:p>
+    <w:p>
+      <w:pPr>
+        <w:numPr>
+          <w:ilvl w:val="1"/>
+          <w:numId w:val="1"/>
+        </w:numPr>
+        <w:ind w:left="1440" w:hanging="360"/>
+        <w:rPr>
+          <w:u w:val="none"/>
+        </w:rPr>
+      </w:pPr>
+      <w:r>
+        <w:rPr>
+          <w:rtl w:val="0"/>
+        </w:rPr>
+        <w:t xml:space="preserve">It helps to distinguish between an instance (non-static variable) and local variable. </w:t>
+      </w:r>
+    </w:p>
+    <w:p>
+      <w:pPr>
+        <w:numPr>
+          <w:ilvl w:val="1"/>
+          <w:numId w:val="1"/>
+        </w:numPr>
+        <w:ind w:left="1440" w:hanging="360"/>
+        <w:rPr>
+          <w:u w:val="none"/>
+        </w:rPr>
+      </w:pPr>
+      <w:r>
+        <w:rPr>
+          <w:rFonts w:ascii="Arial Unicode MS" w:cs="Arial Unicode MS" w:eastAsia="Arial Unicode MS" w:hAnsi="Arial Unicode MS"/>
+          <w:rtl w:val="0"/>
+        </w:rPr>
+        <w:t xml:space="preserve">this keyword → will point to the current object </w:t>
+      </w:r>
+    </w:p>
+    <w:p>
+      <w:pPr>
+        <w:ind w:left="1440" w:firstLine="0"/>
+        <w:rPr/>
+      </w:pPr>
+      <w:r>
+        <w:rPr>
+          <w:rtl w:val="0"/>
+        </w:rPr>
+      </w:r>
+    </w:p>
+    <w:p>
+      <w:pPr>
+        <w:numPr>
+          <w:ilvl w:val="0"/>
+          <w:numId w:val="1"/>
+        </w:numPr>
+        <w:ind w:left="720" w:hanging="360"/>
+      </w:pPr>
+      <w:r>
+        <w:rPr>
+          <w:rtl w:val="0"/>
+        </w:rPr>
+        <w:t xml:space="preserve"> Constructor Overloading </w:t>
+      </w:r>
+    </w:p>
+    <w:p>
+      <w:pPr>
+        <w:numPr>
+          <w:ilvl w:val="1"/>
+          <w:numId w:val="1"/>
+        </w:numPr>
+        <w:ind w:left="1440" w:hanging="360"/>
+        <w:rPr>
+          <w:u w:val="none"/>
+        </w:rPr>
+      </w:pPr>
+      <w:r>
+        <w:rPr>
+          <w:rtl w:val="0"/>
+        </w:rPr>
+        <w:t xml:space="preserve">Can create multiple constructors withthe  same name </w:t>
+      </w:r>
+    </w:p>
+    <w:p>
+      <w:pPr>
+        <w:ind w:left="720" w:firstLine="0"/>
+        <w:rPr/>
+      </w:pPr>
+      <w:r>
+        <w:rPr>
+          <w:rtl w:val="0"/>
+        </w:rPr>
+        <w:t xml:space="preserve">By a change in </w:t>
+      </w:r>
+    </w:p>
+    <w:p>
+      <w:pPr>
+        <w:numPr>
+          <w:ilvl w:val="0"/>
+          <w:numId w:val="8"/>
+        </w:numPr>
+        <w:ind w:left="2880" w:hanging="360"/>
+      </w:pPr>
+      <w:r>
+        <w:rPr>
+          <w:rtl w:val="0"/>
+        </w:rPr>
+        <w:t xml:space="preserve">Number of parameters</w:t>
+      </w:r>
+    </w:p>
+    <w:p>
+      <w:pPr>
+        <w:numPr>
+          <w:ilvl w:val="0"/>
+          <w:numId w:val="8"/>
+        </w:numPr>
+        <w:ind w:left="2880" w:hanging="360"/>
+      </w:pPr>
+      <w:r>
+        <w:rPr>
+          <w:rtl w:val="0"/>
+        </w:rPr>
+        <w:t xml:space="preserve">Datatype of parameters</w:t>
+      </w:r>
+    </w:p>
+    <w:p>
+      <w:pPr>
+        <w:numPr>
+          <w:ilvl w:val="0"/>
+          <w:numId w:val="8"/>
+        </w:numPr>
+        <w:ind w:left="2880" w:hanging="360"/>
+      </w:pPr>
+      <w:r>
+        <w:rPr>
+          <w:rtl w:val="0"/>
+        </w:rPr>
+        <w:t xml:space="preserve">Sequence of parameters </w:t>
+      </w:r>
+    </w:p>
+    <w:p>
+      <w:pPr>
+        <w:numPr>
+          <w:ilvl w:val="0"/>
+          <w:numId w:val="1"/>
+        </w:numPr>
+        <w:ind w:left="720" w:hanging="360"/>
+        <w:rPr>
+          <w:u w:val="none"/>
+        </w:rPr>
+      </w:pPr>
+      <w:r>
+        <w:rPr>
+          <w:rtl w:val="0"/>
+        </w:rPr>
+        <w:t xml:space="preserve">Method Overloading/Static polymorphism/ Compile time polymorphism </w:t>
+      </w:r>
+    </w:p>
+    <w:p>
+      <w:pPr>
+        <w:ind w:left="1440" w:firstLine="0"/>
+        <w:rPr>
+          <w:highlight w:val="yellow"/>
+        </w:rPr>
+      </w:pPr>
+      <w:r>
+        <w:rPr>
+          <w:highlight w:val="yellow"/>
+          <w:rtl w:val="0"/>
+        </w:rPr>
+        <w:t xml:space="preserve">The method to be called is resolved during compile time. </w:t>
+      </w:r>
+    </w:p>
+    <w:p>
+      <w:pPr>
+        <w:ind w:left="720" w:firstLine="0"/>
+        <w:rPr/>
+      </w:pPr>
+      <w:r>
+        <w:rPr>
+          <w:rtl w:val="0"/>
+        </w:rPr>
+        <w:t xml:space="preserve">We can create multiple methods with the same name inside a single class. </w:t>
+      </w:r>
+    </w:p>
+    <w:p>
+      <w:pPr>
+        <w:ind w:left="720" w:firstLine="0"/>
+        <w:rPr/>
+      </w:pPr>
+      <w:r>
+        <w:rPr>
+          <w:rtl w:val="0"/>
+        </w:rPr>
+        <w:tab/>
+        <w:t xml:space="preserve">By a change in </w:t>
+      </w:r>
+    </w:p>
+    <w:p>
+      <w:pPr>
+        <w:numPr>
+          <w:ilvl w:val="0"/>
+          <w:numId w:val="8"/>
+        </w:numPr>
+        <w:ind w:left="2880" w:hanging="360"/>
+        <w:rPr>
+          <w:u w:val="none"/>
+        </w:rPr>
+      </w:pPr>
+      <w:r>
+        <w:rPr>
+          <w:rtl w:val="0"/>
+        </w:rPr>
+        <w:t xml:space="preserve">Number of parameters</w:t>
+      </w:r>
+    </w:p>
+    <w:p>
+      <w:pPr>
+        <w:numPr>
+          <w:ilvl w:val="0"/>
+          <w:numId w:val="8"/>
+        </w:numPr>
+        <w:ind w:left="2880" w:hanging="360"/>
+        <w:rPr>
+          <w:u w:val="none"/>
+        </w:rPr>
+      </w:pPr>
+      <w:r>
+        <w:rPr>
+          <w:rtl w:val="0"/>
+        </w:rPr>
+        <w:t xml:space="preserve">Datatype of parameters</w:t>
+      </w:r>
+    </w:p>
+    <w:p>
+      <w:pPr>
+        <w:numPr>
+          <w:ilvl w:val="0"/>
+          <w:numId w:val="8"/>
+        </w:numPr>
+        <w:ind w:left="2880" w:hanging="360"/>
+        <w:rPr>
+          <w:u w:val="none"/>
+        </w:rPr>
+      </w:pPr>
+      <w:r>
+        <w:rPr>
+          <w:rtl w:val="0"/>
+        </w:rPr>
+        <w:t xml:space="preserve">Sequence of parameters </w:t>
+      </w:r>
+    </w:p>
+    <w:p>
+      <w:pPr>
+        <w:rPr/>
+      </w:pPr>
+      <w:r>
+        <w:rPr>
+          <w:rtl w:val="0"/>
+        </w:rPr>
+      </w:r>
+    </w:p>
+    <w:p>
+      <w:pPr>
+        <w:ind w:left="0" w:firstLine="0"/>
+        <w:rPr/>
+      </w:pPr>
+      <w:r>
+        <w:rPr>
+          <w:rtl w:val="0"/>
+        </w:rPr>
+      </w:r>
+    </w:p>
+    <w:p>
+      <w:pPr>
+        <w:ind w:left="0" w:firstLine="0"/>
+        <w:rPr/>
+      </w:pPr>
+      <w:r>
+        <w:rPr>
+          <w:rtl w:val="0"/>
+        </w:rPr>
+      </w:r>
+    </w:p>
+    <w:p>
+      <w:pPr>
+        <w:ind w:left="0" w:firstLine="0"/>
+        <w:rPr/>
+      </w:pPr>
+      <w:r>
+        <w:rPr>
+          <w:rtl w:val="0"/>
+        </w:rPr>
+      </w:r>
+    </w:p>
+    <w:p>
+      <w:pPr>
+        <w:ind w:left="0" w:firstLine="0"/>
+        <w:rPr/>
+      </w:pPr>
+      <w:r>
+        <w:rPr>
+          <w:rtl w:val="0"/>
+        </w:rPr>
+      </w:r>
+    </w:p>
+    <w:p>
+      <w:pPr>
+        <w:numPr>
+          <w:ilvl w:val="0"/>
+          <w:numId w:val="1"/>
+        </w:numPr>
+        <w:ind w:left="720" w:hanging="360"/>
+      </w:pPr>
+      <w:r>
+        <w:rPr>
+          <w:rtl w:val="0"/>
+        </w:rPr>
+        <w:t xml:space="preserve">Collections </w:t>
+      </w:r>
+      <w:r>
+        <w:rPr>
+          <w:rtl w:val="0"/>
+        </w:rPr>
+      </w:r>
+    </w:p>
+    <w:p>
+      <w:pPr>
+        <w:numPr>
+          <w:ilvl w:val="1"/>
+          <w:numId w:val="1"/>
+        </w:numPr>
+        <w:ind w:left="1440" w:hanging="360"/>
+        <w:rPr>
+          <w:sz w:val="26"/>
+          <w:szCs w:val="26"/>
+          <w:u w:val="none"/>
+        </w:rPr>
+      </w:pPr>
+      <w:r>
+        <w:rPr>
+          <w:sz w:val="26"/>
+          <w:szCs w:val="26"/>
+          <w:rtl w:val="0"/>
+        </w:rPr>
+        <w:t xml:space="preserve">ArrayList</w:t>
+      </w:r>
+    </w:p>
+    <w:p>
+      <w:pPr>
+        <w:numPr>
+          <w:ilvl w:val="1"/>
+          <w:numId w:val="1"/>
+        </w:numPr>
+        <w:ind w:left="1440" w:hanging="360"/>
+        <w:rPr>
           <w:sz w:val="26"/>
           <w:szCs w:val="26"/>
           <w:u w:val="none"/>
@@ -1750,19 +2211,6 @@
       </w:pPr>
       <w:r>
         <w:rPr>
-          <w:rtl w:val="0"/>
-        </w:rPr>
-      </w:r>
-    </w:p>
-    <w:p>
-      <w:pPr>
-        <w:rPr>
-          <w:sz w:val="26"/>
-          <w:szCs w:val="26"/>
-        </w:rPr>
-      </w:pPr>
-      <w:r>
-        <w:rPr>
           <w:sz w:val="26"/>
           <w:szCs w:val="26"/>
           <w:rtl w:val="0"/>
@@ -1774,7 +2222,7 @@
       <w:pPr>
         <w:numPr>
           <w:ilvl w:val="0"/>
-          <w:numId w:val="3"/>
+          <w:numId w:val="4"/>
         </w:numPr>
         <w:ind w:left="720" w:hanging="360"/>
         <w:rPr>
@@ -1796,7 +2244,7 @@
       <w:pPr>
         <w:numPr>
           <w:ilvl w:val="0"/>
-          <w:numId w:val="3"/>
+          <w:numId w:val="4"/>
         </w:numPr>
         <w:ind w:left="720" w:hanging="360"/>
         <w:rPr>
@@ -1817,7 +2265,7 @@
       <w:pPr>
         <w:numPr>
           <w:ilvl w:val="0"/>
-          <w:numId w:val="3"/>
+          <w:numId w:val="4"/>
         </w:numPr>
         <w:ind w:left="720" w:hanging="360"/>
         <w:rPr>
@@ -1902,7 +2350,7 @@
       <w:pPr>
         <w:numPr>
           <w:ilvl w:val="0"/>
-          <w:numId w:val="3"/>
+          <w:numId w:val="4"/>
         </w:numPr>
         <w:ind w:left="720" w:hanging="360"/>
         <w:rPr>
@@ -1924,7 +2372,7 @@
       <w:pPr>
         <w:numPr>
           <w:ilvl w:val="0"/>
-          <w:numId w:val="3"/>
+          <w:numId w:val="4"/>
         </w:numPr>
         <w:ind w:left="720" w:hanging="360"/>
         <w:rPr>
@@ -1946,7 +2394,7 @@
       <w:pPr>
         <w:numPr>
           <w:ilvl w:val="0"/>
-          <w:numId w:val="3"/>
+          <w:numId w:val="4"/>
         </w:numPr>
         <w:ind w:left="720" w:hanging="360"/>
         <w:rPr>
@@ -1969,7 +2417,7 @@
       <w:pPr>
         <w:numPr>
           <w:ilvl w:val="0"/>
-          <w:numId w:val="3"/>
+          <w:numId w:val="4"/>
         </w:numPr>
         <w:ind w:left="720" w:hanging="360"/>
         <w:rPr>
@@ -1991,7 +2439,7 @@
       <w:pPr>
         <w:numPr>
           <w:ilvl w:val="1"/>
-          <w:numId w:val="3"/>
+          <w:numId w:val="4"/>
         </w:numPr>
         <w:ind w:left="1440" w:hanging="360"/>
         <w:rPr>
@@ -2013,7 +2461,7 @@
       <w:pPr>
         <w:numPr>
           <w:ilvl w:val="1"/>
-          <w:numId w:val="3"/>
+          <w:numId w:val="4"/>
         </w:numPr>
         <w:ind w:left="1440" w:hanging="360"/>
         <w:rPr>
@@ -2035,7 +2483,7 @@
       <w:pPr>
         <w:numPr>
           <w:ilvl w:val="1"/>
-          <w:numId w:val="3"/>
+          <w:numId w:val="4"/>
         </w:numPr>
         <w:ind w:left="1440" w:hanging="360"/>
         <w:rPr>
@@ -2058,7 +2506,7 @@
       <w:pPr>
         <w:numPr>
           <w:ilvl w:val="1"/>
-          <w:numId w:val="3"/>
+          <w:numId w:val="4"/>
         </w:numPr>
         <w:ind w:left="1440" w:hanging="360"/>
         <w:rPr>
@@ -2081,7 +2529,7 @@
       <w:pPr>
         <w:numPr>
           <w:ilvl w:val="1"/>
-          <w:numId w:val="3"/>
+          <w:numId w:val="4"/>
         </w:numPr>
         <w:ind w:left="1440" w:hanging="360"/>
         <w:rPr>
@@ -2104,7 +2552,7 @@
       <w:pPr>
         <w:numPr>
           <w:ilvl w:val="1"/>
-          <w:numId w:val="3"/>
+          <w:numId w:val="4"/>
         </w:numPr>
         <w:ind w:left="1440" w:hanging="360"/>
         <w:rPr>
@@ -2146,14 +2594,14 @@
           <w:highlight w:val="yellow"/>
           <w:rtl w:val="0"/>
         </w:rPr>
-        <w:t xml:space="preserve">When there are duplicate locator, then findElement picks the first web element</w:t>
+        <w:t xml:space="preserve">When there are duplicate locators, then findElement picks the first web element</w:t>
       </w:r>
     </w:p>
     <w:p>
       <w:pPr>
         <w:numPr>
           <w:ilvl w:val="0"/>
-          <w:numId w:val="3"/>
+          <w:numId w:val="4"/>
         </w:numPr>
         <w:ind w:left="720" w:hanging="360"/>
         <w:rPr>
@@ -2175,7 +2623,7 @@
       <w:pPr>
         <w:numPr>
           <w:ilvl w:val="1"/>
-          <w:numId w:val="3"/>
+          <w:numId w:val="4"/>
         </w:numPr>
         <w:ind w:left="1440" w:hanging="360"/>
         <w:rPr>
@@ -2197,7 +2645,7 @@
       <w:pPr>
         <w:numPr>
           <w:ilvl w:val="1"/>
-          <w:numId w:val="3"/>
+          <w:numId w:val="4"/>
         </w:numPr>
         <w:ind w:left="1440" w:hanging="360"/>
         <w:rPr>
@@ -2219,7 +2667,7 @@
       <w:pPr>
         <w:numPr>
           <w:ilvl w:val="0"/>
-          <w:numId w:val="3"/>
+          <w:numId w:val="4"/>
         </w:numPr>
         <w:ind w:left="720" w:hanging="360"/>
         <w:rPr>
@@ -2241,7 +2689,7 @@
       <w:pPr>
         <w:numPr>
           <w:ilvl w:val="1"/>
-          <w:numId w:val="3"/>
+          <w:numId w:val="4"/>
         </w:numPr>
         <w:ind w:left="1440" w:hanging="360"/>
         <w:rPr>
@@ -2263,7 +2711,7 @@
       <w:pPr>
         <w:numPr>
           <w:ilvl w:val="2"/>
-          <w:numId w:val="3"/>
+          <w:numId w:val="4"/>
         </w:numPr>
         <w:ind w:left="2160" w:hanging="360"/>
         <w:rPr>
@@ -2286,7 +2734,7 @@
       <w:pPr>
         <w:numPr>
           <w:ilvl w:val="1"/>
-          <w:numId w:val="3"/>
+          <w:numId w:val="4"/>
         </w:numPr>
         <w:ind w:left="1440" w:hanging="360"/>
         <w:rPr>
@@ -2308,7 +2756,7 @@
       <w:pPr>
         <w:numPr>
           <w:ilvl w:val="2"/>
-          <w:numId w:val="3"/>
+          <w:numId w:val="4"/>
         </w:numPr>
         <w:ind w:left="2160" w:hanging="360"/>
         <w:rPr>
@@ -2330,7 +2778,7 @@
       <w:pPr>
         <w:numPr>
           <w:ilvl w:val="3"/>
-          <w:numId w:val="3"/>
+          <w:numId w:val="4"/>
         </w:numPr>
         <w:ind w:left="2880" w:hanging="360"/>
         <w:rPr>
@@ -2352,7 +2800,7 @@
       <w:pPr>
         <w:numPr>
           <w:ilvl w:val="3"/>
-          <w:numId w:val="3"/>
+          <w:numId w:val="4"/>
         </w:numPr>
         <w:ind w:left="2880" w:hanging="360"/>
         <w:rPr>
@@ -2374,7 +2822,7 @@
       <w:pPr>
         <w:numPr>
           <w:ilvl w:val="3"/>
-          <w:numId w:val="3"/>
+          <w:numId w:val="4"/>
         </w:numPr>
         <w:ind w:left="2880" w:hanging="360"/>
         <w:rPr>
@@ -2396,7 +2844,7 @@
       <w:pPr>
         <w:numPr>
           <w:ilvl w:val="4"/>
-          <w:numId w:val="3"/>
+          <w:numId w:val="4"/>
         </w:numPr>
         <w:ind w:left="3600" w:hanging="360"/>
         <w:rPr>
@@ -2418,7 +2866,7 @@
       <w:pPr>
         <w:numPr>
           <w:ilvl w:val="4"/>
-          <w:numId w:val="3"/>
+          <w:numId w:val="4"/>
         </w:numPr>
         <w:ind w:left="3600" w:hanging="360"/>
         <w:rPr>
@@ -2440,7 +2888,7 @@
       <w:pPr>
         <w:numPr>
           <w:ilvl w:val="4"/>
-          <w:numId w:val="3"/>
+          <w:numId w:val="4"/>
         </w:numPr>
         <w:ind w:left="3600" w:hanging="360"/>
         <w:rPr>
@@ -2476,7 +2924,7 @@
       <w:pPr>
         <w:numPr>
           <w:ilvl w:val="2"/>
-          <w:numId w:val="3"/>
+          <w:numId w:val="4"/>
         </w:numPr>
         <w:ind w:left="2160" w:hanging="360"/>
         <w:rPr>
@@ -2498,7 +2946,7 @@
       <w:pPr>
         <w:numPr>
           <w:ilvl w:val="3"/>
-          <w:numId w:val="3"/>
+          <w:numId w:val="4"/>
         </w:numPr>
         <w:ind w:left="2880" w:hanging="360"/>
         <w:rPr>
@@ -2520,7 +2968,7 @@
       <w:pPr>
         <w:numPr>
           <w:ilvl w:val="3"/>
-          <w:numId w:val="3"/>
+          <w:numId w:val="4"/>
         </w:numPr>
         <w:ind w:left="2880" w:hanging="360"/>
         <w:rPr>
@@ -2771,7 +3219,7 @@
       <w:pPr>
         <w:numPr>
           <w:ilvl w:val="2"/>
-          <w:numId w:val="3"/>
+          <w:numId w:val="4"/>
         </w:numPr>
         <w:ind w:left="2160" w:hanging="360"/>
         <w:rPr>
@@ -2807,7 +3255,7 @@
       <w:pPr>
         <w:numPr>
           <w:ilvl w:val="0"/>
-          <w:numId w:val="3"/>
+          <w:numId w:val="4"/>
         </w:numPr>
         <w:ind w:left="720" w:hanging="360"/>
       </w:pPr>
@@ -2822,7 +3270,7 @@
       <w:pPr>
         <w:numPr>
           <w:ilvl w:val="1"/>
-          <w:numId w:val="3"/>
+          <w:numId w:val="4"/>
         </w:numPr>
         <w:ind w:left="1440" w:hanging="360"/>
         <w:rPr>
@@ -2840,7 +3288,7 @@
       <w:pPr>
         <w:numPr>
           <w:ilvl w:val="2"/>
-          <w:numId w:val="3"/>
+          <w:numId w:val="4"/>
         </w:numPr>
         <w:ind w:left="2160" w:hanging="360"/>
       </w:pPr>
@@ -2855,7 +3303,7 @@
       <w:pPr>
         <w:numPr>
           <w:ilvl w:val="2"/>
-          <w:numId w:val="3"/>
+          <w:numId w:val="4"/>
         </w:numPr>
         <w:ind w:left="2160" w:hanging="360"/>
         <w:rPr>
@@ -2873,7 +3321,7 @@
       <w:pPr>
         <w:numPr>
           <w:ilvl w:val="2"/>
-          <w:numId w:val="3"/>
+          <w:numId w:val="4"/>
         </w:numPr>
         <w:ind w:left="2160" w:hanging="360"/>
         <w:rPr>
@@ -2902,7 +3350,7 @@
       <w:pPr>
         <w:numPr>
           <w:ilvl w:val="1"/>
-          <w:numId w:val="3"/>
+          <w:numId w:val="4"/>
         </w:numPr>
         <w:ind w:left="1440" w:hanging="360"/>
         <w:rPr>
@@ -2920,7 +3368,7 @@
       <w:pPr>
         <w:numPr>
           <w:ilvl w:val="2"/>
-          <w:numId w:val="3"/>
+          <w:numId w:val="4"/>
         </w:numPr>
         <w:ind w:left="2160" w:hanging="360"/>
         <w:rPr>
@@ -2938,7 +3386,7 @@
       <w:pPr>
         <w:numPr>
           <w:ilvl w:val="0"/>
-          <w:numId w:val="3"/>
+          <w:numId w:val="4"/>
         </w:numPr>
         <w:ind w:left="720" w:hanging="360"/>
         <w:rPr>
@@ -2963,7 +3411,7 @@
       <w:pPr>
         <w:numPr>
           <w:ilvl w:val="0"/>
-          <w:numId w:val="3"/>
+          <w:numId w:val="4"/>
         </w:numPr>
         <w:ind w:left="720" w:hanging="360"/>
         <w:rPr>
@@ -2981,7 +3429,7 @@
       <w:pPr>
         <w:numPr>
           <w:ilvl w:val="1"/>
-          <w:numId w:val="3"/>
+          <w:numId w:val="4"/>
         </w:numPr>
         <w:ind w:left="1440" w:hanging="360"/>
         <w:rPr>
@@ -3008,7 +3456,7 @@
       <w:pPr>
         <w:numPr>
           <w:ilvl w:val="1"/>
-          <w:numId w:val="3"/>
+          <w:numId w:val="4"/>
         </w:numPr>
         <w:shd w:fill="ffffff" w:val="clear"/>
         <w:ind w:left="1440" w:hanging="360"/>
@@ -3087,7 +3535,7 @@
       <w:pPr>
         <w:numPr>
           <w:ilvl w:val="0"/>
-          <w:numId w:val="3"/>
+          <w:numId w:val="4"/>
         </w:numPr>
         <w:ind w:left="720" w:hanging="360"/>
         <w:rPr>
@@ -3105,7 +3553,7 @@
       <w:pPr>
         <w:numPr>
           <w:ilvl w:val="1"/>
-          <w:numId w:val="3"/>
+          <w:numId w:val="4"/>
         </w:numPr>
         <w:ind w:left="1440" w:hanging="360"/>
         <w:rPr>
@@ -3130,7 +3578,7 @@
       <w:pPr>
         <w:numPr>
           <w:ilvl w:val="1"/>
-          <w:numId w:val="3"/>
+          <w:numId w:val="4"/>
         </w:numPr>
         <w:ind w:left="1440" w:hanging="360"/>
         <w:rPr>
@@ -3154,7 +3602,7 @@
       <w:pPr>
         <w:numPr>
           <w:ilvl w:val="0"/>
-          <w:numId w:val="3"/>
+          <w:numId w:val="4"/>
         </w:numPr>
         <w:ind w:left="720" w:hanging="360"/>
         <w:rPr>
@@ -3172,7 +3620,7 @@
       <w:pPr>
         <w:numPr>
           <w:ilvl w:val="1"/>
-          <w:numId w:val="3"/>
+          <w:numId w:val="4"/>
         </w:numPr>
         <w:ind w:left="1440" w:hanging="360"/>
         <w:rPr>
@@ -3190,7 +3638,7 @@
       <w:pPr>
         <w:numPr>
           <w:ilvl w:val="1"/>
-          <w:numId w:val="3"/>
+          <w:numId w:val="4"/>
         </w:numPr>
         <w:ind w:left="1440" w:hanging="360"/>
         <w:rPr>
@@ -3208,7 +3656,7 @@
       <w:pPr>
         <w:numPr>
           <w:ilvl w:val="0"/>
-          <w:numId w:val="3"/>
+          <w:numId w:val="4"/>
         </w:numPr>
         <w:ind w:left="720" w:hanging="360"/>
         <w:rPr>
@@ -3226,7 +3674,7 @@
       <w:pPr>
         <w:numPr>
           <w:ilvl w:val="1"/>
-          <w:numId w:val="3"/>
+          <w:numId w:val="4"/>
         </w:numPr>
         <w:ind w:left="1440" w:hanging="360"/>
         <w:rPr>
@@ -3244,7 +3692,7 @@
       <w:pPr>
         <w:numPr>
           <w:ilvl w:val="0"/>
-          <w:numId w:val="3"/>
+          <w:numId w:val="4"/>
         </w:numPr>
         <w:ind w:left="720" w:hanging="360"/>
         <w:rPr>
@@ -3274,9 +3722,111 @@
       <w:pPr>
         <w:numPr>
           <w:ilvl w:val="0"/>
-          <w:numId w:val="3"/>
+          <w:numId w:val="4"/>
         </w:numPr>
         <w:ind w:left="720" w:hanging="360"/>
+        <w:rPr/>
+      </w:pPr>
+      <w:r>
+        <w:rPr>
+          <w:rtl w:val="0"/>
+        </w:rPr>
+        <w:t xml:space="preserve">Frame - html embedded into another html </w:t>
+      </w:r>
+    </w:p>
+    <w:p>
+      <w:pPr>
+        <w:numPr>
+          <w:ilvl w:val="1"/>
+          <w:numId w:val="4"/>
+        </w:numPr>
+        <w:ind w:left="1440" w:hanging="360"/>
+        <w:rPr/>
+      </w:pPr>
+      <w:r>
+        <w:rPr>
+          <w:rtl w:val="0"/>
+        </w:rPr>
+        <w:t xml:space="preserve">Even though the locator is correct, we get NoSuchElementException </w:t>
+      </w:r>
+    </w:p>
+    <w:p>
+      <w:pPr>
+        <w:numPr>
+          <w:ilvl w:val="1"/>
+          <w:numId w:val="4"/>
+        </w:numPr>
+        <w:ind w:left="1440" w:hanging="360"/>
+        <w:rPr/>
+      </w:pPr>
+      <w:r>
+        <w:rPr>
+          <w:rtl w:val="0"/>
+        </w:rPr>
+        <w:t xml:space="preserve">Check for tagname - iframe or frame </w:t>
+      </w:r>
+    </w:p>
+    <w:p>
+      <w:pPr>
+        <w:numPr>
+          <w:ilvl w:val="1"/>
+          <w:numId w:val="4"/>
+        </w:numPr>
+        <w:ind w:left="1440" w:hanging="360"/>
+        <w:rPr>
+          <w:u w:val="none"/>
+        </w:rPr>
+      </w:pPr>
+      <w:r>
+        <w:rPr>
+          <w:rtl w:val="0"/>
+        </w:rPr>
+        <w:t xml:space="preserve">Switch to the frame using (any one option)</w:t>
+      </w:r>
+    </w:p>
+    <w:p>
+      <w:pPr>
+        <w:numPr>
+          <w:ilvl w:val="2"/>
+          <w:numId w:val="4"/>
+        </w:numPr>
+        <w:ind w:left="2160" w:hanging="360"/>
+        <w:rPr>
+          <w:u w:val="none"/>
+        </w:rPr>
+      </w:pPr>
+      <w:r>
+        <w:rPr>
+          <w:rtl w:val="0"/>
+        </w:rPr>
+        <w:t xml:space="preserve">Index - start at 0</w:t>
+      </w:r>
+    </w:p>
+    <w:p>
+      <w:pPr>
+        <w:numPr>
+          <w:ilvl w:val="2"/>
+          <w:numId w:val="4"/>
+        </w:numPr>
+        <w:ind w:left="2160" w:hanging="360"/>
+        <w:rPr>
+          <w:u w:val="none"/>
+        </w:rPr>
+      </w:pPr>
+      <w:r>
+        <w:rPr>
+          <w:rtl w:val="0"/>
+        </w:rPr>
+        <w:t xml:space="preserve">Name or id as a String </w:t>
+      </w:r>
+    </w:p>
+    <w:p>
+      <w:pPr>
+        <w:numPr>
+          <w:ilvl w:val="2"/>
+          <w:numId w:val="4"/>
+        </w:numPr>
+        <w:ind w:left="2160" w:hanging="360"/>
         <w:rPr>
           <w:highlight w:val="yellow"/>
         </w:rPr>
@@ -3286,14 +3836,47 @@
           <w:highlight w:val="yellow"/>
           <w:rtl w:val="0"/>
         </w:rPr>
-        <w:t xml:space="preserve">Frame </w:t>
+        <w:t xml:space="preserve">WebElement </w:t>
+      </w:r>
+      <w:r>
+        <w:rPr>
+          <w:rtl w:val="0"/>
+        </w:rPr>
+      </w:r>
+    </w:p>
+    <w:p>
+      <w:pPr>
+        <w:rPr/>
+      </w:pPr>
+      <w:r>
+        <w:rPr>
+          <w:rtl w:val="0"/>
+        </w:rPr>
+      </w:r>
+    </w:p>
+    <w:p>
+      <w:pPr>
+        <w:numPr>
+          <w:ilvl w:val="0"/>
+          <w:numId w:val="4"/>
+        </w:numPr>
+        <w:ind w:left="720" w:hanging="360"/>
+        <w:rPr>
+          <w:u w:val="none"/>
+        </w:rPr>
+      </w:pPr>
+      <w:r>
+        <w:rPr>
+          <w:rtl w:val="0"/>
+        </w:rPr>
+        <w:t xml:space="preserve">Actions - Mouse/Keyboard</w:t>
       </w:r>
     </w:p>
     <w:p>
       <w:pPr>
         <w:numPr>
           <w:ilvl w:val="1"/>
-          <w:numId w:val="3"/>
+          <w:numId w:val="4"/>
         </w:numPr>
         <w:ind w:left="1440" w:hanging="360"/>
         <w:rPr>
@@ -3304,31 +3887,14 @@
         <w:rPr>
           <w:rtl w:val="0"/>
         </w:rPr>
-      </w:r>
-    </w:p>
-    <w:p>
-      <w:pPr>
-        <w:numPr>
-          <w:ilvl w:val="0"/>
-          <w:numId w:val="3"/>
-        </w:numPr>
-        <w:ind w:left="720" w:hanging="360"/>
-        <w:rPr>
-          <w:u w:val="none"/>
-        </w:rPr>
-      </w:pPr>
-      <w:r>
-        <w:rPr>
-          <w:rtl w:val="0"/>
-        </w:rPr>
-        <w:t xml:space="preserve">Actions - Mouse/Keyboard</w:t>
+        <w:t xml:space="preserve">May not work in headless mode</w:t>
       </w:r>
     </w:p>
     <w:p>
       <w:pPr>
         <w:numPr>
           <w:ilvl w:val="1"/>
-          <w:numId w:val="3"/>
+          <w:numId w:val="4"/>
         </w:numPr>
         <w:ind w:left="1440" w:hanging="360"/>
         <w:rPr>
@@ -3339,32 +3905,14 @@
         <w:rPr>
           <w:rtl w:val="0"/>
         </w:rPr>
-        <w:t xml:space="preserve">May not work in headless mode</w:t>
+        <w:t xml:space="preserve">May not throw a proper exception </w:t>
       </w:r>
     </w:p>
     <w:p>
       <w:pPr>
         <w:numPr>
           <w:ilvl w:val="1"/>
-          <w:numId w:val="3"/>
-        </w:numPr>
-        <w:ind w:left="1440" w:hanging="360"/>
-        <w:rPr>
-          <w:u w:val="none"/>
-        </w:rPr>
-      </w:pPr>
-      <w:r>
-        <w:rPr>
-          <w:rtl w:val="0"/>
-        </w:rPr>
-        <w:t xml:space="preserve">May not throw a proper exception </w:t>
-      </w:r>
-    </w:p>
-    <w:p>
-      <w:pPr>
-        <w:numPr>
-          <w:ilvl w:val="1"/>
-          <w:numId w:val="3"/>
+          <w:numId w:val="4"/>
         </w:numPr>
         <w:ind w:left="1440" w:hanging="360"/>
         <w:rPr>
@@ -3447,19 +3995,215 @@
       <w:pPr>
         <w:numPr>
           <w:ilvl w:val="0"/>
-          <w:numId w:val="3"/>
+          <w:numId w:val="4"/>
         </w:numPr>
         <w:ind w:left="720" w:hanging="360"/>
-        <w:rPr>
-          <w:highlight w:val="yellow"/>
-        </w:rPr>
-      </w:pPr>
-      <w:r>
-        <w:rPr>
-          <w:highlight w:val="yellow"/>
+        <w:rPr/>
+      </w:pPr>
+      <w:r>
+        <w:rPr>
           <w:rtl w:val="0"/>
         </w:rPr>
         <w:t xml:space="preserve">Upload</w:t>
+      </w:r>
+    </w:p>
+    <w:p>
+      <w:pPr>
+        <w:numPr>
+          <w:ilvl w:val="1"/>
+          <w:numId w:val="4"/>
+        </w:numPr>
+        <w:ind w:left="1440" w:hanging="360"/>
+        <w:rPr/>
+      </w:pPr>
+      <w:r>
+        <w:rPr>
+          <w:rtl w:val="0"/>
+        </w:rPr>
+        <w:t xml:space="preserve">Use //input[@type='file']</w:t>
+      </w:r>
+    </w:p>
+    <w:p>
+      <w:pPr>
+        <w:ind w:left="1440" w:firstLine="0"/>
+        <w:rPr/>
+      </w:pPr>
+      <w:r>
+        <w:rPr>
+          <w:rtl w:val="0"/>
+        </w:rPr>
+      </w:r>
+    </w:p>
+    <w:p>
+      <w:pPr>
+        <w:numPr>
+          <w:ilvl w:val="0"/>
+          <w:numId w:val="4"/>
+        </w:numPr>
+        <w:ind w:left="720" w:hanging="360"/>
+        <w:rPr/>
+      </w:pPr>
+      <w:r>
+        <w:rPr>
+          <w:rtl w:val="0"/>
+        </w:rPr>
+        <w:t xml:space="preserve">Options  - pre-setting to the browser</w:t>
+      </w:r>
+    </w:p>
+    <w:p>
+      <w:pPr>
+        <w:numPr>
+          <w:ilvl w:val="1"/>
+          <w:numId w:val="4"/>
+        </w:numPr>
+        <w:ind w:left="1440" w:hanging="360"/>
+        <w:rPr/>
+      </w:pPr>
+      <w:r>
+        <w:rPr>
+          <w:rtl w:val="0"/>
+        </w:rPr>
+        <w:t xml:space="preserve">Headless </w:t>
+      </w:r>
+    </w:p>
+    <w:p>
+      <w:pPr>
+        <w:numPr>
+          <w:ilvl w:val="1"/>
+          <w:numId w:val="4"/>
+        </w:numPr>
+        <w:ind w:left="1440" w:hanging="360"/>
+        <w:rPr/>
+      </w:pPr>
+      <w:r>
+        <w:rPr>
+          <w:rtl w:val="0"/>
+        </w:rPr>
+        <w:t xml:space="preserve">Change download directory </w:t>
+      </w:r>
+    </w:p>
+    <w:p>
+      <w:pPr>
+        <w:numPr>
+          <w:ilvl w:val="1"/>
+          <w:numId w:val="4"/>
+        </w:numPr>
+        <w:ind w:left="1440" w:hanging="360"/>
+        <w:rPr/>
+      </w:pPr>
+      <w:r>
+        <w:rPr>
+          <w:rtl w:val="0"/>
+        </w:rPr>
+        <w:t xml:space="preserve">Hide the notification pop-up from the browser</w:t>
+      </w:r>
+    </w:p>
+    <w:p>
+      <w:pPr>
+        <w:numPr>
+          <w:ilvl w:val="0"/>
+          <w:numId w:val="4"/>
+        </w:numPr>
+        <w:ind w:left="720" w:hanging="360"/>
+        <w:rPr>
+          <w:sz w:val="26"/>
+          <w:szCs w:val="26"/>
+          <w:u w:val="none"/>
+        </w:rPr>
+      </w:pPr>
+      <w:r>
+        <w:rPr>
+          <w:rtl w:val="0"/>
+        </w:rPr>
+        <w:t xml:space="preserve">CSS Selector </w:t>
+      </w:r>
+    </w:p>
+    <w:p>
+      <w:pPr>
+        <w:numPr>
+          <w:ilvl w:val="0"/>
+          <w:numId w:val="4"/>
+        </w:numPr>
+        <w:ind w:left="720" w:hanging="360"/>
+        <w:rPr>
+          <w:sz w:val="26"/>
+          <w:szCs w:val="26"/>
+          <w:u w:val="none"/>
+        </w:rPr>
+      </w:pPr>
+      <w:r>
+        <w:rPr>
+          <w:rtl w:val="0"/>
+        </w:rPr>
+        <w:t xml:space="preserve">Javascript </w:t>
+      </w:r>
+      <w:r>
+        <w:rPr>
+          <w:rtl w:val="0"/>
+        </w:rPr>
+      </w:r>
+    </w:p>
+    <w:p>
+      <w:pPr>
+        <w:numPr>
+          <w:ilvl w:val="2"/>
+          <w:numId w:val="4"/>
+        </w:numPr>
+        <w:ind w:left="2160" w:hanging="360"/>
+        <w:rPr>
+          <w:sz w:val="26"/>
+          <w:szCs w:val="26"/>
+          <w:u w:val="none"/>
+        </w:rPr>
+      </w:pPr>
+      <w:r>
+        <w:rPr>
+          <w:rtl w:val="0"/>
+        </w:rPr>
+        <w:t xml:space="preserve">Click on the hidden element </w:t>
+      </w:r>
+    </w:p>
+    <w:p>
+      <w:pPr>
+        <w:numPr>
+          <w:ilvl w:val="2"/>
+          <w:numId w:val="4"/>
+        </w:numPr>
+        <w:ind w:left="2160" w:hanging="360"/>
+        <w:rPr>
+          <w:sz w:val="26"/>
+          <w:szCs w:val="26"/>
+          <w:u w:val="none"/>
+        </w:rPr>
+      </w:pPr>
+      <w:r>
+        <w:rPr>
+          <w:rtl w:val="0"/>
+        </w:rPr>
+        <w:t xml:space="preserve">To write in a read-only textbox </w:t>
+      </w:r>
+    </w:p>
+    <w:p>
+      <w:pPr>
+        <w:numPr>
+          <w:ilvl w:val="2"/>
+          <w:numId w:val="4"/>
+        </w:numPr>
+        <w:ind w:left="2160" w:hanging="360"/>
+        <w:rPr>
+          <w:u w:val="none"/>
+        </w:rPr>
+      </w:pPr>
+      <w:r>
+        <w:rPr>
+          <w:rtl w:val="0"/>
+        </w:rPr>
+        <w:t xml:space="preserve">Scroll page </w:t>
+      </w:r>
+      <w:r>
+        <w:rPr>
+          <w:rtl w:val="0"/>
+        </w:rPr>
       </w:r>
     </w:p>
     <w:p>
@@ -3475,64 +4219,415 @@
     </w:p>
     <w:p>
       <w:pPr>
-        <w:ind w:left="720" w:firstLine="0"/>
+        <w:ind w:left="0" w:firstLine="0"/>
         <w:rPr/>
       </w:pPr>
       <w:r>
         <w:rPr>
           <w:rtl w:val="0"/>
         </w:rPr>
-      </w:r>
-    </w:p>
-    <w:p>
-      <w:pPr>
-        <w:ind w:left="720" w:firstLine="0"/>
-        <w:rPr>
-          <w:sz w:val="26"/>
-          <w:szCs w:val="26"/>
-        </w:rPr>
-      </w:pPr>
-      <w:r>
-        <w:rPr>
-          <w:rtl w:val="0"/>
-        </w:rPr>
-      </w:r>
-    </w:p>
-    <w:p>
-      <w:pPr>
-        <w:ind w:left="1440" w:firstLine="0"/>
-        <w:rPr>
-          <w:sz w:val="26"/>
-          <w:szCs w:val="26"/>
-        </w:rPr>
-      </w:pPr>
-      <w:r>
-        <w:rPr>
-          <w:rtl w:val="0"/>
-        </w:rPr>
+        <w:t xml:space="preserve">Option 1: Write JavaScript directly and run it - click() &amp; type() </w:t>
       </w:r>
     </w:p>
     <w:p>
       <w:pPr>
         <w:ind w:left="0" w:firstLine="0"/>
-        <w:rPr>
-          <w:sz w:val="26"/>
-          <w:szCs w:val="26"/>
-        </w:rPr>
-      </w:pPr>
-      <w:r>
-        <w:rPr>
-          <w:rtl w:val="0"/>
-        </w:rPr>
-      </w:r>
-    </w:p>
-    <w:p>
-      <w:pPr>
+        <w:rPr/>
+      </w:pPr>
+      <w:r>
+        <w:rPr>
+          <w:rtl w:val="0"/>
+        </w:rPr>
+        <w:tab/>
+      </w:r>
+    </w:p>
+    <w:p>
+      <w:pPr>
+        <w:ind w:left="0" w:firstLine="720"/>
+        <w:rPr>
+          <w:i w:val="1"/>
+          <w:iCs w:val="1"/>
+        </w:rPr>
+      </w:pPr>
+      <w:r>
+        <w:rPr>
+          <w:i w:val="1"/>
+          <w:iCs w:val="1"/>
+          <w:rtl w:val="0"/>
+        </w:rPr>
+        <w:t xml:space="preserve">document.querySelector("input[name='dateDeparture']").click()</w:t>
+      </w:r>
+    </w:p>
+    <w:p>
+      <w:pPr>
+        <w:ind w:left="0" w:firstLine="720"/>
+        <w:rPr>
+          <w:i w:val="1"/>
+          <w:iCs w:val="1"/>
+        </w:rPr>
+      </w:pPr>
+      <w:r>
+        <w:rPr>
+          <w:i w:val="1"/>
+          <w:iCs w:val="1"/>
+          <w:rtl w:val="0"/>
+        </w:rPr>
+        <w:t xml:space="preserve">document.querySelector("input[name='dateDeparture']").value='06 Feb 2026'</w:t>
+      </w:r>
+    </w:p>
+    <w:p>
+      <w:pPr>
+        <w:ind w:left="0" w:firstLine="720"/>
+        <w:rPr/>
+      </w:pPr>
+      <w:r>
+        <w:rPr>
+          <w:rtl w:val="0"/>
+        </w:rPr>
+      </w:r>
+    </w:p>
+    <w:p>
+      <w:pPr>
+        <w:shd w:fill="ffffff" w:val="clear"/>
+        <w:ind w:firstLine="720"/>
+        <w:rPr>
+          <w:rFonts w:ascii="Courier New" w:cs="Courier New" w:eastAsia="Courier New" w:hAnsi="Courier New"/>
+          <w:i w:val="1"/>
+          <w:iCs w:val="1"/>
+          <w:color w:val="080808"/>
+          <w:sz w:val="19"/>
+          <w:szCs w:val="19"/>
+        </w:rPr>
+      </w:pPr>
+      <w:r>
+        <w:rPr>
+          <w:rFonts w:ascii="Courier New" w:cs="Courier New" w:eastAsia="Courier New" w:hAnsi="Courier New"/>
+          <w:i w:val="1"/>
+          <w:iCs w:val="1"/>
+          <w:sz w:val="19"/>
+          <w:szCs w:val="19"/>
+          <w:rtl w:val="0"/>
+        </w:rPr>
+        <w:t xml:space="preserve">JavascriptExecutor js</w:t>
+      </w:r>
+      <w:r>
+        <w:rPr>
+          <w:rFonts w:ascii="Courier New" w:cs="Courier New" w:eastAsia="Courier New" w:hAnsi="Courier New"/>
+          <w:i w:val="1"/>
+          <w:iCs w:val="1"/>
+          <w:color w:val="080808"/>
+          <w:sz w:val="19"/>
+          <w:szCs w:val="19"/>
+          <w:rtl w:val="0"/>
+        </w:rPr>
+        <w:t xml:space="preserve">= (</w:t>
+      </w:r>
+      <w:r>
+        <w:rPr>
+          <w:rFonts w:ascii="Courier New" w:cs="Courier New" w:eastAsia="Courier New" w:hAnsi="Courier New"/>
+          <w:i w:val="1"/>
+          <w:iCs w:val="1"/>
+          <w:sz w:val="19"/>
+          <w:szCs w:val="19"/>
+          <w:rtl w:val="0"/>
+        </w:rPr>
+        <w:t xml:space="preserve">JavascriptExecutor</w:t>
+      </w:r>
+      <w:r>
+        <w:rPr>
+          <w:rFonts w:ascii="Courier New" w:cs="Courier New" w:eastAsia="Courier New" w:hAnsi="Courier New"/>
+          <w:i w:val="1"/>
+          <w:iCs w:val="1"/>
+          <w:color w:val="080808"/>
+          <w:sz w:val="19"/>
+          <w:szCs w:val="19"/>
+          <w:rtl w:val="0"/>
+        </w:rPr>
+        <w:t xml:space="preserve">) </w:t>
+      </w:r>
+      <w:r>
+        <w:rPr>
+          <w:rFonts w:ascii="Courier New" w:cs="Courier New" w:eastAsia="Courier New" w:hAnsi="Courier New"/>
+          <w:i w:val="1"/>
+          <w:iCs w:val="1"/>
+          <w:sz w:val="19"/>
+          <w:szCs w:val="19"/>
+          <w:rtl w:val="0"/>
+        </w:rPr>
+        <w:t xml:space="preserve">driver</w:t>
+      </w:r>
+      <w:r>
+        <w:rPr>
+          <w:rFonts w:ascii="Courier New" w:cs="Courier New" w:eastAsia="Courier New" w:hAnsi="Courier New"/>
+          <w:i w:val="1"/>
+          <w:iCs w:val="1"/>
+          <w:color w:val="080808"/>
+          <w:sz w:val="19"/>
+          <w:szCs w:val="19"/>
+          <w:rtl w:val="0"/>
+        </w:rPr>
+        <w:t xml:space="preserve">;</w:t>
+      </w:r>
+    </w:p>
+    <w:p>
+      <w:pPr>
+        <w:shd w:fill="ffffff" w:val="clear"/>
+        <w:ind w:firstLine="720"/>
+        <w:rPr>
+          <w:rFonts w:ascii="Courier New" w:cs="Courier New" w:eastAsia="Courier New" w:hAnsi="Courier New"/>
+          <w:i w:val="1"/>
+          <w:iCs w:val="1"/>
+          <w:sz w:val="19"/>
+          <w:szCs w:val="19"/>
+        </w:rPr>
+      </w:pPr>
+      <w:r>
+        <w:rPr>
+          <w:rtl w:val="0"/>
+        </w:rPr>
+      </w:r>
+    </w:p>
+    <w:p>
+      <w:pPr>
+        <w:shd w:fill="ffffff" w:val="clear"/>
+        <w:ind w:firstLine="720"/>
+        <w:rPr>
+          <w:rFonts w:ascii="Courier New" w:cs="Courier New" w:eastAsia="Courier New" w:hAnsi="Courier New"/>
+          <w:i w:val="1"/>
+          <w:iCs w:val="1"/>
+          <w:color w:val="080808"/>
+          <w:sz w:val="19"/>
+          <w:szCs w:val="19"/>
+        </w:rPr>
+      </w:pPr>
+      <w:r>
+        <w:rPr>
+          <w:rFonts w:ascii="Courier New" w:cs="Courier New" w:eastAsia="Courier New" w:hAnsi="Courier New"/>
+          <w:i w:val="1"/>
+          <w:iCs w:val="1"/>
+          <w:sz w:val="19"/>
+          <w:szCs w:val="19"/>
+          <w:rtl w:val="0"/>
+        </w:rPr>
+        <w:t xml:space="preserve">js</w:t>
+      </w:r>
+      <w:r>
+        <w:rPr>
+          <w:rFonts w:ascii="Courier New" w:cs="Courier New" w:eastAsia="Courier New" w:hAnsi="Courier New"/>
+          <w:i w:val="1"/>
+          <w:iCs w:val="1"/>
+          <w:color w:val="080808"/>
+          <w:sz w:val="19"/>
+          <w:szCs w:val="19"/>
+          <w:rtl w:val="0"/>
+        </w:rPr>
+        <w:t xml:space="preserve">.executeScript(</w:t>
+      </w:r>
+      <w:r>
+        <w:rPr>
+          <w:rFonts w:ascii="Courier New" w:cs="Courier New" w:eastAsia="Courier New" w:hAnsi="Courier New"/>
+          <w:i w:val="1"/>
+          <w:iCs w:val="1"/>
+          <w:color w:val="067d17"/>
+          <w:sz w:val="19"/>
+          <w:szCs w:val="19"/>
+          <w:rtl w:val="0"/>
+        </w:rPr>
+        <w:t xml:space="preserve">"document.querySelector(</w:t>
+      </w:r>
+      <w:r>
+        <w:rPr>
+          <w:rFonts w:ascii="Courier New" w:cs="Courier New" w:eastAsia="Courier New" w:hAnsi="Courier New"/>
+          <w:i w:val="1"/>
+          <w:iCs w:val="1"/>
+          <w:color w:val="0037a6"/>
+          <w:sz w:val="19"/>
+          <w:szCs w:val="19"/>
+          <w:rtl w:val="0"/>
+        </w:rPr>
+        <w:t xml:space="preserve">\"</w:t>
+      </w:r>
+      <w:r>
+        <w:rPr>
+          <w:rFonts w:ascii="Courier New" w:cs="Courier New" w:eastAsia="Courier New" w:hAnsi="Courier New"/>
+          <w:i w:val="1"/>
+          <w:iCs w:val="1"/>
+          <w:color w:val="067d17"/>
+          <w:sz w:val="19"/>
+          <w:szCs w:val="19"/>
+          <w:rtl w:val="0"/>
+        </w:rPr>
+        <w:t xml:space="preserve">input[name='dateDeparture']</w:t>
+      </w:r>
+      <w:r>
+        <w:rPr>
+          <w:rFonts w:ascii="Courier New" w:cs="Courier New" w:eastAsia="Courier New" w:hAnsi="Courier New"/>
+          <w:i w:val="1"/>
+          <w:iCs w:val="1"/>
+          <w:color w:val="0037a6"/>
+          <w:sz w:val="19"/>
+          <w:szCs w:val="19"/>
+          <w:rtl w:val="0"/>
+        </w:rPr>
+        <w:t xml:space="preserve">\"</w:t>
+      </w:r>
+      <w:r>
+        <w:rPr>
+          <w:rFonts w:ascii="Courier New" w:cs="Courier New" w:eastAsia="Courier New" w:hAnsi="Courier New"/>
+          <w:i w:val="1"/>
+          <w:iCs w:val="1"/>
+          <w:color w:val="067d17"/>
+          <w:sz w:val="19"/>
+          <w:szCs w:val="19"/>
+          <w:rtl w:val="0"/>
+        </w:rPr>
+        <w:t xml:space="preserve">).value='06 Feb 2026'"</w:t>
+      </w:r>
+      <w:r>
+        <w:rPr>
+          <w:rFonts w:ascii="Courier New" w:cs="Courier New" w:eastAsia="Courier New" w:hAnsi="Courier New"/>
+          <w:i w:val="1"/>
+          <w:iCs w:val="1"/>
+          <w:color w:val="080808"/>
+          <w:sz w:val="19"/>
+          <w:szCs w:val="19"/>
+          <w:rtl w:val="0"/>
+        </w:rPr>
+        <w:t xml:space="preserve">);</w:t>
+      </w:r>
+    </w:p>
+    <w:p>
+      <w:pPr>
+        <w:shd w:fill="ffffff" w:val="clear"/>
         <w:ind w:left="0" w:firstLine="0"/>
         <w:rPr>
-          <w:sz w:val="26"/>
-          <w:szCs w:val="26"/>
-        </w:rPr>
+          <w:rFonts w:ascii="Courier New" w:cs="Courier New" w:eastAsia="Courier New" w:hAnsi="Courier New"/>
+          <w:i w:val="1"/>
+          <w:iCs w:val="1"/>
+          <w:color w:val="080808"/>
+          <w:sz w:val="19"/>
+          <w:szCs w:val="19"/>
+        </w:rPr>
+      </w:pPr>
+      <w:r>
+        <w:rPr>
+          <w:rtl w:val="0"/>
+        </w:rPr>
+      </w:r>
+    </w:p>
+    <w:p>
+      <w:pPr>
+        <w:shd w:fill="ffffff" w:val="clear"/>
+        <w:ind w:firstLine="720"/>
+        <w:rPr>
+          <w:rFonts w:ascii="Courier New" w:cs="Courier New" w:eastAsia="Courier New" w:hAnsi="Courier New"/>
+          <w:i w:val="1"/>
+          <w:iCs w:val="1"/>
+          <w:color w:val="080808"/>
+          <w:sz w:val="19"/>
+          <w:szCs w:val="19"/>
+        </w:rPr>
+      </w:pPr>
+      <w:r>
+        <w:rPr>
+          <w:rFonts w:ascii="Courier New" w:cs="Courier New" w:eastAsia="Courier New" w:hAnsi="Courier New"/>
+          <w:i w:val="1"/>
+          <w:iCs w:val="1"/>
+          <w:sz w:val="19"/>
+          <w:szCs w:val="19"/>
+          <w:rtl w:val="0"/>
+        </w:rPr>
+        <w:t xml:space="preserve">js</w:t>
+      </w:r>
+      <w:r>
+        <w:rPr>
+          <w:rFonts w:ascii="Courier New" w:cs="Courier New" w:eastAsia="Courier New" w:hAnsi="Courier New"/>
+          <w:i w:val="1"/>
+          <w:iCs w:val="1"/>
+          <w:color w:val="080808"/>
+          <w:sz w:val="19"/>
+          <w:szCs w:val="19"/>
+          <w:rtl w:val="0"/>
+        </w:rPr>
+        <w:t xml:space="preserve">.executeScript(</w:t>
+      </w:r>
+      <w:r>
+        <w:rPr>
+          <w:rFonts w:ascii="Courier New" w:cs="Courier New" w:eastAsia="Courier New" w:hAnsi="Courier New"/>
+          <w:i w:val="1"/>
+          <w:iCs w:val="1"/>
+          <w:color w:val="067d17"/>
+          <w:sz w:val="19"/>
+          <w:szCs w:val="19"/>
+          <w:rtl w:val="0"/>
+        </w:rPr>
+        <w:t xml:space="preserve">"document.querySelector(</w:t>
+      </w:r>
+      <w:r>
+        <w:rPr>
+          <w:rFonts w:ascii="Courier New" w:cs="Courier New" w:eastAsia="Courier New" w:hAnsi="Courier New"/>
+          <w:i w:val="1"/>
+          <w:iCs w:val="1"/>
+          <w:color w:val="0037a6"/>
+          <w:sz w:val="19"/>
+          <w:szCs w:val="19"/>
+          <w:rtl w:val="0"/>
+        </w:rPr>
+        <w:t xml:space="preserve">\"</w:t>
+      </w:r>
+      <w:r>
+        <w:rPr>
+          <w:rFonts w:ascii="Courier New" w:cs="Courier New" w:eastAsia="Courier New" w:hAnsi="Courier New"/>
+          <w:i w:val="1"/>
+          <w:iCs w:val="1"/>
+          <w:color w:val="067d17"/>
+          <w:sz w:val="19"/>
+          <w:szCs w:val="19"/>
+          <w:rtl w:val="0"/>
+        </w:rPr>
+        <w:t xml:space="preserve">input[name='dateReturn']</w:t>
+      </w:r>
+      <w:r>
+        <w:rPr>
+          <w:rFonts w:ascii="Courier New" w:cs="Courier New" w:eastAsia="Courier New" w:hAnsi="Courier New"/>
+          <w:i w:val="1"/>
+          <w:iCs w:val="1"/>
+          <w:color w:val="0037a6"/>
+          <w:sz w:val="19"/>
+          <w:szCs w:val="19"/>
+          <w:rtl w:val="0"/>
+        </w:rPr>
+        <w:t xml:space="preserve">\"</w:t>
+      </w:r>
+      <w:r>
+        <w:rPr>
+          <w:rFonts w:ascii="Courier New" w:cs="Courier New" w:eastAsia="Courier New" w:hAnsi="Courier New"/>
+          <w:i w:val="1"/>
+          <w:iCs w:val="1"/>
+          <w:color w:val="067d17"/>
+          <w:sz w:val="19"/>
+          <w:szCs w:val="19"/>
+          <w:rtl w:val="0"/>
+        </w:rPr>
+        <w:t xml:space="preserve">).value='16 Feb 2026'"</w:t>
+      </w:r>
+      <w:r>
+        <w:rPr>
+          <w:rFonts w:ascii="Courier New" w:cs="Courier New" w:eastAsia="Courier New" w:hAnsi="Courier New"/>
+          <w:i w:val="1"/>
+          <w:iCs w:val="1"/>
+          <w:color w:val="080808"/>
+          <w:sz w:val="19"/>
+          <w:szCs w:val="19"/>
+          <w:rtl w:val="0"/>
+        </w:rPr>
+        <w:t xml:space="preserve">);</w:t>
+      </w:r>
+    </w:p>
+    <w:p>
+      <w:pPr>
+        <w:ind w:left="0" w:firstLine="720"/>
+        <w:rPr/>
       </w:pPr>
       <w:r>
         <w:rPr>
@@ -3543,10 +4638,7 @@
     <w:p>
       <w:pPr>
         <w:ind w:left="0" w:firstLine="0"/>
-        <w:rPr>
-          <w:sz w:val="26"/>
-          <w:szCs w:val="26"/>
-        </w:rPr>
+        <w:rPr/>
       </w:pPr>
       <w:r>
         <w:rPr>
@@ -3557,29 +4649,398 @@
     <w:p>
       <w:pPr>
         <w:ind w:left="0" w:firstLine="0"/>
-        <w:rPr>
-          <w:sz w:val="26"/>
-          <w:szCs w:val="26"/>
-        </w:rPr>
-      </w:pPr>
-      <w:r>
-        <w:rPr>
-          <w:rtl w:val="0"/>
-        </w:rPr>
+        <w:rPr/>
+      </w:pPr>
+      <w:r>
+        <w:rPr>
+          <w:rtl w:val="0"/>
+        </w:rPr>
+        <w:t xml:space="preserve">Option 2: Write JavaScript using WebElement and run it  - click() &amp; type() </w:t>
       </w:r>
     </w:p>
     <w:p>
       <w:pPr>
         <w:ind w:left="0" w:firstLine="0"/>
-        <w:rPr>
-          <w:sz w:val="26"/>
-          <w:szCs w:val="26"/>
-        </w:rPr>
-      </w:pPr>
-      <w:r>
-        <w:rPr>
-          <w:rtl w:val="0"/>
-        </w:rPr>
+        <w:rPr/>
+      </w:pPr>
+      <w:r>
+        <w:rPr>
+          <w:rtl w:val="0"/>
+        </w:rPr>
+      </w:r>
+    </w:p>
+    <w:p>
+      <w:pPr>
+        <w:shd w:fill="ffffff" w:val="clear"/>
+        <w:rPr>
+          <w:rFonts w:ascii="Courier New" w:cs="Courier New" w:eastAsia="Courier New" w:hAnsi="Courier New"/>
+          <w:color w:val="080808"/>
+          <w:sz w:val="23"/>
+          <w:szCs w:val="23"/>
+        </w:rPr>
+      </w:pPr>
+      <w:r>
+        <w:rPr>
+          <w:rFonts w:ascii="Courier New" w:cs="Courier New" w:eastAsia="Courier New" w:hAnsi="Courier New"/>
+          <w:sz w:val="23"/>
+          <w:szCs w:val="23"/>
+          <w:rtl w:val="0"/>
+        </w:rPr>
+        <w:t xml:space="preserve">WebElement ele1</w:t>
+      </w:r>
+      <w:r>
+        <w:rPr>
+          <w:rFonts w:ascii="Courier New" w:cs="Courier New" w:eastAsia="Courier New" w:hAnsi="Courier New"/>
+          <w:color w:val="080808"/>
+          <w:sz w:val="23"/>
+          <w:szCs w:val="23"/>
+          <w:rtl w:val="0"/>
+        </w:rPr>
+        <w:t xml:space="preserve">= </w:t>
+      </w:r>
+      <w:r>
+        <w:rPr>
+          <w:rFonts w:ascii="Courier New" w:cs="Courier New" w:eastAsia="Courier New" w:hAnsi="Courier New"/>
+          <w:sz w:val="23"/>
+          <w:szCs w:val="23"/>
+          <w:rtl w:val="0"/>
+        </w:rPr>
+        <w:t xml:space="preserve">driver</w:t>
+      </w:r>
+      <w:r>
+        <w:rPr>
+          <w:rFonts w:ascii="Courier New" w:cs="Courier New" w:eastAsia="Courier New" w:hAnsi="Courier New"/>
+          <w:color w:val="080808"/>
+          <w:sz w:val="23"/>
+          <w:szCs w:val="23"/>
+          <w:rtl w:val="0"/>
+        </w:rPr>
+        <w:t xml:space="preserve">.findElement(</w:t>
+      </w:r>
+      <w:r>
+        <w:rPr>
+          <w:rFonts w:ascii="Courier New" w:cs="Courier New" w:eastAsia="Courier New" w:hAnsi="Courier New"/>
+          <w:sz w:val="23"/>
+          <w:szCs w:val="23"/>
+          <w:rtl w:val="0"/>
+        </w:rPr>
+        <w:t xml:space="preserve">By</w:t>
+      </w:r>
+      <w:r>
+        <w:rPr>
+          <w:rFonts w:ascii="Courier New" w:cs="Courier New" w:eastAsia="Courier New" w:hAnsi="Courier New"/>
+          <w:color w:val="080808"/>
+          <w:sz w:val="23"/>
+          <w:szCs w:val="23"/>
+          <w:rtl w:val="0"/>
+        </w:rPr>
+        <w:t xml:space="preserve">.</w:t>
+      </w:r>
+      <w:r>
+        <w:rPr>
+          <w:rFonts w:ascii="Courier New" w:cs="Courier New" w:eastAsia="Courier New" w:hAnsi="Courier New"/>
+          <w:i w:val="1"/>
+          <w:iCs w:val="1"/>
+          <w:color w:val="080808"/>
+          <w:sz w:val="23"/>
+          <w:szCs w:val="23"/>
+          <w:rtl w:val="0"/>
+        </w:rPr>
+        <w:t xml:space="preserve">xpath</w:t>
+      </w:r>
+      <w:r>
+        <w:rPr>
+          <w:rFonts w:ascii="Courier New" w:cs="Courier New" w:eastAsia="Courier New" w:hAnsi="Courier New"/>
+          <w:color w:val="080808"/>
+          <w:sz w:val="23"/>
+          <w:szCs w:val="23"/>
+          <w:rtl w:val="0"/>
+        </w:rPr>
+        <w:t xml:space="preserve">(</w:t>
+      </w:r>
+      <w:r>
+        <w:rPr>
+          <w:rFonts w:ascii="Courier New" w:cs="Courier New" w:eastAsia="Courier New" w:hAnsi="Courier New"/>
+          <w:color w:val="067d17"/>
+          <w:sz w:val="23"/>
+          <w:szCs w:val="23"/>
+          <w:rtl w:val="0"/>
+        </w:rPr>
+        <w:t xml:space="preserve">"//input[@name='dateDeparture']"</w:t>
+      </w:r>
+      <w:r>
+        <w:rPr>
+          <w:rFonts w:ascii="Courier New" w:cs="Courier New" w:eastAsia="Courier New" w:hAnsi="Courier New"/>
+          <w:color w:val="080808"/>
+          <w:sz w:val="23"/>
+          <w:szCs w:val="23"/>
+          <w:rtl w:val="0"/>
+        </w:rPr>
+        <w:t xml:space="preserve">));</w:t>
+      </w:r>
+    </w:p>
+    <w:p>
+      <w:pPr>
+        <w:shd w:fill="ffffff" w:val="clear"/>
+        <w:rPr>
+          <w:rFonts w:ascii="Courier New" w:cs="Courier New" w:eastAsia="Courier New" w:hAnsi="Courier New"/>
+          <w:color w:val="080808"/>
+          <w:sz w:val="23"/>
+          <w:szCs w:val="23"/>
+        </w:rPr>
+      </w:pPr>
+      <w:r>
+        <w:rPr>
+          <w:rFonts w:ascii="Courier New" w:cs="Courier New" w:eastAsia="Courier New" w:hAnsi="Courier New"/>
+          <w:sz w:val="23"/>
+          <w:szCs w:val="23"/>
+          <w:rtl w:val="0"/>
+        </w:rPr>
+        <w:t xml:space="preserve">js</w:t>
+      </w:r>
+      <w:r>
+        <w:rPr>
+          <w:rFonts w:ascii="Courier New" w:cs="Courier New" w:eastAsia="Courier New" w:hAnsi="Courier New"/>
+          <w:color w:val="080808"/>
+          <w:sz w:val="23"/>
+          <w:szCs w:val="23"/>
+          <w:rtl w:val="0"/>
+        </w:rPr>
+        <w:t xml:space="preserve">.executeScript(</w:t>
+      </w:r>
+      <w:r>
+        <w:rPr>
+          <w:rFonts w:ascii="Courier New" w:cs="Courier New" w:eastAsia="Courier New" w:hAnsi="Courier New"/>
+          <w:color w:val="067d17"/>
+          <w:sz w:val="23"/>
+          <w:szCs w:val="23"/>
+          <w:rtl w:val="0"/>
+        </w:rPr>
+        <w:t xml:space="preserve">"arguments[0].value='06 Feb 2026'"</w:t>
+      </w:r>
+      <w:r>
+        <w:rPr>
+          <w:rFonts w:ascii="Courier New" w:cs="Courier New" w:eastAsia="Courier New" w:hAnsi="Courier New"/>
+          <w:color w:val="080808"/>
+          <w:sz w:val="23"/>
+          <w:szCs w:val="23"/>
+          <w:rtl w:val="0"/>
+        </w:rPr>
+        <w:t xml:space="preserve">,</w:t>
+      </w:r>
+      <w:r>
+        <w:rPr>
+          <w:rFonts w:ascii="Courier New" w:cs="Courier New" w:eastAsia="Courier New" w:hAnsi="Courier New"/>
+          <w:sz w:val="23"/>
+          <w:szCs w:val="23"/>
+          <w:rtl w:val="0"/>
+        </w:rPr>
+        <w:t xml:space="preserve">ele1</w:t>
+      </w:r>
+      <w:r>
+        <w:rPr>
+          <w:rFonts w:ascii="Courier New" w:cs="Courier New" w:eastAsia="Courier New" w:hAnsi="Courier New"/>
+          <w:color w:val="080808"/>
+          <w:sz w:val="23"/>
+          <w:szCs w:val="23"/>
+          <w:rtl w:val="0"/>
+        </w:rPr>
+        <w:t xml:space="preserve">);</w:t>
+      </w:r>
+    </w:p>
+    <w:p>
+      <w:pPr>
+        <w:shd w:fill="ffffff" w:val="clear"/>
+        <w:rPr>
+          <w:rFonts w:ascii="Courier New" w:cs="Courier New" w:eastAsia="Courier New" w:hAnsi="Courier New"/>
+          <w:color w:val="080808"/>
+          <w:sz w:val="23"/>
+          <w:szCs w:val="23"/>
+        </w:rPr>
+      </w:pPr>
+      <w:r>
+        <w:rPr>
+          <w:rtl w:val="0"/>
+        </w:rPr>
+      </w:r>
+    </w:p>
+    <w:p>
+      <w:pPr>
+        <w:shd w:fill="ffffff" w:val="clear"/>
+        <w:rPr>
+          <w:rFonts w:ascii="Courier New" w:cs="Courier New" w:eastAsia="Courier New" w:hAnsi="Courier New"/>
+          <w:color w:val="080808"/>
+          <w:sz w:val="23"/>
+          <w:szCs w:val="23"/>
+        </w:rPr>
+      </w:pPr>
+      <w:r>
+        <w:rPr>
+          <w:rFonts w:ascii="Courier New" w:cs="Courier New" w:eastAsia="Courier New" w:hAnsi="Courier New"/>
+          <w:sz w:val="23"/>
+          <w:szCs w:val="23"/>
+          <w:rtl w:val="0"/>
+        </w:rPr>
+        <w:t xml:space="preserve">WebElement ele2</w:t>
+      </w:r>
+      <w:r>
+        <w:rPr>
+          <w:rFonts w:ascii="Courier New" w:cs="Courier New" w:eastAsia="Courier New" w:hAnsi="Courier New"/>
+          <w:color w:val="080808"/>
+          <w:sz w:val="23"/>
+          <w:szCs w:val="23"/>
+          <w:rtl w:val="0"/>
+        </w:rPr>
+        <w:t xml:space="preserve">= </w:t>
+      </w:r>
+      <w:r>
+        <w:rPr>
+          <w:rFonts w:ascii="Courier New" w:cs="Courier New" w:eastAsia="Courier New" w:hAnsi="Courier New"/>
+          <w:sz w:val="23"/>
+          <w:szCs w:val="23"/>
+          <w:rtl w:val="0"/>
+        </w:rPr>
+        <w:t xml:space="preserve">driver</w:t>
+      </w:r>
+      <w:r>
+        <w:rPr>
+          <w:rFonts w:ascii="Courier New" w:cs="Courier New" w:eastAsia="Courier New" w:hAnsi="Courier New"/>
+          <w:color w:val="080808"/>
+          <w:sz w:val="23"/>
+          <w:szCs w:val="23"/>
+          <w:rtl w:val="0"/>
+        </w:rPr>
+        <w:t xml:space="preserve">.findElement(</w:t>
+      </w:r>
+      <w:r>
+        <w:rPr>
+          <w:rFonts w:ascii="Courier New" w:cs="Courier New" w:eastAsia="Courier New" w:hAnsi="Courier New"/>
+          <w:sz w:val="23"/>
+          <w:szCs w:val="23"/>
+          <w:rtl w:val="0"/>
+        </w:rPr>
+        <w:t xml:space="preserve">By</w:t>
+      </w:r>
+      <w:r>
+        <w:rPr>
+          <w:rFonts w:ascii="Courier New" w:cs="Courier New" w:eastAsia="Courier New" w:hAnsi="Courier New"/>
+          <w:color w:val="080808"/>
+          <w:sz w:val="23"/>
+          <w:szCs w:val="23"/>
+          <w:rtl w:val="0"/>
+        </w:rPr>
+        <w:t xml:space="preserve">.</w:t>
+      </w:r>
+      <w:r>
+        <w:rPr>
+          <w:rFonts w:ascii="Courier New" w:cs="Courier New" w:eastAsia="Courier New" w:hAnsi="Courier New"/>
+          <w:i w:val="1"/>
+          <w:iCs w:val="1"/>
+          <w:color w:val="080808"/>
+          <w:sz w:val="23"/>
+          <w:szCs w:val="23"/>
+          <w:rtl w:val="0"/>
+        </w:rPr>
+        <w:t xml:space="preserve">xpath</w:t>
+      </w:r>
+      <w:r>
+        <w:rPr>
+          <w:rFonts w:ascii="Courier New" w:cs="Courier New" w:eastAsia="Courier New" w:hAnsi="Courier New"/>
+          <w:color w:val="080808"/>
+          <w:sz w:val="23"/>
+          <w:szCs w:val="23"/>
+          <w:rtl w:val="0"/>
+        </w:rPr>
+        <w:t xml:space="preserve">(</w:t>
+      </w:r>
+      <w:r>
+        <w:rPr>
+          <w:rFonts w:ascii="Courier New" w:cs="Courier New" w:eastAsia="Courier New" w:hAnsi="Courier New"/>
+          <w:color w:val="067d17"/>
+          <w:sz w:val="23"/>
+          <w:szCs w:val="23"/>
+          <w:rtl w:val="0"/>
+        </w:rPr>
+        <w:t xml:space="preserve">"//input[@name='dateReturn']"</w:t>
+      </w:r>
+      <w:r>
+        <w:rPr>
+          <w:rFonts w:ascii="Courier New" w:cs="Courier New" w:eastAsia="Courier New" w:hAnsi="Courier New"/>
+          <w:color w:val="080808"/>
+          <w:sz w:val="23"/>
+          <w:szCs w:val="23"/>
+          <w:rtl w:val="0"/>
+        </w:rPr>
+        <w:t xml:space="preserve">));</w:t>
+      </w:r>
+    </w:p>
+    <w:p>
+      <w:pPr>
+        <w:shd w:fill="ffffff" w:val="clear"/>
+        <w:rPr>
+          <w:rFonts w:ascii="Courier New" w:cs="Courier New" w:eastAsia="Courier New" w:hAnsi="Courier New"/>
+          <w:color w:val="080808"/>
+          <w:sz w:val="23"/>
+          <w:szCs w:val="23"/>
+        </w:rPr>
+      </w:pPr>
+      <w:r>
+        <w:rPr>
+          <w:rFonts w:ascii="Courier New" w:cs="Courier New" w:eastAsia="Courier New" w:hAnsi="Courier New"/>
+          <w:sz w:val="23"/>
+          <w:szCs w:val="23"/>
+          <w:rtl w:val="0"/>
+        </w:rPr>
+        <w:t xml:space="preserve">js</w:t>
+      </w:r>
+      <w:r>
+        <w:rPr>
+          <w:rFonts w:ascii="Courier New" w:cs="Courier New" w:eastAsia="Courier New" w:hAnsi="Courier New"/>
+          <w:color w:val="080808"/>
+          <w:sz w:val="23"/>
+          <w:szCs w:val="23"/>
+          <w:rtl w:val="0"/>
+        </w:rPr>
+        <w:t xml:space="preserve">.executeScript(</w:t>
+      </w:r>
+      <w:r>
+        <w:rPr>
+          <w:rFonts w:ascii="Courier New" w:cs="Courier New" w:eastAsia="Courier New" w:hAnsi="Courier New"/>
+          <w:color w:val="067d17"/>
+          <w:sz w:val="23"/>
+          <w:szCs w:val="23"/>
+          <w:rtl w:val="0"/>
+        </w:rPr>
+        <w:t xml:space="preserve">"arguments[0].value='16 Feb 2026'"</w:t>
+      </w:r>
+      <w:r>
+        <w:rPr>
+          <w:rFonts w:ascii="Courier New" w:cs="Courier New" w:eastAsia="Courier New" w:hAnsi="Courier New"/>
+          <w:color w:val="080808"/>
+          <w:sz w:val="23"/>
+          <w:szCs w:val="23"/>
+          <w:rtl w:val="0"/>
+        </w:rPr>
+        <w:t xml:space="preserve">,</w:t>
+      </w:r>
+      <w:r>
+        <w:rPr>
+          <w:rFonts w:ascii="Courier New" w:cs="Courier New" w:eastAsia="Courier New" w:hAnsi="Courier New"/>
+          <w:sz w:val="23"/>
+          <w:szCs w:val="23"/>
+          <w:rtl w:val="0"/>
+        </w:rPr>
+        <w:t xml:space="preserve">ele2</w:t>
+      </w:r>
+      <w:r>
+        <w:rPr>
+          <w:rFonts w:ascii="Courier New" w:cs="Courier New" w:eastAsia="Courier New" w:hAnsi="Courier New"/>
+          <w:color w:val="080808"/>
+          <w:sz w:val="23"/>
+          <w:szCs w:val="23"/>
+          <w:rtl w:val="0"/>
+        </w:rPr>
+        <w:t xml:space="preserve">);</w:t>
       </w:r>
     </w:p>
     <w:p>
@@ -3606,6 +5067,34 @@
       </w:pPr>
       <w:r>
         <w:rPr>
+          <w:rtl w:val="0"/>
+        </w:rPr>
+      </w:r>
+    </w:p>
+    <w:p>
+      <w:pPr>
+        <w:ind w:left="0" w:firstLine="0"/>
+        <w:rPr>
+          <w:sz w:val="26"/>
+          <w:szCs w:val="26"/>
+        </w:rPr>
+      </w:pPr>
+      <w:r>
+        <w:rPr>
+          <w:rtl w:val="0"/>
+        </w:rPr>
+      </w:r>
+    </w:p>
+    <w:p>
+      <w:pPr>
+        <w:ind w:left="0" w:firstLine="0"/>
+        <w:rPr>
+          <w:sz w:val="26"/>
+          <w:szCs w:val="26"/>
+        </w:rPr>
+      </w:pPr>
+      <w:r>
+        <w:rPr>
           <w:sz w:val="26"/>
           <w:szCs w:val="26"/>
           <w:rtl w:val="0"/>
@@ -3779,7 +5268,7 @@
       <w:pPr>
         <w:numPr>
           <w:ilvl w:val="0"/>
-          <w:numId w:val="7"/>
+          <w:numId w:val="9"/>
         </w:numPr>
         <w:ind w:left="720" w:hanging="360"/>
         <w:rPr>
@@ -3801,7 +5290,7 @@
       <w:pPr>
         <w:numPr>
           <w:ilvl w:val="0"/>
-          <w:numId w:val="7"/>
+          <w:numId w:val="9"/>
         </w:numPr>
         <w:ind w:left="720" w:hanging="360"/>
         <w:rPr>
@@ -3822,17 +5311,20 @@
       <w:pPr>
         <w:numPr>
           <w:ilvl w:val="0"/>
-          <w:numId w:val="7"/>
+          <w:numId w:val="9"/>
         </w:numPr>
         <w:ind w:left="720" w:hanging="360"/>
         <w:rPr>
-          <w:sz w:val="26"/>
-          <w:szCs w:val="26"/>
-          <w:u w:val="none"/>
-        </w:rPr>
-      </w:pPr>
-      <w:r>
-        <w:rPr>
+          <w:i w:val="1"/>
+          <w:iCs w:val="1"/>
+          <w:sz w:val="26"/>
+          <w:szCs w:val="26"/>
+        </w:rPr>
+      </w:pPr>
+      <w:r>
+        <w:rPr>
+          <w:i w:val="1"/>
+          <w:iCs w:val="1"/>
           <w:sz w:val="26"/>
           <w:szCs w:val="26"/>
           <w:rtl w:val="0"/>
@@ -3844,17 +5336,20 @@
       <w:pPr>
         <w:numPr>
           <w:ilvl w:val="0"/>
-          <w:numId w:val="7"/>
+          <w:numId w:val="9"/>
         </w:numPr>
         <w:ind w:left="720" w:hanging="360"/>
         <w:rPr>
-          <w:sz w:val="26"/>
-          <w:szCs w:val="26"/>
-          <w:u w:val="none"/>
-        </w:rPr>
-      </w:pPr>
-      <w:r>
-        <w:rPr>
+          <w:i w:val="1"/>
+          <w:iCs w:val="1"/>
+          <w:sz w:val="26"/>
+          <w:szCs w:val="26"/>
+        </w:rPr>
+      </w:pPr>
+      <w:r>
+        <w:rPr>
+          <w:i w:val="1"/>
+          <w:iCs w:val="1"/>
           <w:sz w:val="26"/>
           <w:szCs w:val="26"/>
           <w:rtl w:val="0"/>
@@ -3897,7 +5392,7 @@
       <w:pPr>
         <w:numPr>
           <w:ilvl w:val="0"/>
-          <w:numId w:val="8"/>
+          <w:numId w:val="10"/>
         </w:numPr>
         <w:ind w:left="720" w:hanging="360"/>
         <w:rPr>
@@ -3919,7 +5414,7 @@
       <w:pPr>
         <w:numPr>
           <w:ilvl w:val="0"/>
-          <w:numId w:val="8"/>
+          <w:numId w:val="10"/>
         </w:numPr>
         <w:ind w:left="720" w:hanging="360"/>
         <w:rPr>
@@ -3958,7 +5453,7 @@
       <w:pPr>
         <w:numPr>
           <w:ilvl w:val="0"/>
-          <w:numId w:val="8"/>
+          <w:numId w:val="10"/>
         </w:numPr>
         <w:ind w:left="720" w:hanging="360"/>
         <w:rPr>
@@ -3973,14 +5468,19 @@
           <w:szCs w:val="26"/>
           <w:rtl w:val="0"/>
         </w:rPr>
-        <w:t xml:space="preserve">ElementNotInteractableException -</w:t>
+        <w:t xml:space="preserve">ElementNotInteractableException - element is present not visible </w:t>
+      </w:r>
+      <w:r>
+        <w:rPr>
+          <w:rtl w:val="0"/>
+        </w:rPr>
       </w:r>
     </w:p>
     <w:p>
       <w:pPr>
         <w:numPr>
           <w:ilvl w:val="0"/>
-          <w:numId w:val="8"/>
+          <w:numId w:val="10"/>
         </w:numPr>
         <w:ind w:left="720" w:hanging="360"/>
         <w:rPr>
@@ -3997,12 +5497,26 @@
         </w:rPr>
         <w:t xml:space="preserve">ElementInterceptedException –</w:t>
       </w:r>
+      <w:r>
+        <w:rPr>
+          <w:sz w:val="26"/>
+          <w:szCs w:val="26"/>
+          <w:highlight w:val="yellow"/>
+          <w:rtl w:val="0"/>
+        </w:rPr>
+        <w:t xml:space="preserve">target element is hidden by some other element </w:t>
+      </w:r>
+      <w:r>
+        <w:rPr>
+          <w:rtl w:val="0"/>
+        </w:rPr>
+      </w:r>
     </w:p>
     <w:p>
       <w:pPr>
         <w:numPr>
           <w:ilvl w:val="0"/>
-          <w:numId w:val="8"/>
+          <w:numId w:val="10"/>
         </w:numPr>
         <w:ind w:left="720" w:hanging="360"/>
         <w:rPr>
@@ -4137,7 +5651,7 @@
       <w:pPr>
         <w:numPr>
           <w:ilvl w:val="0"/>
-          <w:numId w:val="4"/>
+          <w:numId w:val="5"/>
         </w:numPr>
         <w:ind w:left="1440" w:hanging="360"/>
         <w:rPr>
@@ -4149,14 +5663,14 @@
           <w:rFonts w:ascii="Calibri" w:cs="Calibri" w:eastAsia="Calibri" w:hAnsi="Calibri"/>
           <w:rtl w:val="0"/>
         </w:rPr>
-        <w:t xml:space="preserve">Create Student type under student package with below details (decide between static and non-static variable) </w:t>
+        <w:t xml:space="preserve">Create a Student type under student package with below details (decide between static and non-static variable) </w:t>
       </w:r>
     </w:p>
     <w:p>
       <w:pPr>
         <w:numPr>
           <w:ilvl w:val="1"/>
-          <w:numId w:val="4"/>
+          <w:numId w:val="5"/>
         </w:numPr>
         <w:ind w:left="2160" w:hanging="360"/>
         <w:rPr>
@@ -4176,7 +5690,7 @@
       <w:pPr>
         <w:numPr>
           <w:ilvl w:val="1"/>
-          <w:numId w:val="4"/>
+          <w:numId w:val="5"/>
         </w:numPr>
         <w:ind w:left="2160" w:hanging="360"/>
         <w:rPr>
@@ -4196,7 +5710,7 @@
       <w:pPr>
         <w:numPr>
           <w:ilvl w:val="1"/>
-          <w:numId w:val="4"/>
+          <w:numId w:val="5"/>
         </w:numPr>
         <w:ind w:left="2160" w:hanging="360"/>
         <w:rPr>
@@ -4216,7 +5730,7 @@
       <w:pPr>
         <w:numPr>
           <w:ilvl w:val="1"/>
-          <w:numId w:val="4"/>
+          <w:numId w:val="5"/>
         </w:numPr>
         <w:ind w:left="2160" w:hanging="360"/>
         <w:rPr>
@@ -4236,7 +5750,7 @@
       <w:pPr>
         <w:numPr>
           <w:ilvl w:val="1"/>
-          <w:numId w:val="4"/>
+          <w:numId w:val="5"/>
         </w:numPr>
         <w:ind w:left="2160" w:hanging="360"/>
         <w:rPr>
@@ -4256,7 +5770,7 @@
       <w:pPr>
         <w:numPr>
           <w:ilvl w:val="1"/>
-          <w:numId w:val="4"/>
+          <w:numId w:val="5"/>
         </w:numPr>
         <w:ind w:left="2160" w:hanging="360"/>
         <w:rPr>
@@ -4276,7 +5790,7 @@
       <w:pPr>
         <w:numPr>
           <w:ilvl w:val="1"/>
-          <w:numId w:val="4"/>
+          <w:numId w:val="5"/>
         </w:numPr>
         <w:ind w:left="2160" w:hanging="360"/>
         <w:rPr>
@@ -4309,7 +5823,7 @@
       <w:pPr>
         <w:numPr>
           <w:ilvl w:val="0"/>
-          <w:numId w:val="4"/>
+          <w:numId w:val="5"/>
         </w:numPr>
         <w:ind w:left="1440" w:hanging="360"/>
         <w:rPr>
@@ -4335,7 +5849,7 @@
       <w:pPr>
         <w:numPr>
           <w:ilvl w:val="0"/>
-          <w:numId w:val="4"/>
+          <w:numId w:val="5"/>
         </w:numPr>
         <w:ind w:left="1440" w:hanging="360"/>
         <w:rPr>
@@ -4414,7 +5928,7 @@
       <w:pPr>
         <w:numPr>
           <w:ilvl w:val="0"/>
-          <w:numId w:val="4"/>
+          <w:numId w:val="5"/>
         </w:numPr>
         <w:ind w:left="1440" w:hanging="360"/>
         <w:rPr>
@@ -4903,7 +6417,7 @@
       <w:pPr>
         <w:numPr>
           <w:ilvl w:val="0"/>
-          <w:numId w:val="5"/>
+          <w:numId w:val="6"/>
         </w:numPr>
         <w:spacing w:after="0" w:afterAutospacing="0" w:line="252.00000000000003" w:lineRule="auto"/>
         <w:ind w:left="720" w:hanging="360"/>
@@ -4939,7 +6453,7 @@
       <w:pPr>
         <w:numPr>
           <w:ilvl w:val="0"/>
-          <w:numId w:val="5"/>
+          <w:numId w:val="6"/>
         </w:numPr>
         <w:spacing w:after="0" w:afterAutospacing="0" w:line="252.00000000000003" w:lineRule="auto"/>
         <w:ind w:left="720" w:hanging="360"/>
@@ -4959,7 +6473,7 @@
       <w:pPr>
         <w:numPr>
           <w:ilvl w:val="0"/>
-          <w:numId w:val="5"/>
+          <w:numId w:val="6"/>
         </w:numPr>
         <w:spacing w:after="0" w:afterAutospacing="0" w:line="252.00000000000003" w:lineRule="auto"/>
         <w:ind w:left="720" w:hanging="360"/>
@@ -4979,7 +6493,7 @@
       <w:pPr>
         <w:numPr>
           <w:ilvl w:val="0"/>
-          <w:numId w:val="5"/>
+          <w:numId w:val="6"/>
         </w:numPr>
         <w:spacing w:after="0" w:afterAutospacing="0" w:line="252.00000000000003" w:lineRule="auto"/>
         <w:ind w:left="720" w:hanging="360"/>
@@ -4999,7 +6513,7 @@
       <w:pPr>
         <w:numPr>
           <w:ilvl w:val="0"/>
-          <w:numId w:val="5"/>
+          <w:numId w:val="6"/>
         </w:numPr>
         <w:spacing w:after="0" w:afterAutospacing="0" w:line="252.00000000000003" w:lineRule="auto"/>
         <w:ind w:left="720" w:hanging="360"/>
@@ -5019,7 +6533,7 @@
       <w:pPr>
         <w:numPr>
           <w:ilvl w:val="0"/>
-          <w:numId w:val="5"/>
+          <w:numId w:val="6"/>
         </w:numPr>
         <w:spacing w:after="0" w:afterAutospacing="0" w:line="252.00000000000003" w:lineRule="auto"/>
         <w:ind w:left="720" w:hanging="360"/>
@@ -5039,7 +6553,7 @@
       <w:pPr>
         <w:numPr>
           <w:ilvl w:val="0"/>
-          <w:numId w:val="5"/>
+          <w:numId w:val="6"/>
         </w:numPr>
         <w:spacing w:after="0" w:afterAutospacing="0" w:line="252.00000000000003" w:lineRule="auto"/>
         <w:ind w:left="720" w:hanging="360"/>
@@ -5059,7 +6573,7 @@
       <w:pPr>
         <w:numPr>
           <w:ilvl w:val="0"/>
-          <w:numId w:val="5"/>
+          <w:numId w:val="6"/>
         </w:numPr>
         <w:spacing w:after="0" w:afterAutospacing="0" w:line="252.00000000000003" w:lineRule="auto"/>
         <w:ind w:left="720" w:hanging="360"/>
@@ -5079,7 +6593,7 @@
       <w:pPr>
         <w:numPr>
           <w:ilvl w:val="0"/>
-          <w:numId w:val="5"/>
+          <w:numId w:val="6"/>
         </w:numPr>
         <w:spacing w:after="0" w:afterAutospacing="0" w:line="252.00000000000003" w:lineRule="auto"/>
         <w:ind w:left="720" w:hanging="360"/>
@@ -5099,7 +6613,7 @@
       <w:pPr>
         <w:numPr>
           <w:ilvl w:val="0"/>
-          <w:numId w:val="5"/>
+          <w:numId w:val="6"/>
         </w:numPr>
         <w:spacing w:after="0" w:afterAutospacing="0" w:line="252.00000000000003" w:lineRule="auto"/>
         <w:ind w:left="720" w:hanging="360"/>
@@ -5119,7 +6633,7 @@
       <w:pPr>
         <w:numPr>
           <w:ilvl w:val="0"/>
-          <w:numId w:val="5"/>
+          <w:numId w:val="6"/>
         </w:numPr>
         <w:spacing w:after="240" w:line="252.00000000000003" w:lineRule="auto"/>
         <w:ind w:left="720" w:hanging="360"/>
@@ -5434,7 +6948,7 @@
           <w:rFonts w:ascii="Calibri" w:cs="Calibri" w:eastAsia="Calibri" w:hAnsi="Calibri"/>
           <w:rtl w:val="0"/>
         </w:rPr>
-        <w:t xml:space="preserve">Get the error displayed for password</w:t>
+        <w:t xml:space="preserve">Get the error displayed for the password</w:t>
       </w:r>
     </w:p>
     <w:p>
@@ -5465,112 +6979,25 @@
     </w:p>
     <w:p>
       <w:pPr>
-        <w:ind w:left="0" w:firstLine="0"/>
-        <w:rPr>
-          <w:rFonts w:ascii="Calibri" w:cs="Calibri" w:eastAsia="Calibri" w:hAnsi="Calibri"/>
-        </w:rPr>
-      </w:pPr>
-      <w:r>
-        <w:rPr>
-          <w:rtl w:val="0"/>
-        </w:rPr>
-      </w:r>
-    </w:p>
-    <w:p>
-      <w:pPr>
-        <w:ind w:left="0" w:firstLine="0"/>
-        <w:rPr>
-          <w:rFonts w:ascii="Calibri" w:cs="Calibri" w:eastAsia="Calibri" w:hAnsi="Calibri"/>
-        </w:rPr>
-      </w:pPr>
-      <w:r>
-        <w:rPr>
-          <w:rtl w:val="0"/>
-        </w:rPr>
-      </w:r>
-    </w:p>
-    <w:p>
-      <w:pPr>
-        <w:ind w:left="0" w:firstLine="0"/>
-        <w:rPr>
-          <w:rFonts w:ascii="Calibri" w:cs="Calibri" w:eastAsia="Calibri" w:hAnsi="Calibri"/>
-        </w:rPr>
-      </w:pPr>
-      <w:r>
-        <w:rPr>
-          <w:rtl w:val="0"/>
-        </w:rPr>
-      </w:r>
-    </w:p>
-    <w:p>
-      <w:pPr>
-        <w:ind w:left="0" w:firstLine="0"/>
-        <w:rPr>
-          <w:rFonts w:ascii="Calibri" w:cs="Calibri" w:eastAsia="Calibri" w:hAnsi="Calibri"/>
-        </w:rPr>
-      </w:pPr>
-      <w:r>
-        <w:rPr>
-          <w:rtl w:val="0"/>
-        </w:rPr>
-      </w:r>
-    </w:p>
-    <w:p>
-      <w:pPr>
-        <w:ind w:left="0" w:firstLine="0"/>
-        <w:rPr>
-          <w:rFonts w:ascii="Calibri" w:cs="Calibri" w:eastAsia="Calibri" w:hAnsi="Calibri"/>
-        </w:rPr>
-      </w:pPr>
-      <w:r>
-        <w:rPr>
-          <w:rtl w:val="0"/>
-        </w:rPr>
-      </w:r>
-    </w:p>
-    <w:p>
-      <w:pPr>
-        <w:ind w:left="0" w:firstLine="0"/>
-        <w:rPr>
-          <w:rFonts w:ascii="Calibri" w:cs="Calibri" w:eastAsia="Calibri" w:hAnsi="Calibri"/>
-        </w:rPr>
-      </w:pPr>
-      <w:r>
-        <w:rPr>
-          <w:rtl w:val="0"/>
-        </w:rPr>
-      </w:r>
-    </w:p>
-    <w:p>
-      <w:pPr>
-        <w:ind w:left="0" w:firstLine="0"/>
-        <w:rPr>
-          <w:rFonts w:ascii="Calibri" w:cs="Calibri" w:eastAsia="Calibri" w:hAnsi="Calibri"/>
-        </w:rPr>
-      </w:pPr>
-      <w:r>
-        <w:rPr>
-          <w:rtl w:val="0"/>
-        </w:rPr>
-      </w:r>
-    </w:p>
-    <w:p>
-      <w:pPr>
-        <w:ind w:left="0" w:firstLine="0"/>
-        <w:rPr>
-          <w:rFonts w:ascii="Calibri" w:cs="Calibri" w:eastAsia="Calibri" w:hAnsi="Calibri"/>
-          <w:sz w:val="60"/>
-          <w:szCs w:val="60"/>
-        </w:rPr>
-      </w:pPr>
-      <w:r>
-        <w:rPr>
-          <w:rFonts w:ascii="Calibri" w:cs="Calibri" w:eastAsia="Calibri" w:hAnsi="Calibri"/>
-          <w:sz w:val="60"/>
-          <w:szCs w:val="60"/>
-          <w:rtl w:val="0"/>
-        </w:rPr>
-        <w:t xml:space="preserve">Work later (When you get time) </w:t>
+        <w:rPr>
+          <w:rFonts w:ascii="Calibri" w:cs="Calibri" w:eastAsia="Calibri" w:hAnsi="Calibri"/>
+        </w:rPr>
+      </w:pPr>
+      <w:r>
+        <w:rPr>
+          <w:rFonts w:ascii="Calibri" w:cs="Calibri" w:eastAsia="Calibri" w:hAnsi="Calibri"/>
+          <w:b w:val="1"/>
+          <w:bCs w:val="1"/>
+          <w:sz w:val="46"/>
+          <w:szCs w:val="46"/>
+          <w:rtl w:val="0"/>
+        </w:rPr>
+        <w:t xml:space="preserve">Day 4</w:t>
+      </w:r>
+      <w:r>
+        <w:rPr>
+          <w:rtl w:val="0"/>
+        </w:rPr>
       </w:r>
     </w:p>
     <w:p>
@@ -5587,7 +7014,7 @@
           <w:szCs w:val="46"/>
         </w:rPr>
       </w:pPr>
-      <w:bookmarkStart w:colFirst="0" w:colLast="0" w:name="_z9q4nwj7nri" w:id="2"/>
+      <w:bookmarkStart w:colFirst="0" w:colLast="0" w:name="_zet1494p19pl" w:id="2"/>
       <w:bookmarkEnd w:id="2"/>
       <w:r>
         <w:rPr>
@@ -5598,7 +7025,797 @@
           <w:szCs w:val="46"/>
           <w:rtl w:val="0"/>
         </w:rPr>
-        <w:t xml:space="preserve">Day 1</w:t>
+        <w:t xml:space="preserve">Task 1 (Important) - Frame (2 to 5 PM IST)</w:t>
+      </w:r>
+    </w:p>
+    <w:p>
+      <w:pPr>
+        <w:spacing w:line="252.00000000000003" w:lineRule="auto"/>
+        <w:ind w:left="1180" w:hanging="360"/>
+        <w:rPr>
+          <w:rFonts w:ascii="Calibri" w:cs="Calibri" w:eastAsia="Calibri" w:hAnsi="Calibri"/>
+        </w:rPr>
+      </w:pPr>
+      <w:r>
+        <w:rPr>
+          <w:rFonts w:ascii="Calibri" w:cs="Calibri" w:eastAsia="Calibri" w:hAnsi="Calibri"/>
+          <w:rtl w:val="0"/>
+        </w:rPr>
+        <w:t xml:space="preserve">1.</w:t>
+      </w:r>
+      <w:r>
+        <w:rPr>
+          <w:rFonts w:ascii="Calibri" w:cs="Calibri" w:eastAsia="Calibri" w:hAnsi="Calibri"/>
+          <w:sz w:val="14"/>
+          <w:szCs w:val="14"/>
+          <w:rtl w:val="0"/>
+        </w:rPr>
+        <w:t xml:space="preserve">      </w:t>
+      </w:r>
+      <w:r>
+        <w:rPr>
+          <w:rFonts w:ascii="Calibri" w:cs="Calibri" w:eastAsia="Calibri" w:hAnsi="Calibri"/>
+          <w:rtl w:val="0"/>
+        </w:rPr>
+        <w:t xml:space="preserve">Navigate onto http://demo.openemr.io/b/openemr/</w:t>
+      </w:r>
+    </w:p>
+    <w:p>
+      <w:pPr>
+        <w:spacing w:line="252.00000000000003" w:lineRule="auto"/>
+        <w:ind w:left="1180" w:hanging="360"/>
+        <w:rPr>
+          <w:rFonts w:ascii="Calibri" w:cs="Calibri" w:eastAsia="Calibri" w:hAnsi="Calibri"/>
+        </w:rPr>
+      </w:pPr>
+      <w:r>
+        <w:rPr>
+          <w:rFonts w:ascii="Calibri" w:cs="Calibri" w:eastAsia="Calibri" w:hAnsi="Calibri"/>
+          <w:rtl w:val="0"/>
+        </w:rPr>
+        <w:t xml:space="preserve">2.</w:t>
+      </w:r>
+      <w:r>
+        <w:rPr>
+          <w:rFonts w:ascii="Calibri" w:cs="Calibri" w:eastAsia="Calibri" w:hAnsi="Calibri"/>
+          <w:sz w:val="14"/>
+          <w:szCs w:val="14"/>
+          <w:rtl w:val="0"/>
+        </w:rPr>
+        <w:t xml:space="preserve">      </w:t>
+      </w:r>
+      <w:r>
+        <w:rPr>
+          <w:rFonts w:ascii="Calibri" w:cs="Calibri" w:eastAsia="Calibri" w:hAnsi="Calibri"/>
+          <w:rtl w:val="0"/>
+        </w:rPr>
+        <w:t xml:space="preserve">Update username as admin</w:t>
+      </w:r>
+    </w:p>
+    <w:p>
+      <w:pPr>
+        <w:spacing w:line="252.00000000000003" w:lineRule="auto"/>
+        <w:ind w:left="1180" w:hanging="360"/>
+        <w:rPr>
+          <w:rFonts w:ascii="Calibri" w:cs="Calibri" w:eastAsia="Calibri" w:hAnsi="Calibri"/>
+        </w:rPr>
+      </w:pPr>
+      <w:r>
+        <w:rPr>
+          <w:rFonts w:ascii="Calibri" w:cs="Calibri" w:eastAsia="Calibri" w:hAnsi="Calibri"/>
+          <w:rtl w:val="0"/>
+        </w:rPr>
+        <w:t xml:space="preserve">3.</w:t>
+      </w:r>
+      <w:r>
+        <w:rPr>
+          <w:rFonts w:ascii="Calibri" w:cs="Calibri" w:eastAsia="Calibri" w:hAnsi="Calibri"/>
+          <w:sz w:val="14"/>
+          <w:szCs w:val="14"/>
+          <w:rtl w:val="0"/>
+        </w:rPr>
+        <w:t xml:space="preserve">      </w:t>
+      </w:r>
+      <w:r>
+        <w:rPr>
+          <w:rFonts w:ascii="Calibri" w:cs="Calibri" w:eastAsia="Calibri" w:hAnsi="Calibri"/>
+          <w:rtl w:val="0"/>
+        </w:rPr>
+        <w:t xml:space="preserve">Update password as pass</w:t>
+      </w:r>
+    </w:p>
+    <w:p>
+      <w:pPr>
+        <w:spacing w:line="252.00000000000003" w:lineRule="auto"/>
+        <w:ind w:left="1180" w:hanging="360"/>
+        <w:rPr>
+          <w:rFonts w:ascii="Calibri" w:cs="Calibri" w:eastAsia="Calibri" w:hAnsi="Calibri"/>
+        </w:rPr>
+      </w:pPr>
+      <w:r>
+        <w:rPr>
+          <w:rFonts w:ascii="Calibri" w:cs="Calibri" w:eastAsia="Calibri" w:hAnsi="Calibri"/>
+          <w:rtl w:val="0"/>
+        </w:rPr>
+        <w:t xml:space="preserve">4.</w:t>
+      </w:r>
+      <w:r>
+        <w:rPr>
+          <w:rFonts w:ascii="Calibri" w:cs="Calibri" w:eastAsia="Calibri" w:hAnsi="Calibri"/>
+          <w:sz w:val="14"/>
+          <w:szCs w:val="14"/>
+          <w:rtl w:val="0"/>
+        </w:rPr>
+        <w:t xml:space="preserve">      </w:t>
+      </w:r>
+      <w:r>
+        <w:rPr>
+          <w:rFonts w:ascii="Calibri" w:cs="Calibri" w:eastAsia="Calibri" w:hAnsi="Calibri"/>
+          <w:rtl w:val="0"/>
+        </w:rPr>
+        <w:t xml:space="preserve">Select language as English (Indian)</w:t>
+      </w:r>
+    </w:p>
+    <w:p>
+      <w:pPr>
+        <w:spacing w:line="252.00000000000003" w:lineRule="auto"/>
+        <w:ind w:left="1180" w:hanging="360"/>
+        <w:rPr>
+          <w:rFonts w:ascii="Calibri" w:cs="Calibri" w:eastAsia="Calibri" w:hAnsi="Calibri"/>
+        </w:rPr>
+      </w:pPr>
+      <w:r>
+        <w:rPr>
+          <w:rFonts w:ascii="Calibri" w:cs="Calibri" w:eastAsia="Calibri" w:hAnsi="Calibri"/>
+          <w:rtl w:val="0"/>
+        </w:rPr>
+        <w:t xml:space="preserve">5.</w:t>
+      </w:r>
+      <w:r>
+        <w:rPr>
+          <w:rFonts w:ascii="Calibri" w:cs="Calibri" w:eastAsia="Calibri" w:hAnsi="Calibri"/>
+          <w:sz w:val="14"/>
+          <w:szCs w:val="14"/>
+          <w:rtl w:val="0"/>
+        </w:rPr>
+        <w:t xml:space="preserve">      </w:t>
+      </w:r>
+      <w:r>
+        <w:rPr>
+          <w:rFonts w:ascii="Calibri" w:cs="Calibri" w:eastAsia="Calibri" w:hAnsi="Calibri"/>
+          <w:rtl w:val="0"/>
+        </w:rPr>
+        <w:t xml:space="preserve">Click on the login button</w:t>
+      </w:r>
+    </w:p>
+    <w:p>
+      <w:pPr>
+        <w:spacing w:line="252.00000000000003" w:lineRule="auto"/>
+        <w:ind w:left="1180" w:hanging="360"/>
+        <w:rPr>
+          <w:rFonts w:ascii="Calibri" w:cs="Calibri" w:eastAsia="Calibri" w:hAnsi="Calibri"/>
+        </w:rPr>
+      </w:pPr>
+      <w:r>
+        <w:rPr>
+          <w:rFonts w:ascii="Calibri" w:cs="Calibri" w:eastAsia="Calibri" w:hAnsi="Calibri"/>
+          <w:rtl w:val="0"/>
+        </w:rPr>
+        <w:t xml:space="preserve">6.</w:t>
+      </w:r>
+      <w:r>
+        <w:rPr>
+          <w:rFonts w:ascii="Calibri" w:cs="Calibri" w:eastAsia="Calibri" w:hAnsi="Calibri"/>
+          <w:sz w:val="14"/>
+          <w:szCs w:val="14"/>
+          <w:rtl w:val="0"/>
+        </w:rPr>
+        <w:t xml:space="preserve">      </w:t>
+      </w:r>
+      <w:r>
+        <w:rPr>
+          <w:rFonts w:ascii="Calibri" w:cs="Calibri" w:eastAsia="Calibri" w:hAnsi="Calibri"/>
+          <w:rtl w:val="0"/>
+        </w:rPr>
+        <w:t xml:space="preserve">Click on Patient  Click New Search</w:t>
+      </w:r>
+    </w:p>
+    <w:p>
+      <w:pPr>
+        <w:spacing w:line="252.00000000000003" w:lineRule="auto"/>
+        <w:ind w:left="1180" w:hanging="360"/>
+        <w:rPr>
+          <w:rFonts w:ascii="Calibri" w:cs="Calibri" w:eastAsia="Calibri" w:hAnsi="Calibri"/>
+        </w:rPr>
+      </w:pPr>
+      <w:r>
+        <w:rPr>
+          <w:rFonts w:ascii="Calibri" w:cs="Calibri" w:eastAsia="Calibri" w:hAnsi="Calibri"/>
+          <w:rtl w:val="0"/>
+        </w:rPr>
+        <w:t xml:space="preserve">7.</w:t>
+      </w:r>
+      <w:r>
+        <w:rPr>
+          <w:rFonts w:ascii="Calibri" w:cs="Calibri" w:eastAsia="Calibri" w:hAnsi="Calibri"/>
+          <w:sz w:val="14"/>
+          <w:szCs w:val="14"/>
+          <w:rtl w:val="0"/>
+        </w:rPr>
+        <w:t xml:space="preserve">      </w:t>
+      </w:r>
+      <w:r>
+        <w:rPr>
+          <w:rFonts w:ascii="Calibri" w:cs="Calibri" w:eastAsia="Calibri" w:hAnsi="Calibri"/>
+          <w:rtl w:val="0"/>
+        </w:rPr>
+        <w:t xml:space="preserve">Add the first name, last name</w:t>
+      </w:r>
+    </w:p>
+    <w:p>
+      <w:pPr>
+        <w:spacing w:line="252.00000000000003" w:lineRule="auto"/>
+        <w:ind w:left="1180" w:hanging="360"/>
+        <w:rPr>
+          <w:rFonts w:ascii="Calibri" w:cs="Calibri" w:eastAsia="Calibri" w:hAnsi="Calibri"/>
+        </w:rPr>
+      </w:pPr>
+      <w:r>
+        <w:rPr>
+          <w:rFonts w:ascii="Calibri" w:cs="Calibri" w:eastAsia="Calibri" w:hAnsi="Calibri"/>
+          <w:rtl w:val="0"/>
+        </w:rPr>
+        <w:t xml:space="preserve">8.</w:t>
+      </w:r>
+      <w:r>
+        <w:rPr>
+          <w:rFonts w:ascii="Calibri" w:cs="Calibri" w:eastAsia="Calibri" w:hAnsi="Calibri"/>
+          <w:sz w:val="14"/>
+          <w:szCs w:val="14"/>
+          <w:rtl w:val="0"/>
+        </w:rPr>
+        <w:t xml:space="preserve">      </w:t>
+      </w:r>
+      <w:r>
+        <w:rPr>
+          <w:rFonts w:ascii="Calibri" w:cs="Calibri" w:eastAsia="Calibri" w:hAnsi="Calibri"/>
+          <w:rtl w:val="0"/>
+        </w:rPr>
+        <w:t xml:space="preserve">Update DOB as today's date</w:t>
+      </w:r>
+    </w:p>
+    <w:p>
+      <w:pPr>
+        <w:spacing w:line="252.00000000000003" w:lineRule="auto"/>
+        <w:ind w:left="820" w:firstLine="0"/>
+        <w:rPr>
+          <w:rFonts w:ascii="Calibri" w:cs="Calibri" w:eastAsia="Calibri" w:hAnsi="Calibri"/>
+        </w:rPr>
+      </w:pPr>
+      <w:r>
+        <w:rPr>
+          <w:rFonts w:ascii="Calibri" w:cs="Calibri" w:eastAsia="Calibri" w:hAnsi="Calibri"/>
+          <w:rtl w:val="0"/>
+        </w:rPr>
+        <w:t xml:space="preserve">driver.findElement(By.id("form_DOB")).sendKeys("2024-01-12");</w:t>
+      </w:r>
+    </w:p>
+    <w:p>
+      <w:pPr>
+        <w:spacing w:line="252.00000000000003" w:lineRule="auto"/>
+        <w:ind w:left="1180" w:hanging="360"/>
+        <w:rPr>
+          <w:rFonts w:ascii="Calibri" w:cs="Calibri" w:eastAsia="Calibri" w:hAnsi="Calibri"/>
+        </w:rPr>
+      </w:pPr>
+      <w:r>
+        <w:rPr>
+          <w:rFonts w:ascii="Calibri" w:cs="Calibri" w:eastAsia="Calibri" w:hAnsi="Calibri"/>
+          <w:rtl w:val="0"/>
+        </w:rPr>
+        <w:t xml:space="preserve">9.</w:t>
+      </w:r>
+      <w:r>
+        <w:rPr>
+          <w:rFonts w:ascii="Calibri" w:cs="Calibri" w:eastAsia="Calibri" w:hAnsi="Calibri"/>
+          <w:sz w:val="14"/>
+          <w:szCs w:val="14"/>
+          <w:rtl w:val="0"/>
+        </w:rPr>
+        <w:t xml:space="preserve">      </w:t>
+      </w:r>
+      <w:r>
+        <w:rPr>
+          <w:rFonts w:ascii="Calibri" w:cs="Calibri" w:eastAsia="Calibri" w:hAnsi="Calibri"/>
+          <w:rtl w:val="0"/>
+        </w:rPr>
+        <w:t xml:space="preserve">Update the gender</w:t>
+      </w:r>
+    </w:p>
+    <w:p>
+      <w:pPr>
+        <w:spacing w:line="252.00000000000003" w:lineRule="auto"/>
+        <w:ind w:left="1180" w:hanging="360"/>
+        <w:rPr>
+          <w:rFonts w:ascii="Calibri" w:cs="Calibri" w:eastAsia="Calibri" w:hAnsi="Calibri"/>
+        </w:rPr>
+      </w:pPr>
+      <w:r>
+        <w:rPr>
+          <w:rFonts w:ascii="Calibri" w:cs="Calibri" w:eastAsia="Calibri" w:hAnsi="Calibri"/>
+          <w:rtl w:val="0"/>
+        </w:rPr>
+        <w:t xml:space="preserve">10.</w:t>
+      </w:r>
+      <w:r>
+        <w:rPr>
+          <w:rFonts w:ascii="Calibri" w:cs="Calibri" w:eastAsia="Calibri" w:hAnsi="Calibri"/>
+          <w:sz w:val="14"/>
+          <w:szCs w:val="14"/>
+          <w:rtl w:val="0"/>
+        </w:rPr>
+        <w:t xml:space="preserve">   </w:t>
+      </w:r>
+      <w:r>
+        <w:rPr>
+          <w:rFonts w:ascii="Calibri" w:cs="Calibri" w:eastAsia="Calibri" w:hAnsi="Calibri"/>
+          <w:rtl w:val="0"/>
+        </w:rPr>
+        <w:t xml:space="preserve">. Click on the create new patient button above the form</w:t>
+      </w:r>
+    </w:p>
+    <w:p>
+      <w:pPr>
+        <w:spacing w:line="252.00000000000003" w:lineRule="auto"/>
+        <w:ind w:left="1180" w:hanging="360"/>
+        <w:rPr>
+          <w:rFonts w:ascii="Calibri" w:cs="Calibri" w:eastAsia="Calibri" w:hAnsi="Calibri"/>
+        </w:rPr>
+      </w:pPr>
+      <w:r>
+        <w:rPr>
+          <w:rFonts w:ascii="Calibri" w:cs="Calibri" w:eastAsia="Calibri" w:hAnsi="Calibri"/>
+          <w:rtl w:val="0"/>
+        </w:rPr>
+        <w:t xml:space="preserve">11.</w:t>
+      </w:r>
+      <w:r>
+        <w:rPr>
+          <w:rFonts w:ascii="Calibri" w:cs="Calibri" w:eastAsia="Calibri" w:hAnsi="Calibri"/>
+          <w:sz w:val="14"/>
+          <w:szCs w:val="14"/>
+          <w:rtl w:val="0"/>
+        </w:rPr>
+        <w:t xml:space="preserve">   </w:t>
+      </w:r>
+      <w:r>
+        <w:rPr>
+          <w:rFonts w:ascii="Calibri" w:cs="Calibri" w:eastAsia="Calibri" w:hAnsi="Calibri"/>
+          <w:rtl w:val="0"/>
+        </w:rPr>
+        <w:t xml:space="preserve">. Click on confirm create new patient button.</w:t>
+      </w:r>
+    </w:p>
+    <w:p>
+      <w:pPr>
+        <w:spacing w:line="252.00000000000003" w:lineRule="auto"/>
+        <w:ind w:left="1180" w:hanging="360"/>
+        <w:rPr>
+          <w:rFonts w:ascii="Calibri" w:cs="Calibri" w:eastAsia="Calibri" w:hAnsi="Calibri"/>
+        </w:rPr>
+      </w:pPr>
+      <w:r>
+        <w:rPr>
+          <w:rFonts w:ascii="Calibri" w:cs="Calibri" w:eastAsia="Calibri" w:hAnsi="Calibri"/>
+          <w:rtl w:val="0"/>
+        </w:rPr>
+        <w:t xml:space="preserve">12.</w:t>
+      </w:r>
+      <w:r>
+        <w:rPr>
+          <w:rFonts w:ascii="Calibri" w:cs="Calibri" w:eastAsia="Calibri" w:hAnsi="Calibri"/>
+          <w:sz w:val="14"/>
+          <w:szCs w:val="14"/>
+          <w:rtl w:val="0"/>
+        </w:rPr>
+        <w:t xml:space="preserve">   </w:t>
+      </w:r>
+      <w:r>
+        <w:rPr>
+          <w:rFonts w:ascii="Calibri" w:cs="Calibri" w:eastAsia="Calibri" w:hAnsi="Calibri"/>
+          <w:rtl w:val="0"/>
+        </w:rPr>
+        <w:t xml:space="preserve">. Print the text from alert box (if any error before handling alert add 5 sec wait)</w:t>
+      </w:r>
+    </w:p>
+    <w:p>
+      <w:pPr>
+        <w:spacing w:line="252.00000000000003" w:lineRule="auto"/>
+        <w:ind w:left="1180" w:hanging="360"/>
+        <w:rPr>
+          <w:rFonts w:ascii="Calibri" w:cs="Calibri" w:eastAsia="Calibri" w:hAnsi="Calibri"/>
+        </w:rPr>
+      </w:pPr>
+      <w:r>
+        <w:rPr>
+          <w:rFonts w:ascii="Calibri" w:cs="Calibri" w:eastAsia="Calibri" w:hAnsi="Calibri"/>
+          <w:rtl w:val="0"/>
+        </w:rPr>
+        <w:t xml:space="preserve">13.</w:t>
+      </w:r>
+      <w:r>
+        <w:rPr>
+          <w:rFonts w:ascii="Calibri" w:cs="Calibri" w:eastAsia="Calibri" w:hAnsi="Calibri"/>
+          <w:sz w:val="14"/>
+          <w:szCs w:val="14"/>
+          <w:rtl w:val="0"/>
+        </w:rPr>
+        <w:t xml:space="preserve">   </w:t>
+      </w:r>
+      <w:r>
+        <w:rPr>
+          <w:rFonts w:ascii="Calibri" w:cs="Calibri" w:eastAsia="Calibri" w:hAnsi="Calibri"/>
+          <w:rtl w:val="0"/>
+        </w:rPr>
+        <w:t xml:space="preserve">. Handle alert</w:t>
+      </w:r>
+    </w:p>
+    <w:p>
+      <w:pPr>
+        <w:spacing w:line="252.00000000000003" w:lineRule="auto"/>
+        <w:ind w:left="1180" w:hanging="360"/>
+        <w:rPr>
+          <w:rFonts w:ascii="Calibri" w:cs="Calibri" w:eastAsia="Calibri" w:hAnsi="Calibri"/>
+        </w:rPr>
+      </w:pPr>
+      <w:r>
+        <w:rPr>
+          <w:rFonts w:ascii="Calibri" w:cs="Calibri" w:eastAsia="Calibri" w:hAnsi="Calibri"/>
+          <w:rtl w:val="0"/>
+        </w:rPr>
+        <w:t xml:space="preserve">14.</w:t>
+      </w:r>
+      <w:r>
+        <w:rPr>
+          <w:rFonts w:ascii="Calibri" w:cs="Calibri" w:eastAsia="Calibri" w:hAnsi="Calibri"/>
+          <w:sz w:val="14"/>
+          <w:szCs w:val="14"/>
+          <w:rtl w:val="0"/>
+        </w:rPr>
+        <w:t xml:space="preserve">   </w:t>
+      </w:r>
+      <w:r>
+        <w:rPr>
+          <w:rFonts w:ascii="Calibri" w:cs="Calibri" w:eastAsia="Calibri" w:hAnsi="Calibri"/>
+          <w:rtl w:val="0"/>
+        </w:rPr>
+        <w:t xml:space="preserve">Close the Happy Birthday popup</w:t>
+      </w:r>
+    </w:p>
+    <w:p>
+      <w:pPr>
+        <w:spacing w:line="252.00000000000003" w:lineRule="auto"/>
+        <w:ind w:left="1180" w:hanging="360"/>
+        <w:rPr>
+          <w:rFonts w:ascii="Calibri" w:cs="Calibri" w:eastAsia="Calibri" w:hAnsi="Calibri"/>
+        </w:rPr>
+      </w:pPr>
+      <w:r>
+        <w:rPr>
+          <w:rFonts w:ascii="Calibri" w:cs="Calibri" w:eastAsia="Calibri" w:hAnsi="Calibri"/>
+          <w:rtl w:val="0"/>
+        </w:rPr>
+        <w:t xml:space="preserve">15.</w:t>
+      </w:r>
+      <w:r>
+        <w:rPr>
+          <w:rFonts w:ascii="Calibri" w:cs="Calibri" w:eastAsia="Calibri" w:hAnsi="Calibri"/>
+          <w:sz w:val="14"/>
+          <w:szCs w:val="14"/>
+          <w:rtl w:val="0"/>
+        </w:rPr>
+        <w:t xml:space="preserve">   </w:t>
+      </w:r>
+      <w:r>
+        <w:rPr>
+          <w:rFonts w:ascii="Calibri" w:cs="Calibri" w:eastAsia="Calibri" w:hAnsi="Calibri"/>
+          <w:rtl w:val="0"/>
+        </w:rPr>
+        <w:t xml:space="preserve">Get the added patient name and print in the console.</w:t>
+      </w:r>
+    </w:p>
+    <w:p>
+      <w:pPr>
+        <w:ind w:left="0" w:firstLine="0"/>
+        <w:rPr>
+          <w:rFonts w:ascii="Calibri" w:cs="Calibri" w:eastAsia="Calibri" w:hAnsi="Calibri"/>
+        </w:rPr>
+      </w:pPr>
+      <w:r>
+        <w:rPr>
+          <w:rtl w:val="0"/>
+        </w:rPr>
+      </w:r>
+    </w:p>
+    <w:p>
+      <w:pPr>
+        <w:ind w:left="0" w:firstLine="0"/>
+        <w:rPr>
+          <w:rFonts w:ascii="Calibri" w:cs="Calibri" w:eastAsia="Calibri" w:hAnsi="Calibri"/>
+        </w:rPr>
+      </w:pPr>
+      <w:r>
+        <w:rPr>
+          <w:rFonts w:ascii="Calibri" w:cs="Calibri" w:eastAsia="Calibri" w:hAnsi="Calibri"/>
+          <w:rtl w:val="0"/>
+        </w:rPr>
+        <w:t xml:space="preserve">Task 2</w:t>
+      </w:r>
+    </w:p>
+    <w:p>
+      <w:pPr>
+        <w:numPr>
+          <w:ilvl w:val="0"/>
+          <w:numId w:val="2"/>
+        </w:numPr>
+        <w:ind w:left="720" w:hanging="360"/>
+        <w:rPr>
+          <w:rFonts w:ascii="Calibri" w:cs="Calibri" w:eastAsia="Calibri" w:hAnsi="Calibri"/>
+          <w:u w:val="none"/>
+        </w:rPr>
+      </w:pPr>
+      <w:r>
+        <w:rPr>
+          <w:rFonts w:ascii="Calibri" w:cs="Calibri" w:eastAsia="Calibri" w:hAnsi="Calibri"/>
+          <w:rtl w:val="0"/>
+        </w:rPr>
+        <w:t xml:space="preserve">Navigate to </w:t>
+      </w:r>
+      <w:hyperlink r:id="rId8">
+        <w:r>
+          <w:rPr>
+            <w:rFonts w:ascii="Calibri" w:cs="Calibri" w:eastAsia="Calibri" w:hAnsi="Calibri"/>
+            <w:color w:val="1155cc"/>
+            <w:u w:val="single"/>
+            <w:rtl w:val="0"/>
+          </w:rPr>
+          <w:t xml:space="preserve">https://login.salesforce.com/?locale=in</w:t>
+        </w:r>
+      </w:hyperlink>
+      <w:r>
+        <w:rPr>
+          <w:rtl w:val="0"/>
+        </w:rPr>
+      </w:r>
+    </w:p>
+    <w:p>
+      <w:pPr>
+        <w:numPr>
+          <w:ilvl w:val="0"/>
+          <w:numId w:val="2"/>
+        </w:numPr>
+        <w:ind w:left="720" w:hanging="360"/>
+        <w:rPr>
+          <w:rFonts w:ascii="Calibri" w:cs="Calibri" w:eastAsia="Calibri" w:hAnsi="Calibri"/>
+          <w:u w:val="none"/>
+        </w:rPr>
+      </w:pPr>
+      <w:r>
+        <w:rPr>
+          <w:rFonts w:ascii="Calibri" w:cs="Calibri" w:eastAsia="Calibri" w:hAnsi="Calibri"/>
+          <w:rtl w:val="0"/>
+        </w:rPr>
+        <w:t xml:space="preserve">Click on Try free or  Download free ebook</w:t>
+      </w:r>
+    </w:p>
+    <w:p>
+      <w:pPr>
+        <w:numPr>
+          <w:ilvl w:val="0"/>
+          <w:numId w:val="2"/>
+        </w:numPr>
+        <w:spacing w:after="0" w:afterAutospacing="0" w:line="252.00000000000003" w:lineRule="auto"/>
+        <w:ind w:left="720" w:hanging="360"/>
+        <w:rPr>
+          <w:rFonts w:ascii="Calibri" w:cs="Calibri" w:eastAsia="Calibri" w:hAnsi="Calibri"/>
+        </w:rPr>
+      </w:pPr>
+      <w:r>
+        <w:rPr>
+          <w:rFonts w:ascii="Calibri" w:cs="Calibri" w:eastAsia="Calibri" w:hAnsi="Calibri"/>
+          <w:rtl w:val="0"/>
+        </w:rPr>
+        <w:t xml:space="preserve">Enter first name as “John”</w:t>
+      </w:r>
+    </w:p>
+    <w:p>
+      <w:pPr>
+        <w:numPr>
+          <w:ilvl w:val="0"/>
+          <w:numId w:val="2"/>
+        </w:numPr>
+        <w:spacing w:after="0" w:afterAutospacing="0" w:line="252.00000000000003" w:lineRule="auto"/>
+        <w:ind w:left="720" w:hanging="360"/>
+        <w:rPr>
+          <w:rFonts w:ascii="Calibri" w:cs="Calibri" w:eastAsia="Calibri" w:hAnsi="Calibri"/>
+        </w:rPr>
+      </w:pPr>
+      <w:r>
+        <w:rPr>
+          <w:rFonts w:ascii="Calibri" w:cs="Calibri" w:eastAsia="Calibri" w:hAnsi="Calibri"/>
+          <w:rtl w:val="0"/>
+        </w:rPr>
+        <w:t xml:space="preserve">Click on Next</w:t>
+      </w:r>
+    </w:p>
+    <w:p>
+      <w:pPr>
+        <w:numPr>
+          <w:ilvl w:val="0"/>
+          <w:numId w:val="2"/>
+        </w:numPr>
+        <w:spacing w:after="240" w:line="252.00000000000003" w:lineRule="auto"/>
+        <w:ind w:left="720" w:hanging="360"/>
+        <w:rPr>
+          <w:rFonts w:ascii="Calibri" w:cs="Calibri" w:eastAsia="Calibri" w:hAnsi="Calibri"/>
+          <w:u w:val="none"/>
+        </w:rPr>
+      </w:pPr>
+      <w:r>
+        <w:rPr>
+          <w:rFonts w:ascii="Calibri" w:cs="Calibri" w:eastAsia="Calibri" w:hAnsi="Calibri"/>
+          <w:rtl w:val="0"/>
+        </w:rPr>
+        <w:t xml:space="preserve">Get the error message shown for lastname </w:t>
+      </w:r>
+    </w:p>
+    <w:p>
+      <w:pPr>
+        <w:ind w:left="720" w:firstLine="0"/>
+        <w:rPr>
+          <w:rFonts w:ascii="Calibri" w:cs="Calibri" w:eastAsia="Calibri" w:hAnsi="Calibri"/>
+        </w:rPr>
+      </w:pPr>
+      <w:r>
+        <w:rPr>
+          <w:rtl w:val="0"/>
+        </w:rPr>
+      </w:r>
+    </w:p>
+    <w:p>
+      <w:pPr>
+        <w:ind w:left="0" w:firstLine="0"/>
+        <w:rPr>
+          <w:rFonts w:ascii="Calibri" w:cs="Calibri" w:eastAsia="Calibri" w:hAnsi="Calibri"/>
+        </w:rPr>
+      </w:pPr>
+      <w:r>
+        <w:rPr>
+          <w:rtl w:val="0"/>
+        </w:rPr>
+      </w:r>
+    </w:p>
+    <w:p>
+      <w:pPr>
+        <w:ind w:left="0" w:firstLine="0"/>
+        <w:rPr>
+          <w:rFonts w:ascii="Calibri" w:cs="Calibri" w:eastAsia="Calibri" w:hAnsi="Calibri"/>
+        </w:rPr>
+      </w:pPr>
+      <w:r>
+        <w:rPr>
+          <w:rtl w:val="0"/>
+        </w:rPr>
+      </w:r>
+    </w:p>
+    <w:p>
+      <w:pPr>
+        <w:ind w:left="0" w:firstLine="0"/>
+        <w:rPr>
+          <w:rFonts w:ascii="Calibri" w:cs="Calibri" w:eastAsia="Calibri" w:hAnsi="Calibri"/>
+        </w:rPr>
+      </w:pPr>
+      <w:r>
+        <w:rPr>
+          <w:rtl w:val="0"/>
+        </w:rPr>
+      </w:r>
+    </w:p>
+    <w:p>
+      <w:pPr>
+        <w:ind w:left="0" w:firstLine="0"/>
+        <w:rPr>
+          <w:rFonts w:ascii="Calibri" w:cs="Calibri" w:eastAsia="Calibri" w:hAnsi="Calibri"/>
+        </w:rPr>
+      </w:pPr>
+      <w:r>
+        <w:rPr>
+          <w:rtl w:val="0"/>
+        </w:rPr>
+      </w:r>
+    </w:p>
+    <w:p>
+      <w:pPr>
+        <w:ind w:left="0" w:firstLine="0"/>
+        <w:rPr>
+          <w:rFonts w:ascii="Calibri" w:cs="Calibri" w:eastAsia="Calibri" w:hAnsi="Calibri"/>
+        </w:rPr>
+      </w:pPr>
+      <w:r>
+        <w:rPr>
+          <w:rtl w:val="0"/>
+        </w:rPr>
+      </w:r>
+    </w:p>
+    <w:p>
+      <w:pPr>
+        <w:ind w:left="0" w:firstLine="0"/>
+        <w:rPr>
+          <w:rFonts w:ascii="Calibri" w:cs="Calibri" w:eastAsia="Calibri" w:hAnsi="Calibri"/>
+        </w:rPr>
+      </w:pPr>
+      <w:r>
+        <w:rPr>
+          <w:rtl w:val="0"/>
+        </w:rPr>
+      </w:r>
+    </w:p>
+    <w:p>
+      <w:pPr>
+        <w:ind w:left="0" w:firstLine="0"/>
+        <w:rPr>
+          <w:rFonts w:ascii="Calibri" w:cs="Calibri" w:eastAsia="Calibri" w:hAnsi="Calibri"/>
+        </w:rPr>
+      </w:pPr>
+      <w:r>
+        <w:rPr>
+          <w:rtl w:val="0"/>
+        </w:rPr>
+      </w:r>
+    </w:p>
+    <w:p>
+      <w:pPr>
+        <w:ind w:left="0" w:firstLine="0"/>
+        <w:rPr>
+          <w:rFonts w:ascii="Calibri" w:cs="Calibri" w:eastAsia="Calibri" w:hAnsi="Calibri"/>
+        </w:rPr>
+      </w:pPr>
+      <w:r>
+        <w:rPr>
+          <w:rtl w:val="0"/>
+        </w:rPr>
+      </w:r>
+    </w:p>
+    <w:p>
+      <w:pPr>
+        <w:ind w:left="0" w:firstLine="0"/>
+        <w:rPr>
+          <w:rFonts w:ascii="Calibri" w:cs="Calibri" w:eastAsia="Calibri" w:hAnsi="Calibri"/>
+        </w:rPr>
+      </w:pPr>
+      <w:r>
+        <w:rPr>
+          <w:rtl w:val="0"/>
+        </w:rPr>
+      </w:r>
+    </w:p>
+    <w:p>
+      <w:pPr>
+        <w:ind w:left="0" w:firstLine="0"/>
+        <w:rPr>
+          <w:rFonts w:ascii="Calibri" w:cs="Calibri" w:eastAsia="Calibri" w:hAnsi="Calibri"/>
+          <w:sz w:val="60"/>
+          <w:szCs w:val="60"/>
+        </w:rPr>
+      </w:pPr>
+      <w:r>
+        <w:rPr>
+          <w:rFonts w:ascii="Calibri" w:cs="Calibri" w:eastAsia="Calibri" w:hAnsi="Calibri"/>
+          <w:sz w:val="60"/>
+          <w:szCs w:val="60"/>
+          <w:rtl w:val="0"/>
+        </w:rPr>
+        <w:t xml:space="preserve">Work later (When you get time) </w:t>
       </w:r>
     </w:p>
     <w:p>
@@ -5615,8 +7832,36 @@
           <w:szCs w:val="46"/>
         </w:rPr>
       </w:pPr>
-      <w:bookmarkStart w:colFirst="0" w:colLast="0" w:name="_bjo3aqv79fpi" w:id="3"/>
+      <w:bookmarkStart w:colFirst="0" w:colLast="0" w:name="_z9q4nwj7nri" w:id="3"/>
       <w:bookmarkEnd w:id="3"/>
+      <w:r>
+        <w:rPr>
+          <w:rFonts w:ascii="Calibri" w:cs="Calibri" w:eastAsia="Calibri" w:hAnsi="Calibri"/>
+          <w:b w:val="1"/>
+          <w:bCs w:val="1"/>
+          <w:sz w:val="46"/>
+          <w:szCs w:val="46"/>
+          <w:rtl w:val="0"/>
+        </w:rPr>
+        <w:t xml:space="preserve">Day 1</w:t>
+      </w:r>
+    </w:p>
+    <w:p>
+      <w:pPr>
+        <w:pStyle w:val="Heading1"/>
+        <w:keepNext w:val="0"/>
+        <w:keepLines w:val="0"/>
+        <w:spacing w:before="480" w:lineRule="auto"/>
+        <w:rPr>
+          <w:rFonts w:ascii="Calibri" w:cs="Calibri" w:eastAsia="Calibri" w:hAnsi="Calibri"/>
+          <w:b w:val="1"/>
+          <w:bCs w:val="1"/>
+          <w:sz w:val="46"/>
+          <w:szCs w:val="46"/>
+        </w:rPr>
+      </w:pPr>
+      <w:bookmarkStart w:colFirst="0" w:colLast="0" w:name="_bjo3aqv79fpi" w:id="4"/>
+      <w:bookmarkEnd w:id="4"/>
       <w:r>
         <w:rPr>
           <w:rFonts w:ascii="Calibri" w:cs="Calibri" w:eastAsia="Calibri" w:hAnsi="Calibri"/>
@@ -5798,7 +8043,7 @@
                 <w:u w:val="single"/>
               </w:rPr>
             </w:pPr>
-            <w:hyperlink r:id="rId8">
+            <w:hyperlink r:id="rId9">
               <w:r>
                 <w:rPr>
                   <w:rFonts w:ascii="Roboto" w:cs="Roboto" w:eastAsia="Roboto" w:hAnsi="Roboto"/>
@@ -5841,7 +8086,7 @@
                 <w:u w:val="single"/>
               </w:rPr>
             </w:pPr>
-            <w:hyperlink r:id="rId9">
+            <w:hyperlink r:id="rId10">
               <w:r>
                 <w:rPr>
                   <w:rFonts w:ascii="Roboto" w:cs="Roboto" w:eastAsia="Roboto" w:hAnsi="Roboto"/>
@@ -5891,7 +8136,7 @@
                 <w:u w:val="single"/>
               </w:rPr>
             </w:pPr>
-            <w:hyperlink r:id="rId10">
+            <w:hyperlink r:id="rId11">
               <w:r>
                 <w:rPr>
                   <w:rFonts w:ascii="Roboto" w:cs="Roboto" w:eastAsia="Roboto" w:hAnsi="Roboto"/>
@@ -5934,7 +8179,7 @@
                 <w:u w:val="single"/>
               </w:rPr>
             </w:pPr>
-            <w:hyperlink r:id="rId11">
+            <w:hyperlink r:id="rId12">
               <w:r>
                 <w:rPr>
                   <w:rFonts w:ascii="Roboto" w:cs="Roboto" w:eastAsia="Roboto" w:hAnsi="Roboto"/>
@@ -5984,7 +8229,7 @@
                 <w:u w:val="single"/>
               </w:rPr>
             </w:pPr>
-            <w:hyperlink r:id="rId12">
+            <w:hyperlink r:id="rId13">
               <w:r>
                 <w:rPr>
                   <w:rFonts w:ascii="Roboto" w:cs="Roboto" w:eastAsia="Roboto" w:hAnsi="Roboto"/>
@@ -6027,7 +8272,7 @@
                 <w:u w:val="single"/>
               </w:rPr>
             </w:pPr>
-            <w:hyperlink r:id="rId13">
+            <w:hyperlink r:id="rId14">
               <w:r>
                 <w:rPr>
                   <w:rFonts w:ascii="Roboto" w:cs="Roboto" w:eastAsia="Roboto" w:hAnsi="Roboto"/>
@@ -6960,6 +9205,116 @@
   <w:abstractNum w:abstractNumId="2">
     <w:lvl w:ilvl="0">
       <w:start w:val="1"/>
+      <w:numFmt w:val="decimal"/>
+      <w:lvlText w:val="%1."/>
+      <w:lvlJc w:val="left"/>
+      <w:pPr>
+        <w:ind w:left="720" w:hanging="360"/>
+      </w:pPr>
+      <w:rPr>
+        <w:u w:val="none"/>
+      </w:rPr>
+    </w:lvl>
+    <w:lvl w:ilvl="1">
+      <w:start w:val="1"/>
+      <w:numFmt w:val="lowerLetter"/>
+      <w:lvlText w:val="%2."/>
+      <w:lvlJc w:val="left"/>
+      <w:pPr>
+        <w:ind w:left="1440" w:hanging="360"/>
+      </w:pPr>
+      <w:rPr>
+        <w:u w:val="none"/>
+      </w:rPr>
+    </w:lvl>
+    <w:lvl w:ilvl="2">
+      <w:start w:val="1"/>
+      <w:numFmt w:val="lowerRoman"/>
+      <w:lvlText w:val="%3."/>
+      <w:lvlJc w:val="right"/>
+      <w:pPr>
+        <w:ind w:left="2160" w:hanging="360"/>
+      </w:pPr>
+      <w:rPr>
+        <w:u w:val="none"/>
+      </w:rPr>
+    </w:lvl>
+    <w:lvl w:ilvl="3">
+      <w:start w:val="1"/>
+      <w:numFmt w:val="decimal"/>
+      <w:lvlText w:val="%4."/>
+      <w:lvlJc w:val="left"/>
+      <w:pPr>
+        <w:ind w:left="2880" w:hanging="360"/>
+      </w:pPr>
+      <w:rPr>
+        <w:u w:val="none"/>
+      </w:rPr>
+    </w:lvl>
+    <w:lvl w:ilvl="4">
+      <w:start w:val="1"/>
+      <w:numFmt w:val="lowerLetter"/>
+      <w:lvlText w:val="%5."/>
+      <w:lvlJc w:val="left"/>
+      <w:pPr>
+        <w:ind w:left="3600" w:hanging="360"/>
+      </w:pPr>
+      <w:rPr>
+        <w:u w:val="none"/>
+      </w:rPr>
+    </w:lvl>
+    <w:lvl w:ilvl="5">
+      <w:start w:val="1"/>
+      <w:numFmt w:val="lowerRoman"/>
+      <w:lvlText w:val="%6."/>
+      <w:lvlJc w:val="right"/>
+      <w:pPr>
+        <w:ind w:left="4320" w:hanging="360"/>
+      </w:pPr>
+      <w:rPr>
+        <w:u w:val="none"/>
+      </w:rPr>
+    </w:lvl>
+    <w:lvl w:ilvl="6">
+      <w:start w:val="1"/>
+      <w:numFmt w:val="decimal"/>
+      <w:lvlText w:val="%7."/>
+      <w:lvlJc w:val="left"/>
+      <w:pPr>
+        <w:ind w:left="5040" w:hanging="360"/>
+      </w:pPr>
+      <w:rPr>
+        <w:u w:val="none"/>
+      </w:rPr>
+    </w:lvl>
+    <w:lvl w:ilvl="7">
+      <w:start w:val="1"/>
+      <w:numFmt w:val="lowerLetter"/>
+      <w:lvlText w:val="%8."/>
+      <w:lvlJc w:val="left"/>
+      <w:pPr>
+        <w:ind w:left="5760" w:hanging="360"/>
+      </w:pPr>
+      <w:rPr>
+        <w:u w:val="none"/>
+      </w:rPr>
+    </w:lvl>
+    <w:lvl w:ilvl="8">
+      <w:start w:val="1"/>
+      <w:numFmt w:val="lowerRoman"/>
+      <w:lvlText w:val="%9."/>
+      <w:lvlJc w:val="right"/>
+      <w:pPr>
+        <w:ind w:left="6480" w:hanging="360"/>
+      </w:pPr>
+      <w:rPr>
+        <w:u w:val="none"/>
+      </w:rPr>
+    </w:lvl>
+  </w:abstractNum>
+  <w:abstractNum w:abstractNumId="3">
+    <w:lvl w:ilvl="0">
+      <w:start w:val="1"/>
       <w:numFmt w:val="bullet"/>
       <w:lvlText w:val="●"/>
       <w:lvlJc w:val="left"/>
@@ -7061,116 +9416,6 @@
       <w:lvlJc w:val="left"/>
       <w:pPr>
         <w:ind w:left="7920" w:hanging="360"/>
-      </w:pPr>
-      <w:rPr>
-        <w:u w:val="none"/>
-      </w:rPr>
-    </w:lvl>
-  </w:abstractNum>
-  <w:abstractNum w:abstractNumId="3">
-    <w:lvl w:ilvl="0">
-      <w:start w:val="1"/>
-      <w:numFmt w:val="decimal"/>
-      <w:lvlText w:val="%1."/>
-      <w:lvlJc w:val="left"/>
-      <w:pPr>
-        <w:ind w:left="720" w:hanging="360"/>
-      </w:pPr>
-      <w:rPr>
-        <w:u w:val="none"/>
-      </w:rPr>
-    </w:lvl>
-    <w:lvl w:ilvl="1">
-      <w:start w:val="1"/>
-      <w:numFmt w:val="lowerLetter"/>
-      <w:lvlText w:val="%2."/>
-      <w:lvlJc w:val="left"/>
-      <w:pPr>
-        <w:ind w:left="1440" w:hanging="360"/>
-      </w:pPr>
-      <w:rPr>
-        <w:u w:val="none"/>
-      </w:rPr>
-    </w:lvl>
-    <w:lvl w:ilvl="2">
-      <w:start w:val="1"/>
-      <w:numFmt w:val="lowerRoman"/>
-      <w:lvlText w:val="%3."/>
-      <w:lvlJc w:val="right"/>
-      <w:pPr>
-        <w:ind w:left="2160" w:hanging="360"/>
-      </w:pPr>
-      <w:rPr>
-        <w:u w:val="none"/>
-      </w:rPr>
-    </w:lvl>
-    <w:lvl w:ilvl="3">
-      <w:start w:val="1"/>
-      <w:numFmt w:val="decimal"/>
-      <w:lvlText w:val="%4."/>
-      <w:lvlJc w:val="left"/>
-      <w:pPr>
-        <w:ind w:left="2880" w:hanging="360"/>
-      </w:pPr>
-      <w:rPr>
-        <w:u w:val="none"/>
-      </w:rPr>
-    </w:lvl>
-    <w:lvl w:ilvl="4">
-      <w:start w:val="1"/>
-      <w:numFmt w:val="lowerLetter"/>
-      <w:lvlText w:val="%5."/>
-      <w:lvlJc w:val="left"/>
-      <w:pPr>
-        <w:ind w:left="3600" w:hanging="360"/>
-      </w:pPr>
-      <w:rPr>
-        <w:u w:val="none"/>
-      </w:rPr>
-    </w:lvl>
-    <w:lvl w:ilvl="5">
-      <w:start w:val="1"/>
-      <w:numFmt w:val="lowerRoman"/>
-      <w:lvlText w:val="%6."/>
-      <w:lvlJc w:val="right"/>
-      <w:pPr>
-        <w:ind w:left="4320" w:hanging="360"/>
-      </w:pPr>
-      <w:rPr>
-        <w:u w:val="none"/>
-      </w:rPr>
-    </w:lvl>
-    <w:lvl w:ilvl="6">
-      <w:start w:val="1"/>
-      <w:numFmt w:val="decimal"/>
-      <w:lvlText w:val="%7."/>
-      <w:lvlJc w:val="left"/>
-      <w:pPr>
-        <w:ind w:left="5040" w:hanging="360"/>
-      </w:pPr>
-      <w:rPr>
-        <w:u w:val="none"/>
-      </w:rPr>
-    </w:lvl>
-    <w:lvl w:ilvl="7">
-      <w:start w:val="1"/>
-      <w:numFmt w:val="lowerLetter"/>
-      <w:lvlText w:val="%8."/>
-      <w:lvlJc w:val="left"/>
-      <w:pPr>
-        <w:ind w:left="5760" w:hanging="360"/>
-      </w:pPr>
-      <w:rPr>
-        <w:u w:val="none"/>
-      </w:rPr>
-    </w:lvl>
-    <w:lvl w:ilvl="8">
-      <w:start w:val="1"/>
-      <w:numFmt w:val="lowerRoman"/>
-      <w:lvlText w:val="%9."/>
-      <w:lvlJc w:val="right"/>
-      <w:pPr>
-        <w:ind w:left="6480" w:hanging="360"/>
       </w:pPr>
       <w:rPr>
         <w:u w:val="none"/>
@@ -7184,7 +9429,7 @@
       <w:lvlText w:val="%1."/>
       <w:lvlJc w:val="left"/>
       <w:pPr>
-        <w:ind w:left="1440" w:hanging="360"/>
+        <w:ind w:left="720" w:hanging="360"/>
       </w:pPr>
       <w:rPr>
         <w:u w:val="none"/>
@@ -7196,7 +9441,7 @@
       <w:lvlText w:val="%2."/>
       <w:lvlJc w:val="left"/>
       <w:pPr>
-        <w:ind w:left="2160" w:hanging="360"/>
+        <w:ind w:left="1440" w:hanging="360"/>
       </w:pPr>
       <w:rPr>
         <w:u w:val="none"/>
@@ -7208,7 +9453,7 @@
       <w:lvlText w:val="%3."/>
       <w:lvlJc w:val="right"/>
       <w:pPr>
-        <w:ind w:left="2880" w:hanging="360"/>
+        <w:ind w:left="2160" w:hanging="360"/>
       </w:pPr>
       <w:rPr>
         <w:u w:val="none"/>
@@ -7220,7 +9465,7 @@
       <w:lvlText w:val="%4."/>
       <w:lvlJc w:val="left"/>
       <w:pPr>
-        <w:ind w:left="3600" w:hanging="360"/>
+        <w:ind w:left="2880" w:hanging="360"/>
       </w:pPr>
       <w:rPr>
         <w:u w:val="none"/>
@@ -7232,7 +9477,7 @@
       <w:lvlText w:val="%5."/>
       <w:lvlJc w:val="left"/>
       <w:pPr>
-        <w:ind w:left="4320" w:hanging="360"/>
+        <w:ind w:left="3600" w:hanging="360"/>
       </w:pPr>
       <w:rPr>
         <w:u w:val="none"/>
@@ -7244,7 +9489,7 @@
       <w:lvlText w:val="%6."/>
       <w:lvlJc w:val="right"/>
       <w:pPr>
-        <w:ind w:left="5040" w:hanging="360"/>
+        <w:ind w:left="4320" w:hanging="360"/>
       </w:pPr>
       <w:rPr>
         <w:u w:val="none"/>
@@ -7256,7 +9501,7 @@
       <w:lvlText w:val="%7."/>
       <w:lvlJc w:val="left"/>
       <w:pPr>
-        <w:ind w:left="5760" w:hanging="360"/>
+        <w:ind w:left="5040" w:hanging="360"/>
       </w:pPr>
       <w:rPr>
         <w:u w:val="none"/>
@@ -7268,7 +9513,7 @@
       <w:lvlText w:val="%8."/>
       <w:lvlJc w:val="left"/>
       <w:pPr>
-        <w:ind w:left="6480" w:hanging="360"/>
+        <w:ind w:left="5760" w:hanging="360"/>
       </w:pPr>
       <w:rPr>
         <w:u w:val="none"/>
@@ -7280,7 +9525,7 @@
       <w:lvlText w:val="%9."/>
       <w:lvlJc w:val="right"/>
       <w:pPr>
-        <w:ind w:left="7200" w:hanging="360"/>
+        <w:ind w:left="6480" w:hanging="360"/>
       </w:pPr>
       <w:rPr>
         <w:u w:val="none"/>
@@ -7294,7 +9539,7 @@
       <w:lvlText w:val="%1."/>
       <w:lvlJc w:val="left"/>
       <w:pPr>
-        <w:ind w:left="720" w:hanging="360"/>
+        <w:ind w:left="1440" w:hanging="360"/>
       </w:pPr>
       <w:rPr>
         <w:u w:val="none"/>
@@ -7306,7 +9551,7 @@
       <w:lvlText w:val="%2."/>
       <w:lvlJc w:val="left"/>
       <w:pPr>
-        <w:ind w:left="1440" w:hanging="360"/>
+        <w:ind w:left="2160" w:hanging="360"/>
       </w:pPr>
       <w:rPr>
         <w:u w:val="none"/>
@@ -7316,9 +9561,9 @@
       <w:start w:val="1"/>
       <w:numFmt w:val="lowerRoman"/>
       <w:lvlText w:val="%3."/>
-      <w:lvlJc w:val="left"/>
-      <w:pPr>
-        <w:ind w:left="2160" w:hanging="360"/>
+      <w:lvlJc w:val="right"/>
+      <w:pPr>
+        <w:ind w:left="2880" w:hanging="360"/>
       </w:pPr>
       <w:rPr>
         <w:u w:val="none"/>
@@ -7330,7 +9575,7 @@
       <w:lvlText w:val="%4."/>
       <w:lvlJc w:val="left"/>
       <w:pPr>
-        <w:ind w:left="2880" w:hanging="360"/>
+        <w:ind w:left="3600" w:hanging="360"/>
       </w:pPr>
       <w:rPr>
         <w:u w:val="none"/>
@@ -7342,7 +9587,7 @@
       <w:lvlText w:val="%5."/>
       <w:lvlJc w:val="left"/>
       <w:pPr>
-        <w:ind w:left="3600" w:hanging="360"/>
+        <w:ind w:left="4320" w:hanging="360"/>
       </w:pPr>
       <w:rPr>
         <w:u w:val="none"/>
@@ -7352,9 +9597,9 @@
       <w:start w:val="1"/>
       <w:numFmt w:val="lowerRoman"/>
       <w:lvlText w:val="%6."/>
-      <w:lvlJc w:val="left"/>
-      <w:pPr>
-        <w:ind w:left="4320" w:hanging="360"/>
+      <w:lvlJc w:val="right"/>
+      <w:pPr>
+        <w:ind w:left="5040" w:hanging="360"/>
       </w:pPr>
       <w:rPr>
         <w:u w:val="none"/>
@@ -7366,7 +9611,7 @@
       <w:lvlText w:val="%7."/>
       <w:lvlJc w:val="left"/>
       <w:pPr>
-        <w:ind w:left="5040" w:hanging="360"/>
+        <w:ind w:left="5760" w:hanging="360"/>
       </w:pPr>
       <w:rPr>
         <w:u w:val="none"/>
@@ -7378,7 +9623,7 @@
       <w:lvlText w:val="%8."/>
       <w:lvlJc w:val="left"/>
       <w:pPr>
-        <w:ind w:left="5760" w:hanging="360"/>
+        <w:ind w:left="6480" w:hanging="360"/>
       </w:pPr>
       <w:rPr>
         <w:u w:val="none"/>
@@ -7388,9 +9633,9 @@
       <w:start w:val="1"/>
       <w:numFmt w:val="lowerRoman"/>
       <w:lvlText w:val="%9."/>
-      <w:lvlJc w:val="left"/>
-      <w:pPr>
-        <w:ind w:left="6480" w:hanging="360"/>
+      <w:lvlJc w:val="right"/>
+      <w:pPr>
+        <w:ind w:left="7200" w:hanging="360"/>
       </w:pPr>
       <w:rPr>
         <w:u w:val="none"/>
@@ -7426,7 +9671,7 @@
       <w:start w:val="1"/>
       <w:numFmt w:val="lowerRoman"/>
       <w:lvlText w:val="%3."/>
-      <w:lvlJc w:val="right"/>
+      <w:lvlJc w:val="left"/>
       <w:pPr>
         <w:ind w:left="2160" w:hanging="360"/>
       </w:pPr>
@@ -7462,7 +9707,7 @@
       <w:start w:val="1"/>
       <w:numFmt w:val="lowerRoman"/>
       <w:lvlText w:val="%6."/>
-      <w:lvlJc w:val="right"/>
+      <w:lvlJc w:val="left"/>
       <w:pPr>
         <w:ind w:left="4320" w:hanging="360"/>
       </w:pPr>
@@ -7498,7 +9743,7 @@
       <w:start w:val="1"/>
       <w:numFmt w:val="lowerRoman"/>
       <w:lvlText w:val="%9."/>
-      <w:lvlJc w:val="right"/>
+      <w:lvlJc w:val="left"/>
       <w:pPr>
         <w:ind w:left="6480" w:hanging="360"/>
       </w:pPr>
@@ -7618,6 +9863,226 @@
     </w:lvl>
   </w:abstractNum>
   <w:abstractNum w:abstractNumId="8">
+    <w:lvl w:ilvl="0">
+      <w:start w:val="1"/>
+      <w:numFmt w:val="bullet"/>
+      <w:lvlText w:val="●"/>
+      <w:lvlJc w:val="left"/>
+      <w:pPr>
+        <w:ind w:left="2880" w:hanging="360"/>
+      </w:pPr>
+      <w:rPr>
+        <w:u w:val="none"/>
+      </w:rPr>
+    </w:lvl>
+    <w:lvl w:ilvl="1">
+      <w:start w:val="1"/>
+      <w:numFmt w:val="bullet"/>
+      <w:lvlText w:val="○"/>
+      <w:lvlJc w:val="left"/>
+      <w:pPr>
+        <w:ind w:left="3600" w:hanging="360"/>
+      </w:pPr>
+      <w:rPr>
+        <w:u w:val="none"/>
+      </w:rPr>
+    </w:lvl>
+    <w:lvl w:ilvl="2">
+      <w:start w:val="1"/>
+      <w:numFmt w:val="bullet"/>
+      <w:lvlText w:val="■"/>
+      <w:lvlJc w:val="left"/>
+      <w:pPr>
+        <w:ind w:left="4320" w:hanging="360"/>
+      </w:pPr>
+      <w:rPr>
+        <w:u w:val="none"/>
+      </w:rPr>
+    </w:lvl>
+    <w:lvl w:ilvl="3">
+      <w:start w:val="1"/>
+      <w:numFmt w:val="bullet"/>
+      <w:lvlText w:val="●"/>
+      <w:lvlJc w:val="left"/>
+      <w:pPr>
+        <w:ind w:left="5040" w:hanging="360"/>
+      </w:pPr>
+      <w:rPr>
+        <w:u w:val="none"/>
+      </w:rPr>
+    </w:lvl>
+    <w:lvl w:ilvl="4">
+      <w:start w:val="1"/>
+      <w:numFmt w:val="bullet"/>
+      <w:lvlText w:val="○"/>
+      <w:lvlJc w:val="left"/>
+      <w:pPr>
+        <w:ind w:left="5760" w:hanging="360"/>
+      </w:pPr>
+      <w:rPr>
+        <w:u w:val="none"/>
+      </w:rPr>
+    </w:lvl>
+    <w:lvl w:ilvl="5">
+      <w:start w:val="1"/>
+      <w:numFmt w:val="bullet"/>
+      <w:lvlText w:val="■"/>
+      <w:lvlJc w:val="left"/>
+      <w:pPr>
+        <w:ind w:left="6480" w:hanging="360"/>
+      </w:pPr>
+      <w:rPr>
+        <w:u w:val="none"/>
+      </w:rPr>
+    </w:lvl>
+    <w:lvl w:ilvl="6">
+      <w:start w:val="1"/>
+      <w:numFmt w:val="bullet"/>
+      <w:lvlText w:val="●"/>
+      <w:lvlJc w:val="left"/>
+      <w:pPr>
+        <w:ind w:left="7200" w:hanging="360"/>
+      </w:pPr>
+      <w:rPr>
+        <w:u w:val="none"/>
+      </w:rPr>
+    </w:lvl>
+    <w:lvl w:ilvl="7">
+      <w:start w:val="1"/>
+      <w:numFmt w:val="bullet"/>
+      <w:lvlText w:val="○"/>
+      <w:lvlJc w:val="left"/>
+      <w:pPr>
+        <w:ind w:left="7920" w:hanging="360"/>
+      </w:pPr>
+      <w:rPr>
+        <w:u w:val="none"/>
+      </w:rPr>
+    </w:lvl>
+    <w:lvl w:ilvl="8">
+      <w:start w:val="1"/>
+      <w:numFmt w:val="bullet"/>
+      <w:lvlText w:val="■"/>
+      <w:lvlJc w:val="left"/>
+      <w:pPr>
+        <w:ind w:left="8640" w:hanging="360"/>
+      </w:pPr>
+      <w:rPr>
+        <w:u w:val="none"/>
+      </w:rPr>
+    </w:lvl>
+  </w:abstractNum>
+  <w:abstractNum w:abstractNumId="9">
+    <w:lvl w:ilvl="0">
+      <w:start w:val="1"/>
+      <w:numFmt w:val="decimal"/>
+      <w:lvlText w:val="%1."/>
+      <w:lvlJc w:val="left"/>
+      <w:pPr>
+        <w:ind w:left="720" w:hanging="360"/>
+      </w:pPr>
+      <w:rPr>
+        <w:u w:val="none"/>
+      </w:rPr>
+    </w:lvl>
+    <w:lvl w:ilvl="1">
+      <w:start w:val="1"/>
+      <w:numFmt w:val="lowerLetter"/>
+      <w:lvlText w:val="%2."/>
+      <w:lvlJc w:val="left"/>
+      <w:pPr>
+        <w:ind w:left="1440" w:hanging="360"/>
+      </w:pPr>
+      <w:rPr>
+        <w:u w:val="none"/>
+      </w:rPr>
+    </w:lvl>
+    <w:lvl w:ilvl="2">
+      <w:start w:val="1"/>
+      <w:numFmt w:val="lowerRoman"/>
+      <w:lvlText w:val="%3."/>
+      <w:lvlJc w:val="right"/>
+      <w:pPr>
+        <w:ind w:left="2160" w:hanging="360"/>
+      </w:pPr>
+      <w:rPr>
+        <w:u w:val="none"/>
+      </w:rPr>
+    </w:lvl>
+    <w:lvl w:ilvl="3">
+      <w:start w:val="1"/>
+      <w:numFmt w:val="decimal"/>
+      <w:lvlText w:val="%4."/>
+      <w:lvlJc w:val="left"/>
+      <w:pPr>
+        <w:ind w:left="2880" w:hanging="360"/>
+      </w:pPr>
+      <w:rPr>
+        <w:u w:val="none"/>
+      </w:rPr>
+    </w:lvl>
+    <w:lvl w:ilvl="4">
+      <w:start w:val="1"/>
+      <w:numFmt w:val="lowerLetter"/>
+      <w:lvlText w:val="%5."/>
+      <w:lvlJc w:val="left"/>
+      <w:pPr>
+        <w:ind w:left="3600" w:hanging="360"/>
+      </w:pPr>
+      <w:rPr>
+        <w:u w:val="none"/>
+      </w:rPr>
+    </w:lvl>
+    <w:lvl w:ilvl="5">
+      <w:start w:val="1"/>
+      <w:numFmt w:val="lowerRoman"/>
+      <w:lvlText w:val="%6."/>
+      <w:lvlJc w:val="right"/>
+      <w:pPr>
+        <w:ind w:left="4320" w:hanging="360"/>
+      </w:pPr>
+      <w:rPr>
+        <w:u w:val="none"/>
+      </w:rPr>
+    </w:lvl>
+    <w:lvl w:ilvl="6">
+      <w:start w:val="1"/>
+      <w:numFmt w:val="decimal"/>
+      <w:lvlText w:val="%7."/>
+      <w:lvlJc w:val="left"/>
+      <w:pPr>
+        <w:ind w:left="5040" w:hanging="360"/>
+      </w:pPr>
+      <w:rPr>
+        <w:u w:val="none"/>
+      </w:rPr>
+    </w:lvl>
+    <w:lvl w:ilvl="7">
+      <w:start w:val="1"/>
+      <w:numFmt w:val="lowerLetter"/>
+      <w:lvlText w:val="%8."/>
+      <w:lvlJc w:val="left"/>
+      <w:pPr>
+        <w:ind w:left="5760" w:hanging="360"/>
+      </w:pPr>
+      <w:rPr>
+        <w:u w:val="none"/>
+      </w:rPr>
+    </w:lvl>
+    <w:lvl w:ilvl="8">
+      <w:start w:val="1"/>
+      <w:numFmt w:val="lowerRoman"/>
+      <w:lvlText w:val="%9."/>
+      <w:lvlJc w:val="right"/>
+      <w:pPr>
+        <w:ind w:left="6480" w:hanging="360"/>
+      </w:pPr>
+      <w:rPr>
+        <w:u w:val="none"/>
+      </w:rPr>
+    </w:lvl>
+  </w:abstractNum>
+  <w:abstractNum w:abstractNumId="10">
     <w:lvl w:ilvl="0">
       <w:start w:val="1"/>
       <w:numFmt w:val="decimal"/>
@@ -7750,6 +10215,12 @@
   </w:num>
   <w:num w:numId="8">
     <w:abstractNumId w:val="8"/>
+  </w:num>
+  <w:num w:numId="9">
+    <w:abstractNumId w:val="9"/>
+  </w:num>
+  <w:num w:numId="10">
+    <w:abstractNumId w:val="10"/>
   </w:num>
 </w:numbering>
 </file>

</xml_diff>